<commit_message>
Removed some unused code and writed some more documentation, uploaded a flowchart of main.ino
</commit_message>
<xml_diff>
--- a/Documentation/Компютърни архитектури - курсова работа.docx
+++ b/Documentation/Компютърни архитектури - курсова работа.docx
@@ -59,34 +59,14 @@
           <w:lang w:val="bg-BG"/>
         </w:rPr>
       </w:pPr>
-      <w:proofErr w:type="spellStart"/>
       <w:r>
         <w:rPr>
           <w:sz w:val="48"/>
           <w:szCs w:val="48"/>
           <w:lang w:val="en-US"/>
         </w:rPr>
-        <w:t>Курсова</w:t>
-      </w:r>
-      <w:proofErr w:type="spellEnd"/>
-      <w:r>
-        <w:rPr>
-          <w:sz w:val="48"/>
-          <w:szCs w:val="48"/>
-          <w:lang w:val="en-US"/>
-        </w:rPr>
-        <w:t xml:space="preserve"> </w:t>
-      </w:r>
-      <w:proofErr w:type="spellStart"/>
-      <w:r>
-        <w:rPr>
-          <w:sz w:val="48"/>
-          <w:szCs w:val="48"/>
-          <w:lang w:val="en-US"/>
-        </w:rPr>
-        <w:t>работа</w:t>
-      </w:r>
-      <w:proofErr w:type="spellEnd"/>
+        <w:t>Курсова работа</w:t>
+      </w:r>
     </w:p>
     <w:p>
       <w:pPr>
@@ -104,43 +84,7 @@
           <w:szCs w:val="28"/>
           <w:lang w:val="en-US"/>
         </w:rPr>
-        <w:t>“</w:t>
-      </w:r>
-      <w:proofErr w:type="spellStart"/>
-      <w:r>
-        <w:rPr>
-          <w:sz w:val="28"/>
-          <w:szCs w:val="28"/>
-          <w:lang w:val="en-US"/>
-        </w:rPr>
-        <w:t>Мини</w:t>
-      </w:r>
-      <w:proofErr w:type="spellEnd"/>
-      <w:r>
-        <w:rPr>
-          <w:sz w:val="28"/>
-          <w:szCs w:val="28"/>
-          <w:lang w:val="en-US"/>
-        </w:rPr>
-        <w:t xml:space="preserve"> </w:t>
-      </w:r>
-      <w:proofErr w:type="spellStart"/>
-      <w:r>
-        <w:rPr>
-          <w:sz w:val="28"/>
-          <w:szCs w:val="28"/>
-          <w:lang w:val="en-US"/>
-        </w:rPr>
-        <w:t>конзола</w:t>
-      </w:r>
-      <w:proofErr w:type="spellEnd"/>
-      <w:r>
-        <w:rPr>
-          <w:sz w:val="28"/>
-          <w:szCs w:val="28"/>
-          <w:lang w:val="en-US"/>
-        </w:rPr>
-        <w:t>”</w:t>
+        <w:t>“Мини конзола”</w:t>
       </w:r>
       <w:r>
         <w:rPr>
@@ -388,7 +332,6 @@
           <w:szCs w:val="36"/>
         </w:rPr>
       </w:pPr>
-      <w:proofErr w:type="spellStart"/>
       <w:r>
         <w:rPr>
           <w:b/>
@@ -398,7 +341,6 @@
         <w:lastRenderedPageBreak/>
         <w:t>Съдържание</w:t>
       </w:r>
-      <w:proofErr w:type="spellEnd"/>
     </w:p>
     <w:p>
       <w:pPr>
@@ -414,7 +356,6 @@
           <w:lang w:val="bg-BG"/>
         </w:rPr>
       </w:pPr>
-      <w:proofErr w:type="spellStart"/>
       <w:r>
         <w:rPr>
           <w:b/>
@@ -422,49 +363,8 @@
           <w:szCs w:val="32"/>
           <w:lang w:val="en-US"/>
         </w:rPr>
-        <w:t>Идея</w:t>
-      </w:r>
-      <w:proofErr w:type="spellEnd"/>
-      <w:r>
-        <w:rPr>
-          <w:b/>
-          <w:sz w:val="32"/>
-          <w:szCs w:val="32"/>
-          <w:lang w:val="en-US"/>
-        </w:rPr>
-        <w:t xml:space="preserve"> </w:t>
-      </w:r>
-      <w:proofErr w:type="spellStart"/>
-      <w:r>
-        <w:rPr>
-          <w:b/>
-          <w:sz w:val="32"/>
-          <w:szCs w:val="32"/>
-          <w:lang w:val="en-US"/>
-        </w:rPr>
-        <w:t>на</w:t>
-      </w:r>
-      <w:proofErr w:type="spellEnd"/>
-      <w:r>
-        <w:rPr>
-          <w:b/>
-          <w:sz w:val="32"/>
-          <w:szCs w:val="32"/>
-          <w:lang w:val="en-US"/>
-        </w:rPr>
-        <w:t xml:space="preserve"> </w:t>
-      </w:r>
-      <w:proofErr w:type="spellStart"/>
-      <w:r>
-        <w:rPr>
-          <w:b/>
-          <w:sz w:val="32"/>
-          <w:szCs w:val="32"/>
-          <w:lang w:val="en-US"/>
-        </w:rPr>
-        <w:t>проекта</w:t>
-      </w:r>
-      <w:proofErr w:type="spellEnd"/>
+        <w:t>Идея на проекта</w:t>
+      </w:r>
     </w:p>
     <w:p>
       <w:pPr>
@@ -731,7 +631,7 @@
         <w:rPr>
           <w:sz w:val="28"/>
           <w:szCs w:val="28"/>
-          <w:lang w:val="bg-BG"/>
+          <w:lang w:val="en-US"/>
         </w:rPr>
         <w:t xml:space="preserve"> </w:t>
       </w:r>
@@ -739,17 +639,9 @@
         <w:rPr>
           <w:sz w:val="28"/>
           <w:szCs w:val="28"/>
-          <w:lang w:val="en-US"/>
-        </w:rPr>
-        <w:t xml:space="preserve">UML </w:t>
-      </w:r>
-      <w:r>
-        <w:rPr>
-          <w:sz w:val="28"/>
-          <w:szCs w:val="28"/>
-          <w:lang w:val="bg-BG"/>
-        </w:rPr>
-        <w:t>диаграми</w:t>
+          <w:lang w:val="bg-BG"/>
+        </w:rPr>
+        <w:t>Блок схеми</w:t>
       </w:r>
     </w:p>
     <w:p>
@@ -771,7 +663,23 @@
           <w:szCs w:val="28"/>
           <w:lang w:val="bg-BG"/>
         </w:rPr>
-        <w:t xml:space="preserve"> Описание на функции, класове и документация</w:t>
+        <w:t xml:space="preserve"> </w:t>
+      </w:r>
+      <w:r>
+        <w:rPr>
+          <w:sz w:val="28"/>
+          <w:szCs w:val="28"/>
+          <w:lang w:val="en-US"/>
+        </w:rPr>
+        <w:t xml:space="preserve">UML </w:t>
+      </w:r>
+      <w:r>
+        <w:rPr>
+          <w:sz w:val="28"/>
+          <w:szCs w:val="28"/>
+          <w:lang w:val="bg-BG"/>
+        </w:rPr>
+        <w:t>диаграми</w:t>
       </w:r>
     </w:p>
     <w:p>
@@ -793,7 +701,7 @@
           <w:szCs w:val="28"/>
           <w:lang w:val="bg-BG"/>
         </w:rPr>
-        <w:t xml:space="preserve"> Блок схема</w:t>
+        <w:t xml:space="preserve"> Описание на функции, класове и документация</w:t>
       </w:r>
     </w:p>
     <w:p>
@@ -912,7 +820,6 @@
           <w:lang w:val="bg-BG"/>
         </w:rPr>
       </w:pPr>
-      <w:proofErr w:type="spellStart"/>
       <w:r>
         <w:rPr>
           <w:b/>
@@ -920,61 +827,55 @@
           <w:szCs w:val="40"/>
           <w:lang w:val="en-US"/>
         </w:rPr>
-        <w:t>Идея</w:t>
-      </w:r>
-      <w:proofErr w:type="spellEnd"/>
-      <w:r>
+        <w:t>Идея на проекта</w:t>
+      </w:r>
+    </w:p>
+    <w:p>
+      <w:pPr>
+        <w:pStyle w:val="ListParagraph"/>
+        <w:ind w:left="900"/>
         <w:rPr>
           <w:b/>
           <w:sz w:val="40"/>
           <w:szCs w:val="40"/>
           <w:lang w:val="en-US"/>
         </w:rPr>
-        <w:t xml:space="preserve"> </w:t>
-      </w:r>
-      <w:proofErr w:type="spellStart"/>
-      <w:r>
-        <w:rPr>
-          <w:b/>
-          <w:sz w:val="40"/>
-          <w:szCs w:val="40"/>
-          <w:lang w:val="en-US"/>
-        </w:rPr>
-        <w:t>на</w:t>
-      </w:r>
-      <w:proofErr w:type="spellEnd"/>
-      <w:r>
-        <w:rPr>
-          <w:b/>
-          <w:sz w:val="40"/>
-          <w:szCs w:val="40"/>
-          <w:lang w:val="en-US"/>
-        </w:rPr>
-        <w:t xml:space="preserve"> </w:t>
-      </w:r>
-      <w:proofErr w:type="spellStart"/>
-      <w:r>
-        <w:rPr>
-          <w:b/>
-          <w:sz w:val="40"/>
-          <w:szCs w:val="40"/>
-          <w:lang w:val="en-US"/>
-        </w:rPr>
-        <w:t>проекта</w:t>
-      </w:r>
-      <w:proofErr w:type="spellEnd"/>
+      </w:pPr>
     </w:p>
     <w:p>
       <w:pPr>
         <w:pStyle w:val="ListParagraph"/>
         <w:ind w:left="900"/>
         <w:rPr>
-          <w:b/>
-          <w:sz w:val="40"/>
-          <w:szCs w:val="40"/>
-          <w:lang w:val="en-US"/>
-        </w:rPr>
-      </w:pPr>
+          <w:sz w:val="28"/>
+          <w:szCs w:val="28"/>
+          <w:lang w:val="bg-BG"/>
+        </w:rPr>
+      </w:pPr>
+      <w:r>
+        <w:rPr>
+          <w:sz w:val="28"/>
+          <w:szCs w:val="28"/>
+          <w:lang w:val="bg-BG"/>
+        </w:rPr>
+        <w:t xml:space="preserve">Проектът представлява мини конзола разработена чрез </w:t>
+      </w:r>
+      <w:r>
+        <w:rPr>
+          <w:sz w:val="28"/>
+          <w:szCs w:val="28"/>
+          <w:lang w:val="en-US"/>
+        </w:rPr>
+        <w:t>Arduino Uno</w:t>
+      </w:r>
+      <w:r>
+        <w:rPr>
+          <w:sz w:val="28"/>
+          <w:szCs w:val="28"/>
+          <w:lang w:val="bg-BG"/>
+        </w:rPr>
+        <w:t>.</w:t>
+      </w:r>
     </w:p>
     <w:p>
       <w:pPr>
@@ -992,15 +893,87 @@
           <w:szCs w:val="28"/>
           <w:lang w:val="bg-BG"/>
         </w:rPr>
-        <w:t xml:space="preserve">Проектът представлява мини конзола разработена чрез </w:t>
-      </w:r>
-      <w:r>
-        <w:rPr>
-          <w:sz w:val="28"/>
-          <w:szCs w:val="28"/>
-          <w:lang w:val="en-US"/>
-        </w:rPr>
-        <w:t>Arduino Uno</w:t>
+        <w:t>Конзолата съдържа две игри,</w:t>
+      </w:r>
+      <w:r>
+        <w:rPr>
+          <w:sz w:val="28"/>
+          <w:szCs w:val="28"/>
+          <w:lang w:val="bg-BG"/>
+        </w:rPr>
+        <w:t xml:space="preserve"> стандартна версия на известната игра „Бикове и крави“ и играта „Динозавър“, малко по-различна версия от играта за </w:t>
+      </w:r>
+      <w:r>
+        <w:rPr>
+          <w:sz w:val="28"/>
+          <w:szCs w:val="28"/>
+          <w:lang w:val="en-US"/>
+        </w:rPr>
+        <w:t>Chrome</w:t>
+      </w:r>
+      <w:r>
+        <w:rPr>
+          <w:sz w:val="28"/>
+          <w:szCs w:val="28"/>
+          <w:lang w:val="bg-BG"/>
+        </w:rPr>
+        <w:t xml:space="preserve"> браузерите</w:t>
+      </w:r>
+      <w:r>
+        <w:rPr>
+          <w:sz w:val="28"/>
+          <w:szCs w:val="28"/>
+          <w:lang w:val="en-US"/>
+        </w:rPr>
+        <w:t xml:space="preserve">. </w:t>
+      </w:r>
+      <w:r>
+        <w:rPr>
+          <w:sz w:val="28"/>
+          <w:szCs w:val="28"/>
+          <w:lang w:val="bg-BG"/>
+        </w:rPr>
+        <w:t>В</w:t>
+      </w:r>
+      <w:r>
+        <w:rPr>
+          <w:sz w:val="28"/>
+          <w:szCs w:val="28"/>
+          <w:lang w:val="bg-BG"/>
+        </w:rPr>
+        <w:t xml:space="preserve">ъзможно </w:t>
+      </w:r>
+      <w:r>
+        <w:rPr>
+          <w:sz w:val="28"/>
+          <w:szCs w:val="28"/>
+          <w:lang w:val="bg-BG"/>
+        </w:rPr>
+        <w:t xml:space="preserve">е </w:t>
+      </w:r>
+      <w:r>
+        <w:rPr>
+          <w:sz w:val="28"/>
+          <w:szCs w:val="28"/>
+          <w:lang w:val="bg-BG"/>
+        </w:rPr>
+        <w:t xml:space="preserve">да се пишат игри и да се вкарват лесно в </w:t>
+      </w:r>
+      <w:r>
+        <w:rPr>
+          <w:sz w:val="28"/>
+          <w:szCs w:val="28"/>
+          <w:lang w:val="bg-BG"/>
+        </w:rPr>
+        <w:t>конзолата</w:t>
+      </w:r>
+      <w:r>
+        <w:rPr>
+          <w:sz w:val="28"/>
+          <w:szCs w:val="28"/>
+          <w:lang w:val="bg-BG"/>
+        </w:rPr>
+        <w:t xml:space="preserve"> без голяма модификация на сорс код</w:t>
       </w:r>
       <w:r>
         <w:rPr>
@@ -1021,102 +994,6 @@
           <w:lang w:val="bg-BG"/>
         </w:rPr>
       </w:pPr>
-      <w:r>
-        <w:rPr>
-          <w:sz w:val="28"/>
-          <w:szCs w:val="28"/>
-          <w:lang w:val="bg-BG"/>
-        </w:rPr>
-        <w:t>Конзолата съдържа две игри,</w:t>
-      </w:r>
-      <w:r>
-        <w:rPr>
-          <w:sz w:val="28"/>
-          <w:szCs w:val="28"/>
-          <w:lang w:val="bg-BG"/>
-        </w:rPr>
-        <w:t xml:space="preserve"> стандартна версия на известната игра „Бикове и крави“ и играта „Динозавър“, малко по-различна версия от играта за </w:t>
-      </w:r>
-      <w:r>
-        <w:rPr>
-          <w:sz w:val="28"/>
-          <w:szCs w:val="28"/>
-          <w:lang w:val="en-US"/>
-        </w:rPr>
-        <w:t>Chrome</w:t>
-      </w:r>
-      <w:r>
-        <w:rPr>
-          <w:sz w:val="28"/>
-          <w:szCs w:val="28"/>
-          <w:lang w:val="bg-BG"/>
-        </w:rPr>
-        <w:t xml:space="preserve"> браузерите</w:t>
-      </w:r>
-      <w:r>
-        <w:rPr>
-          <w:sz w:val="28"/>
-          <w:szCs w:val="28"/>
-          <w:lang w:val="en-US"/>
-        </w:rPr>
-        <w:t xml:space="preserve">. </w:t>
-      </w:r>
-      <w:r>
-        <w:rPr>
-          <w:sz w:val="28"/>
-          <w:szCs w:val="28"/>
-          <w:lang w:val="bg-BG"/>
-        </w:rPr>
-        <w:t>В</w:t>
-      </w:r>
-      <w:r>
-        <w:rPr>
-          <w:sz w:val="28"/>
-          <w:szCs w:val="28"/>
-          <w:lang w:val="bg-BG"/>
-        </w:rPr>
-        <w:t xml:space="preserve">ъзможно </w:t>
-      </w:r>
-      <w:r>
-        <w:rPr>
-          <w:sz w:val="28"/>
-          <w:szCs w:val="28"/>
-          <w:lang w:val="bg-BG"/>
-        </w:rPr>
-        <w:t xml:space="preserve">е </w:t>
-      </w:r>
-      <w:r>
-        <w:rPr>
-          <w:sz w:val="28"/>
-          <w:szCs w:val="28"/>
-          <w:lang w:val="bg-BG"/>
-        </w:rPr>
-        <w:t xml:space="preserve">да се пишат игри и да се вкарват лесно в </w:t>
-      </w:r>
-      <w:r>
-        <w:rPr>
-          <w:sz w:val="28"/>
-          <w:szCs w:val="28"/>
-          <w:lang w:val="bg-BG"/>
-        </w:rPr>
-        <w:t>конзолата</w:t>
-      </w:r>
-      <w:r>
-        <w:rPr>
-          <w:sz w:val="28"/>
-          <w:szCs w:val="28"/>
-          <w:lang w:val="bg-BG"/>
-        </w:rPr>
-        <w:t xml:space="preserve"> без голяма модификация на сорс код</w:t>
-      </w:r>
-      <w:r>
-        <w:rPr>
-          <w:sz w:val="28"/>
-          <w:szCs w:val="28"/>
-          <w:lang w:val="bg-BG"/>
-        </w:rPr>
-        <w:t>.</w:t>
-      </w:r>
     </w:p>
     <w:p>
       <w:pPr>
@@ -1128,17 +1005,6 @@
           <w:lang w:val="bg-BG"/>
         </w:rPr>
       </w:pPr>
-    </w:p>
-    <w:p>
-      <w:pPr>
-        <w:pStyle w:val="ListParagraph"/>
-        <w:ind w:left="900"/>
-        <w:rPr>
-          <w:sz w:val="28"/>
-          <w:szCs w:val="28"/>
-          <w:lang w:val="bg-BG"/>
-        </w:rPr>
-      </w:pPr>
       <w:r>
         <w:rPr>
           <w:sz w:val="28"/>
@@ -1233,18 +1099,8 @@
           <w:szCs w:val="28"/>
           <w:lang w:val="en-US"/>
         </w:rPr>
-        <w:t xml:space="preserve">330 </w:t>
-      </w:r>
-      <w:proofErr w:type="spellStart"/>
-      <w:r>
-        <w:rPr>
-          <w:sz w:val="28"/>
-          <w:szCs w:val="28"/>
-          <w:lang w:val="en-US"/>
-        </w:rPr>
-        <w:t>ом</w:t>
-      </w:r>
-      <w:proofErr w:type="spellEnd"/>
+        <w:t>330 ом</w:t>
+      </w:r>
       <w:r>
         <w:rPr>
           <w:sz w:val="28"/>
@@ -1253,23 +1109,13 @@
         </w:rPr>
         <w:t>-</w:t>
       </w:r>
-      <w:proofErr w:type="spellStart"/>
-      <w:r>
-        <w:rPr>
-          <w:sz w:val="28"/>
-          <w:szCs w:val="28"/>
-          <w:lang w:val="en-US"/>
-        </w:rPr>
-        <w:t>ов</w:t>
-      </w:r>
-      <w:proofErr w:type="spellEnd"/>
-      <w:r>
-        <w:rPr>
-          <w:sz w:val="28"/>
-          <w:szCs w:val="28"/>
-          <w:lang w:val="en-US"/>
-        </w:rPr>
-        <w:t xml:space="preserve"> </w:t>
+      <w:r>
+        <w:rPr>
+          <w:sz w:val="28"/>
+          <w:szCs w:val="28"/>
+          <w:lang w:val="en-US"/>
+        </w:rPr>
+        <w:t xml:space="preserve">ов </w:t>
       </w:r>
       <w:r>
         <w:rPr>
@@ -1646,19 +1492,8 @@
             <w:szCs w:val="28"/>
             <w:lang w:val="en-US"/>
           </w:rPr>
-          <w:t xml:space="preserve"> </w:t>
+          <w:t xml:space="preserve"> резистор</w:t>
         </w:r>
-        <w:proofErr w:type="spellStart"/>
-        <w:r>
-          <w:rPr>
-            <w:rStyle w:val="Hyperlink"/>
-            <w:sz w:val="28"/>
-            <w:szCs w:val="28"/>
-            <w:lang w:val="en-US"/>
-          </w:rPr>
-          <w:t>резистор</w:t>
-        </w:r>
-        <w:proofErr w:type="spellEnd"/>
       </w:hyperlink>
     </w:p>
     <w:p>
@@ -1832,7 +1667,6 @@
         </w:rPr>
         <w:t xml:space="preserve">Главният файл на конзолата </w:t>
       </w:r>
-      <w:proofErr w:type="spellStart"/>
       <w:r>
         <w:rPr>
           <w:sz w:val="28"/>
@@ -1841,7 +1675,6 @@
         </w:rPr>
         <w:t>main.ino</w:t>
       </w:r>
-      <w:proofErr w:type="spellEnd"/>
       <w:r>
         <w:rPr>
           <w:sz w:val="28"/>
@@ -2129,7 +1962,6 @@
           <w:lang w:val="en-US"/>
         </w:rPr>
       </w:pPr>
-      <w:proofErr w:type="spellStart"/>
       <w:r>
         <w:rPr>
           <w:b/>
@@ -2137,19 +1969,60 @@
           <w:szCs w:val="28"/>
           <w:lang w:val="en-US"/>
         </w:rPr>
-        <w:t>Използвани</w:t>
-      </w:r>
-      <w:proofErr w:type="spellEnd"/>
-      <w:r>
+        <w:t>Използвани езици за програмиране</w:t>
+      </w:r>
+      <w:r>
+        <w:rPr>
+          <w:sz w:val="28"/>
+          <w:szCs w:val="28"/>
+          <w:lang w:val="en-US"/>
+        </w:rPr>
+        <w:t>:</w:t>
+      </w:r>
+    </w:p>
+    <w:p>
+      <w:pPr>
+        <w:rPr>
+          <w:sz w:val="28"/>
+          <w:szCs w:val="28"/>
+          <w:lang w:val="en-US"/>
+        </w:rPr>
+      </w:pPr>
+      <w:r>
+        <w:rPr>
+          <w:sz w:val="28"/>
+          <w:szCs w:val="28"/>
+          <w:lang w:val="bg-BG"/>
+        </w:rPr>
+        <w:t xml:space="preserve">Курсовата работа е написана изцяло на </w:t>
+      </w:r>
+      <w:r>
+        <w:rPr>
+          <w:sz w:val="28"/>
+          <w:szCs w:val="28"/>
+          <w:lang w:val="en-US"/>
+        </w:rPr>
+        <w:t>C++.</w:t>
+      </w:r>
+    </w:p>
+    <w:p>
+      <w:pPr>
+        <w:rPr>
+          <w:sz w:val="28"/>
+          <w:szCs w:val="28"/>
+          <w:lang w:val="en-US"/>
+        </w:rPr>
+      </w:pPr>
+    </w:p>
+    <w:p>
+      <w:pPr>
         <w:rPr>
           <w:b/>
           <w:sz w:val="28"/>
           <w:szCs w:val="28"/>
           <w:lang w:val="en-US"/>
         </w:rPr>
-        <w:t xml:space="preserve"> </w:t>
-      </w:r>
-      <w:proofErr w:type="spellStart"/>
+      </w:pPr>
       <w:r>
         <w:rPr>
           <w:b/>
@@ -2157,19 +2030,17 @@
           <w:szCs w:val="28"/>
           <w:lang w:val="en-US"/>
         </w:rPr>
-        <w:t>езици</w:t>
-      </w:r>
-      <w:proofErr w:type="spellEnd"/>
+        <w:t>Използвани библиотеки</w:t>
+      </w:r>
       <w:r>
         <w:rPr>
           <w:b/>
           <w:sz w:val="28"/>
           <w:szCs w:val="28"/>
-          <w:lang w:val="en-US"/>
-        </w:rPr>
-        <w:t xml:space="preserve"> </w:t>
-      </w:r>
-      <w:proofErr w:type="spellStart"/>
+          <w:lang w:val="bg-BG"/>
+        </w:rPr>
+        <w:t xml:space="preserve"> и файлове</w:t>
+      </w:r>
       <w:r>
         <w:rPr>
           <w:b/>
@@ -2177,128 +2048,6 @@
           <w:szCs w:val="28"/>
           <w:lang w:val="en-US"/>
         </w:rPr>
-        <w:t>за</w:t>
-      </w:r>
-      <w:proofErr w:type="spellEnd"/>
-      <w:r>
-        <w:rPr>
-          <w:b/>
-          <w:sz w:val="28"/>
-          <w:szCs w:val="28"/>
-          <w:lang w:val="en-US"/>
-        </w:rPr>
-        <w:t xml:space="preserve"> </w:t>
-      </w:r>
-      <w:proofErr w:type="spellStart"/>
-      <w:r>
-        <w:rPr>
-          <w:b/>
-          <w:sz w:val="28"/>
-          <w:szCs w:val="28"/>
-          <w:lang w:val="en-US"/>
-        </w:rPr>
-        <w:t>програмиране</w:t>
-      </w:r>
-      <w:proofErr w:type="spellEnd"/>
-      <w:r>
-        <w:rPr>
-          <w:sz w:val="28"/>
-          <w:szCs w:val="28"/>
-          <w:lang w:val="en-US"/>
-        </w:rPr>
-        <w:t>:</w:t>
-      </w:r>
-    </w:p>
-    <w:p>
-      <w:pPr>
-        <w:rPr>
-          <w:sz w:val="28"/>
-          <w:szCs w:val="28"/>
-          <w:lang w:val="en-US"/>
-        </w:rPr>
-      </w:pPr>
-      <w:r>
-        <w:rPr>
-          <w:sz w:val="28"/>
-          <w:szCs w:val="28"/>
-          <w:lang w:val="bg-BG"/>
-        </w:rPr>
-        <w:t xml:space="preserve">Курсовата работа е написана изцяло на </w:t>
-      </w:r>
-      <w:r>
-        <w:rPr>
-          <w:sz w:val="28"/>
-          <w:szCs w:val="28"/>
-          <w:lang w:val="en-US"/>
-        </w:rPr>
-        <w:t>C++.</w:t>
-      </w:r>
-    </w:p>
-    <w:p>
-      <w:pPr>
-        <w:rPr>
-          <w:sz w:val="28"/>
-          <w:szCs w:val="28"/>
-          <w:lang w:val="en-US"/>
-        </w:rPr>
-      </w:pPr>
-    </w:p>
-    <w:p>
-      <w:pPr>
-        <w:rPr>
-          <w:b/>
-          <w:sz w:val="28"/>
-          <w:szCs w:val="28"/>
-          <w:lang w:val="en-US"/>
-        </w:rPr>
-      </w:pPr>
-      <w:proofErr w:type="spellStart"/>
-      <w:r>
-        <w:rPr>
-          <w:b/>
-          <w:sz w:val="28"/>
-          <w:szCs w:val="28"/>
-          <w:lang w:val="en-US"/>
-        </w:rPr>
-        <w:t>Използвани</w:t>
-      </w:r>
-      <w:proofErr w:type="spellEnd"/>
-      <w:r>
-        <w:rPr>
-          <w:b/>
-          <w:sz w:val="28"/>
-          <w:szCs w:val="28"/>
-          <w:lang w:val="en-US"/>
-        </w:rPr>
-        <w:t xml:space="preserve"> </w:t>
-      </w:r>
-      <w:proofErr w:type="spellStart"/>
-      <w:r>
-        <w:rPr>
-          <w:b/>
-          <w:sz w:val="28"/>
-          <w:szCs w:val="28"/>
-          <w:lang w:val="en-US"/>
-        </w:rPr>
-        <w:t>библиотеки</w:t>
-      </w:r>
-      <w:proofErr w:type="spellEnd"/>
-      <w:r>
-        <w:rPr>
-          <w:b/>
-          <w:sz w:val="28"/>
-          <w:szCs w:val="28"/>
-          <w:lang w:val="bg-BG"/>
-        </w:rPr>
-        <w:t xml:space="preserve"> и файлове</w:t>
-      </w:r>
-      <w:r>
-        <w:rPr>
-          <w:b/>
-          <w:sz w:val="28"/>
-          <w:szCs w:val="28"/>
-          <w:lang w:val="en-US"/>
-        </w:rPr>
         <w:t xml:space="preserve">: </w:t>
       </w:r>
     </w:p>
@@ -2310,113 +2059,13 @@
           <w:lang w:val="bg-BG"/>
         </w:rPr>
       </w:pPr>
-      <w:proofErr w:type="spellStart"/>
-      <w:r>
-        <w:rPr>
-          <w:sz w:val="28"/>
-          <w:szCs w:val="28"/>
-          <w:lang w:val="en-US"/>
-        </w:rPr>
-        <w:t>Сорс</w:t>
-      </w:r>
-      <w:proofErr w:type="spellEnd"/>
-      <w:r>
-        <w:rPr>
-          <w:sz w:val="28"/>
-          <w:szCs w:val="28"/>
-          <w:lang w:val="en-US"/>
-        </w:rPr>
-        <w:t xml:space="preserve"> </w:t>
-      </w:r>
-      <w:proofErr w:type="spellStart"/>
-      <w:r>
-        <w:rPr>
-          <w:sz w:val="28"/>
-          <w:szCs w:val="28"/>
-          <w:lang w:val="en-US"/>
-        </w:rPr>
-        <w:t>кодът</w:t>
-      </w:r>
-      <w:proofErr w:type="spellEnd"/>
-      <w:r>
-        <w:rPr>
-          <w:sz w:val="28"/>
-          <w:szCs w:val="28"/>
-          <w:lang w:val="en-US"/>
-        </w:rPr>
-        <w:t xml:space="preserve"> </w:t>
-      </w:r>
-      <w:proofErr w:type="spellStart"/>
-      <w:r>
-        <w:rPr>
-          <w:sz w:val="28"/>
-          <w:szCs w:val="28"/>
-          <w:lang w:val="en-US"/>
-        </w:rPr>
-        <w:t>не</w:t>
-      </w:r>
-      <w:proofErr w:type="spellEnd"/>
-      <w:r>
-        <w:rPr>
-          <w:sz w:val="28"/>
-          <w:szCs w:val="28"/>
-          <w:lang w:val="en-US"/>
-        </w:rPr>
-        <w:t xml:space="preserve"> е </w:t>
-      </w:r>
-      <w:proofErr w:type="spellStart"/>
-      <w:r>
-        <w:rPr>
-          <w:sz w:val="28"/>
-          <w:szCs w:val="28"/>
-          <w:lang w:val="en-US"/>
-        </w:rPr>
-        <w:t>изцяло</w:t>
-      </w:r>
-      <w:proofErr w:type="spellEnd"/>
-      <w:r>
-        <w:rPr>
-          <w:sz w:val="28"/>
-          <w:szCs w:val="28"/>
-          <w:lang w:val="en-US"/>
-        </w:rPr>
-        <w:t xml:space="preserve"> </w:t>
-      </w:r>
-      <w:proofErr w:type="spellStart"/>
-      <w:r>
-        <w:rPr>
-          <w:sz w:val="28"/>
-          <w:szCs w:val="28"/>
-          <w:lang w:val="en-US"/>
-        </w:rPr>
-        <w:t>авторски</w:t>
-      </w:r>
-      <w:proofErr w:type="spellEnd"/>
-      <w:r>
-        <w:rPr>
-          <w:sz w:val="28"/>
-          <w:szCs w:val="28"/>
-          <w:lang w:val="en-US"/>
-        </w:rPr>
-        <w:t xml:space="preserve">. </w:t>
-      </w:r>
-      <w:proofErr w:type="spellStart"/>
-      <w:r>
-        <w:rPr>
-          <w:sz w:val="28"/>
-          <w:szCs w:val="28"/>
-          <w:lang w:val="en-US"/>
-        </w:rPr>
-        <w:t>Използвани</w:t>
-      </w:r>
-      <w:proofErr w:type="spellEnd"/>
-      <w:r>
-        <w:rPr>
-          <w:sz w:val="28"/>
-          <w:szCs w:val="28"/>
-          <w:lang w:val="en-US"/>
-        </w:rPr>
-        <w:t xml:space="preserve"> </w:t>
+      <w:r>
+        <w:rPr>
+          <w:sz w:val="28"/>
+          <w:szCs w:val="28"/>
+          <w:lang w:val="en-US"/>
+        </w:rPr>
+        <w:t xml:space="preserve">Сорс кодът не е изцяло авторски. Използвани </w:t>
       </w:r>
       <w:r>
         <w:rPr>
@@ -2444,7 +2093,6 @@
           <w:lang w:val="bg-BG"/>
         </w:rPr>
       </w:pPr>
-      <w:proofErr w:type="spellStart"/>
       <w:r>
         <w:rPr>
           <w:sz w:val="28"/>
@@ -2453,7 +2101,6 @@
         </w:rPr>
         <w:t>Arduino.h</w:t>
       </w:r>
-      <w:proofErr w:type="spellEnd"/>
       <w:r>
         <w:rPr>
           <w:sz w:val="28"/>
@@ -2471,41 +2118,13 @@
           <w:lang w:val="bg-BG"/>
         </w:rPr>
       </w:pPr>
-      <w:proofErr w:type="spellStart"/>
-      <w:r>
-        <w:rPr>
-          <w:sz w:val="28"/>
-          <w:szCs w:val="28"/>
-          <w:lang w:val="en-US"/>
-        </w:rPr>
-        <w:t>LiquidCrystal.h</w:t>
-      </w:r>
-      <w:proofErr w:type="spellEnd"/>
-      <w:r>
-        <w:rPr>
-          <w:sz w:val="28"/>
-          <w:szCs w:val="28"/>
-          <w:lang w:val="en-US"/>
-        </w:rPr>
-        <w:t xml:space="preserve"> – </w:t>
-      </w:r>
-      <w:proofErr w:type="spellStart"/>
-      <w:r>
-        <w:rPr>
-          <w:sz w:val="28"/>
-          <w:szCs w:val="28"/>
-          <w:lang w:val="en-US"/>
-        </w:rPr>
-        <w:t>хедър</w:t>
-      </w:r>
-      <w:proofErr w:type="spellEnd"/>
-      <w:r>
-        <w:rPr>
-          <w:sz w:val="28"/>
-          <w:szCs w:val="28"/>
-          <w:lang w:val="en-US"/>
-        </w:rPr>
-        <w:t xml:space="preserve"> </w:t>
+      <w:r>
+        <w:rPr>
+          <w:sz w:val="28"/>
+          <w:szCs w:val="28"/>
+          <w:lang w:val="en-US"/>
+        </w:rPr>
+        <w:t xml:space="preserve">LiquidCrystal.h – хедър </w:t>
       </w:r>
       <w:r>
         <w:rPr>
@@ -2557,141 +2176,23 @@
           <w:szCs w:val="28"/>
           <w:lang w:val="en-US"/>
         </w:rPr>
-        <w:t xml:space="preserve"> </w:t>
-      </w:r>
-      <w:proofErr w:type="gramStart"/>
-      <w:r>
-        <w:rPr>
-          <w:sz w:val="28"/>
-          <w:szCs w:val="28"/>
-          <w:lang w:val="en-US"/>
-        </w:rPr>
-        <w:t xml:space="preserve">-  </w:t>
-      </w:r>
-      <w:r>
-        <w:rPr>
-          <w:sz w:val="28"/>
-          <w:szCs w:val="28"/>
-          <w:lang w:val="bg-BG"/>
-        </w:rPr>
-        <w:t>библиотека</w:t>
-      </w:r>
-      <w:proofErr w:type="gramEnd"/>
-      <w:r>
-        <w:rPr>
-          <w:sz w:val="28"/>
-          <w:szCs w:val="28"/>
-          <w:lang w:val="bg-BG"/>
-        </w:rPr>
-        <w:t xml:space="preserve"> съдържаща функционалност за контролирането и използването на 4x3 </w:t>
-      </w:r>
-      <w:proofErr w:type="spellStart"/>
-      <w:r>
-        <w:rPr>
-          <w:sz w:val="28"/>
-          <w:szCs w:val="28"/>
-          <w:lang w:val="en-US"/>
-        </w:rPr>
-        <w:t>кейпада</w:t>
-      </w:r>
-      <w:proofErr w:type="spellEnd"/>
-      <w:r>
-        <w:rPr>
-          <w:sz w:val="28"/>
-          <w:szCs w:val="28"/>
-          <w:lang w:val="en-US"/>
-        </w:rPr>
-        <w:t xml:space="preserve">, </w:t>
-      </w:r>
-      <w:proofErr w:type="spellStart"/>
-      <w:r>
-        <w:rPr>
-          <w:sz w:val="28"/>
-          <w:szCs w:val="28"/>
-          <w:lang w:val="en-US"/>
-        </w:rPr>
-        <w:t>служещ</w:t>
-      </w:r>
-      <w:proofErr w:type="spellEnd"/>
-      <w:r>
-        <w:rPr>
-          <w:sz w:val="28"/>
-          <w:szCs w:val="28"/>
-          <w:lang w:val="en-US"/>
-        </w:rPr>
-        <w:t xml:space="preserve"> </w:t>
-      </w:r>
-      <w:proofErr w:type="spellStart"/>
-      <w:r>
-        <w:rPr>
-          <w:sz w:val="28"/>
-          <w:szCs w:val="28"/>
-          <w:lang w:val="en-US"/>
-        </w:rPr>
-        <w:t>като</w:t>
-      </w:r>
-      <w:proofErr w:type="spellEnd"/>
-      <w:r>
-        <w:rPr>
-          <w:sz w:val="28"/>
-          <w:szCs w:val="28"/>
-          <w:lang w:val="en-US"/>
-        </w:rPr>
-        <w:t xml:space="preserve"> </w:t>
-      </w:r>
-      <w:proofErr w:type="spellStart"/>
-      <w:r>
-        <w:rPr>
-          <w:sz w:val="28"/>
-          <w:szCs w:val="28"/>
-          <w:lang w:val="en-US"/>
-        </w:rPr>
-        <w:t>контролер</w:t>
-      </w:r>
-      <w:proofErr w:type="spellEnd"/>
-      <w:r>
-        <w:rPr>
-          <w:sz w:val="28"/>
-          <w:szCs w:val="28"/>
-          <w:lang w:val="en-US"/>
-        </w:rPr>
-        <w:t xml:space="preserve"> </w:t>
-      </w:r>
-      <w:proofErr w:type="spellStart"/>
-      <w:r>
-        <w:rPr>
-          <w:sz w:val="28"/>
-          <w:szCs w:val="28"/>
-          <w:lang w:val="en-US"/>
-        </w:rPr>
-        <w:t>за</w:t>
-      </w:r>
-      <w:proofErr w:type="spellEnd"/>
-      <w:r>
-        <w:rPr>
-          <w:sz w:val="28"/>
-          <w:szCs w:val="28"/>
-          <w:lang w:val="en-US"/>
-        </w:rPr>
-        <w:t xml:space="preserve"> </w:t>
-      </w:r>
-      <w:proofErr w:type="spellStart"/>
-      <w:r>
-        <w:rPr>
-          <w:sz w:val="28"/>
-          <w:szCs w:val="28"/>
-          <w:lang w:val="en-US"/>
-        </w:rPr>
-        <w:t>конзолата</w:t>
-      </w:r>
-      <w:proofErr w:type="spellEnd"/>
-      <w:r>
-        <w:rPr>
-          <w:sz w:val="28"/>
-          <w:szCs w:val="28"/>
-          <w:lang w:val="en-US"/>
-        </w:rPr>
-        <w:t>.</w:t>
+        <w:t xml:space="preserve"> -  </w:t>
+      </w:r>
+      <w:r>
+        <w:rPr>
+          <w:sz w:val="28"/>
+          <w:szCs w:val="28"/>
+          <w:lang w:val="bg-BG"/>
+        </w:rPr>
+        <w:t xml:space="preserve">библиотека съдържаща функционалност за контролирането и използването на 4x3 </w:t>
+      </w:r>
+      <w:r>
+        <w:rPr>
+          <w:sz w:val="28"/>
+          <w:szCs w:val="28"/>
+          <w:lang w:val="en-US"/>
+        </w:rPr>
+        <w:t>кейпада, служещ като контролер за конзолата.</w:t>
       </w:r>
     </w:p>
     <w:p>
@@ -3007,7 +2508,6 @@
         <w:lastRenderedPageBreak/>
         <w:t>С</w:t>
       </w:r>
-      <w:proofErr w:type="spellStart"/>
       <w:r>
         <w:rPr>
           <w:sz w:val="28"/>
@@ -3016,25 +2516,14 @@
         </w:rPr>
         <w:t>ъщата</w:t>
       </w:r>
-      <w:proofErr w:type="spellEnd"/>
-      <w:r>
-        <w:rPr>
-          <w:sz w:val="28"/>
-          <w:szCs w:val="28"/>
-          <w:lang w:val="en-US"/>
-        </w:rPr>
-        <w:t xml:space="preserve"> </w:t>
-      </w:r>
-      <w:proofErr w:type="spellStart"/>
-      <w:r>
-        <w:rPr>
-          <w:sz w:val="28"/>
-          <w:szCs w:val="28"/>
-          <w:lang w:val="en-US"/>
-        </w:rPr>
-        <w:t>схемата</w:t>
-      </w:r>
-      <w:proofErr w:type="spellEnd"/>
+      <w:r>
+        <w:rPr>
+          <w:sz w:val="28"/>
+          <w:szCs w:val="28"/>
+          <w:lang w:val="en-US"/>
+        </w:rPr>
+        <w:t xml:space="preserve"> схемата</w:t>
+      </w:r>
       <w:r>
         <w:rPr>
           <w:sz w:val="28"/>
@@ -3049,52 +2538,7 @@
           <w:szCs w:val="28"/>
           <w:lang w:val="en-US"/>
         </w:rPr>
-        <w:t xml:space="preserve"> </w:t>
-      </w:r>
-      <w:proofErr w:type="spellStart"/>
-      <w:r>
-        <w:rPr>
-          <w:sz w:val="28"/>
-          <w:szCs w:val="28"/>
-          <w:lang w:val="en-US"/>
-        </w:rPr>
-        <w:t>представена</w:t>
-      </w:r>
-      <w:proofErr w:type="spellEnd"/>
-      <w:r>
-        <w:rPr>
-          <w:sz w:val="28"/>
-          <w:szCs w:val="28"/>
-          <w:lang w:val="en-US"/>
-        </w:rPr>
-        <w:t xml:space="preserve"> </w:t>
-      </w:r>
-      <w:proofErr w:type="spellStart"/>
-      <w:r>
-        <w:rPr>
-          <w:sz w:val="28"/>
-          <w:szCs w:val="28"/>
-          <w:lang w:val="en-US"/>
-        </w:rPr>
-        <w:t>по-добре</w:t>
-      </w:r>
-      <w:proofErr w:type="spellEnd"/>
-      <w:r>
-        <w:rPr>
-          <w:sz w:val="28"/>
-          <w:szCs w:val="28"/>
-          <w:lang w:val="en-US"/>
-        </w:rPr>
-        <w:t xml:space="preserve"> </w:t>
-      </w:r>
-      <w:proofErr w:type="spellStart"/>
-      <w:r>
-        <w:rPr>
-          <w:sz w:val="28"/>
-          <w:szCs w:val="28"/>
-          <w:lang w:val="en-US"/>
-        </w:rPr>
-        <w:t>виз</w:t>
+        <w:t xml:space="preserve"> представена по-добре виз</w:t>
       </w:r>
       <w:r>
         <w:rPr>
@@ -3104,7 +2548,6 @@
         </w:rPr>
         <w:t>у</w:t>
       </w:r>
-      <w:proofErr w:type="spellEnd"/>
       <w:r>
         <w:rPr>
           <w:sz w:val="28"/>
@@ -3113,77 +2556,21 @@
         </w:rPr>
         <w:t>а</w:t>
       </w:r>
-      <w:proofErr w:type="spellStart"/>
-      <w:r>
-        <w:rPr>
-          <w:sz w:val="28"/>
-          <w:szCs w:val="28"/>
-          <w:lang w:val="en-US"/>
-        </w:rPr>
-        <w:t>лно</w:t>
-      </w:r>
-      <w:proofErr w:type="spellEnd"/>
-      <w:r>
-        <w:rPr>
-          <w:sz w:val="28"/>
-          <w:szCs w:val="28"/>
-          <w:lang w:val="en-US"/>
-        </w:rPr>
-        <w:t xml:space="preserve">, </w:t>
-      </w:r>
-      <w:proofErr w:type="spellStart"/>
-      <w:r>
-        <w:rPr>
-          <w:sz w:val="28"/>
-          <w:szCs w:val="28"/>
-          <w:lang w:val="en-US"/>
-        </w:rPr>
-        <w:t>начертана</w:t>
-      </w:r>
-      <w:proofErr w:type="spellEnd"/>
-      <w:r>
-        <w:rPr>
-          <w:sz w:val="28"/>
-          <w:szCs w:val="28"/>
-          <w:lang w:val="en-US"/>
-        </w:rPr>
-        <w:t xml:space="preserve"> </w:t>
-      </w:r>
-      <w:proofErr w:type="spellStart"/>
-      <w:r>
-        <w:rPr>
-          <w:sz w:val="28"/>
-          <w:szCs w:val="28"/>
-          <w:lang w:val="en-US"/>
-        </w:rPr>
-        <w:t>на</w:t>
-      </w:r>
-      <w:proofErr w:type="spellEnd"/>
-      <w:r>
-        <w:rPr>
-          <w:sz w:val="28"/>
-          <w:szCs w:val="28"/>
-          <w:lang w:val="en-US"/>
-        </w:rPr>
-        <w:t xml:space="preserve"> </w:t>
-      </w:r>
-      <w:proofErr w:type="spellStart"/>
-      <w:r>
-        <w:rPr>
-          <w:sz w:val="28"/>
-          <w:szCs w:val="28"/>
-          <w:lang w:val="en-US"/>
-        </w:rPr>
-        <w:t>ThinkerCad</w:t>
-      </w:r>
-      <w:proofErr w:type="spellEnd"/>
-      <w:r>
-        <w:rPr>
-          <w:sz w:val="28"/>
-          <w:szCs w:val="28"/>
-          <w:lang w:val="en-US"/>
-        </w:rPr>
-        <w:t>:</w:t>
+      <w:r>
+        <w:rPr>
+          <w:sz w:val="28"/>
+          <w:szCs w:val="28"/>
+          <w:lang w:val="en-US"/>
+        </w:rPr>
+        <w:t xml:space="preserve">лно, начертана на </w:t>
+      </w:r>
+      <w:r>
+        <w:rPr>
+          <w:sz w:val="28"/>
+          <w:szCs w:val="28"/>
+          <w:lang w:val="en-US"/>
+        </w:rPr>
+        <w:t>ThinkerCad:</w:t>
       </w:r>
     </w:p>
     <w:p>
@@ -3355,23 +2742,13 @@
         </w:rPr>
         <w:t xml:space="preserve">Поради това, че в </w:t>
       </w:r>
-      <w:proofErr w:type="spellStart"/>
-      <w:r>
-        <w:rPr>
-          <w:sz w:val="28"/>
-          <w:szCs w:val="28"/>
-          <w:lang w:val="en-US"/>
-        </w:rPr>
-        <w:t>ThinkerCAD</w:t>
-      </w:r>
-      <w:proofErr w:type="spellEnd"/>
-      <w:r>
-        <w:rPr>
-          <w:sz w:val="28"/>
-          <w:szCs w:val="28"/>
-          <w:lang w:val="en-US"/>
-        </w:rPr>
-        <w:t xml:space="preserve"> </w:t>
+      <w:r>
+        <w:rPr>
+          <w:sz w:val="28"/>
+          <w:szCs w:val="28"/>
+          <w:lang w:val="en-US"/>
+        </w:rPr>
+        <w:t xml:space="preserve">ThinkerCAD </w:t>
       </w:r>
       <w:r>
         <w:rPr>
@@ -4070,20 +3447,18 @@
           <w:shd w:val="clear" w:color="auto" w:fill="FFFFFF"/>
           <w:lang w:val="en-US"/>
         </w:rPr>
-        <w:t xml:space="preserve">, 2 </w:t>
-      </w:r>
-      <w:proofErr w:type="spellStart"/>
+        <w:t>, 2 пина за захранване</w:t>
+      </w:r>
       <w:r>
         <w:rPr>
           <w:color w:val="4A4A4A"/>
           <w:sz w:val="28"/>
           <w:szCs w:val="28"/>
           <w:shd w:val="clear" w:color="auto" w:fill="FFFFFF"/>
-          <w:lang w:val="en-US"/>
-        </w:rPr>
-        <w:t>пина</w:t>
-      </w:r>
-      <w:proofErr w:type="spellEnd"/>
+          <w:lang w:val="bg-BG"/>
+        </w:rPr>
+        <w:t>(</w:t>
+      </w:r>
       <w:r>
         <w:rPr>
           <w:color w:val="4A4A4A"/>
@@ -4092,512 +3467,148 @@
           <w:shd w:val="clear" w:color="auto" w:fill="FFFFFF"/>
           <w:lang w:val="en-US"/>
         </w:rPr>
+        <w:t xml:space="preserve">VSS </w:t>
+      </w:r>
+      <w:r>
+        <w:rPr>
+          <w:color w:val="4A4A4A"/>
+          <w:sz w:val="28"/>
+          <w:szCs w:val="28"/>
+          <w:shd w:val="clear" w:color="auto" w:fill="FFFFFF"/>
+          <w:lang w:val="bg-BG"/>
+        </w:rPr>
+        <w:t xml:space="preserve">и </w:t>
+      </w:r>
+      <w:r>
+        <w:rPr>
+          <w:color w:val="4A4A4A"/>
+          <w:sz w:val="28"/>
+          <w:szCs w:val="28"/>
+          <w:shd w:val="clear" w:color="auto" w:fill="FFFFFF"/>
+          <w:lang w:val="en-US"/>
+        </w:rPr>
+        <w:t>VDD</w:t>
+      </w:r>
+      <w:r>
+        <w:rPr>
+          <w:color w:val="4A4A4A"/>
+          <w:sz w:val="28"/>
+          <w:szCs w:val="28"/>
+          <w:shd w:val="clear" w:color="auto" w:fill="FFFFFF"/>
+          <w:lang w:val="bg-BG"/>
+        </w:rPr>
+        <w:t>)</w:t>
+      </w:r>
+      <w:r>
+        <w:rPr>
+          <w:color w:val="4A4A4A"/>
+          <w:sz w:val="28"/>
+          <w:szCs w:val="28"/>
+          <w:shd w:val="clear" w:color="auto" w:fill="FFFFFF"/>
+          <w:lang w:val="en-US"/>
+        </w:rPr>
+        <w:t>, 1 пин за контраст на дисплея(V0) – контролираме го с потенциометъра и последните три пина са за контрол</w:t>
+      </w:r>
+      <w:r>
+        <w:rPr>
+          <w:color w:val="4A4A4A"/>
+          <w:sz w:val="28"/>
+          <w:szCs w:val="28"/>
+          <w:shd w:val="clear" w:color="auto" w:fill="FFFFFF"/>
+          <w:lang w:val="bg-BG"/>
+        </w:rPr>
+        <w:t>(</w:t>
+      </w:r>
+      <w:r>
+        <w:rPr>
+          <w:color w:val="4A4A4A"/>
+          <w:sz w:val="28"/>
+          <w:szCs w:val="28"/>
+          <w:shd w:val="clear" w:color="auto" w:fill="FFFFFF"/>
+          <w:lang w:val="en-US"/>
+        </w:rPr>
+        <w:t xml:space="preserve">RS, RW </w:t>
+      </w:r>
+      <w:r>
+        <w:rPr>
+          <w:color w:val="4A4A4A"/>
+          <w:sz w:val="28"/>
+          <w:szCs w:val="28"/>
+          <w:shd w:val="clear" w:color="auto" w:fill="FFFFFF"/>
+          <w:lang w:val="bg-BG"/>
+        </w:rPr>
+        <w:t>и</w:t>
+      </w:r>
+      <w:r>
+        <w:rPr>
+          <w:color w:val="4A4A4A"/>
+          <w:sz w:val="28"/>
+          <w:szCs w:val="28"/>
+          <w:shd w:val="clear" w:color="auto" w:fill="FFFFFF"/>
+          <w:lang w:val="en-US"/>
+        </w:rPr>
+        <w:t xml:space="preserve"> E</w:t>
+      </w:r>
+      <w:r>
+        <w:rPr>
+          <w:color w:val="4A4A4A"/>
+          <w:sz w:val="28"/>
+          <w:szCs w:val="28"/>
+          <w:shd w:val="clear" w:color="auto" w:fill="FFFFFF"/>
+          <w:lang w:val="bg-BG"/>
+        </w:rPr>
+        <w:t>)</w:t>
+      </w:r>
+      <w:r>
+        <w:rPr>
+          <w:color w:val="4A4A4A"/>
+          <w:sz w:val="28"/>
+          <w:szCs w:val="28"/>
+          <w:shd w:val="clear" w:color="auto" w:fill="FFFFFF"/>
+          <w:lang w:val="en-US"/>
+        </w:rPr>
+        <w:t>.</w:t>
+      </w:r>
+    </w:p>
+    <w:p>
+      <w:pPr>
+        <w:rPr>
+          <w:color w:val="4A4A4A"/>
+          <w:sz w:val="28"/>
+          <w:szCs w:val="28"/>
+          <w:shd w:val="clear" w:color="auto" w:fill="FFFFFF"/>
+          <w:lang w:val="bg-BG"/>
+        </w:rPr>
+      </w:pPr>
+      <w:r>
+        <w:rPr>
+          <w:color w:val="4A4A4A"/>
+          <w:sz w:val="28"/>
+          <w:szCs w:val="28"/>
+          <w:shd w:val="clear" w:color="auto" w:fill="FFFFFF"/>
+          <w:lang w:val="en-US"/>
+        </w:rPr>
+        <w:t xml:space="preserve">RW </w:t>
+      </w:r>
+      <w:r>
+        <w:rPr>
+          <w:color w:val="4A4A4A"/>
+          <w:sz w:val="28"/>
+          <w:szCs w:val="28"/>
+          <w:shd w:val="clear" w:color="auto" w:fill="FFFFFF"/>
+          <w:lang w:val="bg-BG"/>
+        </w:rPr>
         <w:t xml:space="preserve"> </w:t>
       </w:r>
-      <w:proofErr w:type="spellStart"/>
       <w:r>
         <w:rPr>
           <w:color w:val="4A4A4A"/>
           <w:sz w:val="28"/>
           <w:szCs w:val="28"/>
           <w:shd w:val="clear" w:color="auto" w:fill="FFFFFF"/>
-          <w:lang w:val="en-US"/>
-        </w:rPr>
-        <w:t>за</w:t>
-      </w:r>
-      <w:proofErr w:type="spellEnd"/>
-      <w:r>
-        <w:rPr>
-          <w:color w:val="4A4A4A"/>
-          <w:sz w:val="28"/>
-          <w:szCs w:val="28"/>
-          <w:shd w:val="clear" w:color="auto" w:fill="FFFFFF"/>
-          <w:lang w:val="en-US"/>
-        </w:rPr>
-        <w:t xml:space="preserve"> </w:t>
-      </w:r>
-      <w:proofErr w:type="spellStart"/>
-      <w:r>
-        <w:rPr>
-          <w:color w:val="4A4A4A"/>
-          <w:sz w:val="28"/>
-          <w:szCs w:val="28"/>
-          <w:shd w:val="clear" w:color="auto" w:fill="FFFFFF"/>
-          <w:lang w:val="en-US"/>
-        </w:rPr>
-        <w:t>захранване</w:t>
-      </w:r>
-      <w:proofErr w:type="spellEnd"/>
-      <w:r>
-        <w:rPr>
-          <w:color w:val="4A4A4A"/>
-          <w:sz w:val="28"/>
-          <w:szCs w:val="28"/>
-          <w:shd w:val="clear" w:color="auto" w:fill="FFFFFF"/>
-          <w:lang w:val="bg-BG"/>
-        </w:rPr>
-        <w:t>(</w:t>
-      </w:r>
-      <w:r>
-        <w:rPr>
-          <w:color w:val="4A4A4A"/>
-          <w:sz w:val="28"/>
-          <w:szCs w:val="28"/>
-          <w:shd w:val="clear" w:color="auto" w:fill="FFFFFF"/>
-          <w:lang w:val="en-US"/>
-        </w:rPr>
-        <w:t xml:space="preserve">VSS </w:t>
-      </w:r>
-      <w:r>
-        <w:rPr>
-          <w:color w:val="4A4A4A"/>
-          <w:sz w:val="28"/>
-          <w:szCs w:val="28"/>
-          <w:shd w:val="clear" w:color="auto" w:fill="FFFFFF"/>
-          <w:lang w:val="bg-BG"/>
-        </w:rPr>
-        <w:t xml:space="preserve">и </w:t>
-      </w:r>
-      <w:r>
-        <w:rPr>
-          <w:color w:val="4A4A4A"/>
-          <w:sz w:val="28"/>
-          <w:szCs w:val="28"/>
-          <w:shd w:val="clear" w:color="auto" w:fill="FFFFFF"/>
-          <w:lang w:val="en-US"/>
-        </w:rPr>
-        <w:t>VDD</w:t>
-      </w:r>
-      <w:r>
-        <w:rPr>
-          <w:color w:val="4A4A4A"/>
-          <w:sz w:val="28"/>
-          <w:szCs w:val="28"/>
-          <w:shd w:val="clear" w:color="auto" w:fill="FFFFFF"/>
-          <w:lang w:val="bg-BG"/>
-        </w:rPr>
-        <w:t>)</w:t>
-      </w:r>
-      <w:r>
-        <w:rPr>
-          <w:color w:val="4A4A4A"/>
-          <w:sz w:val="28"/>
-          <w:szCs w:val="28"/>
-          <w:shd w:val="clear" w:color="auto" w:fill="FFFFFF"/>
-          <w:lang w:val="en-US"/>
-        </w:rPr>
-        <w:t xml:space="preserve">, 1 </w:t>
-      </w:r>
-      <w:proofErr w:type="spellStart"/>
-      <w:r>
-        <w:rPr>
-          <w:color w:val="4A4A4A"/>
-          <w:sz w:val="28"/>
-          <w:szCs w:val="28"/>
-          <w:shd w:val="clear" w:color="auto" w:fill="FFFFFF"/>
-          <w:lang w:val="en-US"/>
-        </w:rPr>
-        <w:t>пин</w:t>
-      </w:r>
-      <w:proofErr w:type="spellEnd"/>
-      <w:r>
-        <w:rPr>
-          <w:color w:val="4A4A4A"/>
-          <w:sz w:val="28"/>
-          <w:szCs w:val="28"/>
-          <w:shd w:val="clear" w:color="auto" w:fill="FFFFFF"/>
-          <w:lang w:val="en-US"/>
-        </w:rPr>
-        <w:t xml:space="preserve"> </w:t>
-      </w:r>
-      <w:proofErr w:type="spellStart"/>
-      <w:r>
-        <w:rPr>
-          <w:color w:val="4A4A4A"/>
-          <w:sz w:val="28"/>
-          <w:szCs w:val="28"/>
-          <w:shd w:val="clear" w:color="auto" w:fill="FFFFFF"/>
-          <w:lang w:val="en-US"/>
-        </w:rPr>
-        <w:t>за</w:t>
-      </w:r>
-      <w:proofErr w:type="spellEnd"/>
-      <w:r>
-        <w:rPr>
-          <w:color w:val="4A4A4A"/>
-          <w:sz w:val="28"/>
-          <w:szCs w:val="28"/>
-          <w:shd w:val="clear" w:color="auto" w:fill="FFFFFF"/>
-          <w:lang w:val="en-US"/>
-        </w:rPr>
-        <w:t xml:space="preserve"> </w:t>
-      </w:r>
-      <w:proofErr w:type="spellStart"/>
-      <w:r>
-        <w:rPr>
-          <w:color w:val="4A4A4A"/>
-          <w:sz w:val="28"/>
-          <w:szCs w:val="28"/>
-          <w:shd w:val="clear" w:color="auto" w:fill="FFFFFF"/>
-          <w:lang w:val="en-US"/>
-        </w:rPr>
-        <w:t>контраст</w:t>
-      </w:r>
-      <w:proofErr w:type="spellEnd"/>
-      <w:r>
-        <w:rPr>
-          <w:color w:val="4A4A4A"/>
-          <w:sz w:val="28"/>
-          <w:szCs w:val="28"/>
-          <w:shd w:val="clear" w:color="auto" w:fill="FFFFFF"/>
-          <w:lang w:val="en-US"/>
-        </w:rPr>
-        <w:t xml:space="preserve"> </w:t>
-      </w:r>
-      <w:proofErr w:type="spellStart"/>
-      <w:r>
-        <w:rPr>
-          <w:color w:val="4A4A4A"/>
-          <w:sz w:val="28"/>
-          <w:szCs w:val="28"/>
-          <w:shd w:val="clear" w:color="auto" w:fill="FFFFFF"/>
-          <w:lang w:val="en-US"/>
-        </w:rPr>
-        <w:t>на</w:t>
-      </w:r>
-      <w:proofErr w:type="spellEnd"/>
-      <w:r>
-        <w:rPr>
-          <w:color w:val="4A4A4A"/>
-          <w:sz w:val="28"/>
-          <w:szCs w:val="28"/>
-          <w:shd w:val="clear" w:color="auto" w:fill="FFFFFF"/>
-          <w:lang w:val="en-US"/>
-        </w:rPr>
-        <w:t xml:space="preserve"> </w:t>
-      </w:r>
-      <w:proofErr w:type="spellStart"/>
-      <w:r>
-        <w:rPr>
-          <w:color w:val="4A4A4A"/>
-          <w:sz w:val="28"/>
-          <w:szCs w:val="28"/>
-          <w:shd w:val="clear" w:color="auto" w:fill="FFFFFF"/>
-          <w:lang w:val="en-US"/>
-        </w:rPr>
-        <w:t>дисплея</w:t>
-      </w:r>
-      <w:proofErr w:type="spellEnd"/>
-      <w:r>
-        <w:rPr>
-          <w:color w:val="4A4A4A"/>
-          <w:sz w:val="28"/>
-          <w:szCs w:val="28"/>
-          <w:shd w:val="clear" w:color="auto" w:fill="FFFFFF"/>
-          <w:lang w:val="en-US"/>
-        </w:rPr>
-        <w:t xml:space="preserve">(V0) – </w:t>
-      </w:r>
-      <w:proofErr w:type="spellStart"/>
-      <w:r>
-        <w:rPr>
-          <w:color w:val="4A4A4A"/>
-          <w:sz w:val="28"/>
-          <w:szCs w:val="28"/>
-          <w:shd w:val="clear" w:color="auto" w:fill="FFFFFF"/>
-          <w:lang w:val="en-US"/>
-        </w:rPr>
-        <w:t>контролираме</w:t>
-      </w:r>
-      <w:proofErr w:type="spellEnd"/>
-      <w:r>
-        <w:rPr>
-          <w:color w:val="4A4A4A"/>
-          <w:sz w:val="28"/>
-          <w:szCs w:val="28"/>
-          <w:shd w:val="clear" w:color="auto" w:fill="FFFFFF"/>
-          <w:lang w:val="en-US"/>
-        </w:rPr>
-        <w:t xml:space="preserve"> </w:t>
-      </w:r>
-      <w:proofErr w:type="spellStart"/>
-      <w:r>
-        <w:rPr>
-          <w:color w:val="4A4A4A"/>
-          <w:sz w:val="28"/>
-          <w:szCs w:val="28"/>
-          <w:shd w:val="clear" w:color="auto" w:fill="FFFFFF"/>
-          <w:lang w:val="en-US"/>
-        </w:rPr>
-        <w:t>го</w:t>
-      </w:r>
-      <w:proofErr w:type="spellEnd"/>
-      <w:r>
-        <w:rPr>
-          <w:color w:val="4A4A4A"/>
-          <w:sz w:val="28"/>
-          <w:szCs w:val="28"/>
-          <w:shd w:val="clear" w:color="auto" w:fill="FFFFFF"/>
-          <w:lang w:val="en-US"/>
-        </w:rPr>
-        <w:t xml:space="preserve"> с </w:t>
-      </w:r>
-      <w:proofErr w:type="spellStart"/>
-      <w:r>
-        <w:rPr>
-          <w:color w:val="4A4A4A"/>
-          <w:sz w:val="28"/>
-          <w:szCs w:val="28"/>
-          <w:shd w:val="clear" w:color="auto" w:fill="FFFFFF"/>
-          <w:lang w:val="en-US"/>
-        </w:rPr>
-        <w:t>потенциометъра</w:t>
-      </w:r>
-      <w:proofErr w:type="spellEnd"/>
-      <w:r>
-        <w:rPr>
-          <w:color w:val="4A4A4A"/>
-          <w:sz w:val="28"/>
-          <w:szCs w:val="28"/>
-          <w:shd w:val="clear" w:color="auto" w:fill="FFFFFF"/>
-          <w:lang w:val="en-US"/>
-        </w:rPr>
-        <w:t xml:space="preserve"> и </w:t>
-      </w:r>
-      <w:proofErr w:type="spellStart"/>
-      <w:r>
-        <w:rPr>
-          <w:color w:val="4A4A4A"/>
-          <w:sz w:val="28"/>
-          <w:szCs w:val="28"/>
-          <w:shd w:val="clear" w:color="auto" w:fill="FFFFFF"/>
-          <w:lang w:val="en-US"/>
-        </w:rPr>
-        <w:t>последните</w:t>
-      </w:r>
-      <w:proofErr w:type="spellEnd"/>
-      <w:r>
-        <w:rPr>
-          <w:color w:val="4A4A4A"/>
-          <w:sz w:val="28"/>
-          <w:szCs w:val="28"/>
-          <w:shd w:val="clear" w:color="auto" w:fill="FFFFFF"/>
-          <w:lang w:val="en-US"/>
-        </w:rPr>
-        <w:t xml:space="preserve"> </w:t>
-      </w:r>
-      <w:proofErr w:type="spellStart"/>
-      <w:r>
-        <w:rPr>
-          <w:color w:val="4A4A4A"/>
-          <w:sz w:val="28"/>
-          <w:szCs w:val="28"/>
-          <w:shd w:val="clear" w:color="auto" w:fill="FFFFFF"/>
-          <w:lang w:val="en-US"/>
-        </w:rPr>
-        <w:t>три</w:t>
-      </w:r>
-      <w:proofErr w:type="spellEnd"/>
-      <w:r>
-        <w:rPr>
-          <w:color w:val="4A4A4A"/>
-          <w:sz w:val="28"/>
-          <w:szCs w:val="28"/>
-          <w:shd w:val="clear" w:color="auto" w:fill="FFFFFF"/>
-          <w:lang w:val="en-US"/>
-        </w:rPr>
-        <w:t xml:space="preserve"> </w:t>
-      </w:r>
-      <w:proofErr w:type="spellStart"/>
-      <w:r>
-        <w:rPr>
-          <w:color w:val="4A4A4A"/>
-          <w:sz w:val="28"/>
-          <w:szCs w:val="28"/>
-          <w:shd w:val="clear" w:color="auto" w:fill="FFFFFF"/>
-          <w:lang w:val="en-US"/>
-        </w:rPr>
-        <w:t>пина</w:t>
-      </w:r>
-      <w:proofErr w:type="spellEnd"/>
-      <w:r>
-        <w:rPr>
-          <w:color w:val="4A4A4A"/>
-          <w:sz w:val="28"/>
-          <w:szCs w:val="28"/>
-          <w:shd w:val="clear" w:color="auto" w:fill="FFFFFF"/>
-          <w:lang w:val="en-US"/>
-        </w:rPr>
-        <w:t xml:space="preserve"> </w:t>
-      </w:r>
-      <w:proofErr w:type="spellStart"/>
-      <w:r>
-        <w:rPr>
-          <w:color w:val="4A4A4A"/>
-          <w:sz w:val="28"/>
-          <w:szCs w:val="28"/>
-          <w:shd w:val="clear" w:color="auto" w:fill="FFFFFF"/>
-          <w:lang w:val="en-US"/>
-        </w:rPr>
-        <w:t>са</w:t>
-      </w:r>
-      <w:proofErr w:type="spellEnd"/>
-      <w:r>
-        <w:rPr>
-          <w:color w:val="4A4A4A"/>
-          <w:sz w:val="28"/>
-          <w:szCs w:val="28"/>
-          <w:shd w:val="clear" w:color="auto" w:fill="FFFFFF"/>
-          <w:lang w:val="en-US"/>
-        </w:rPr>
-        <w:t xml:space="preserve"> </w:t>
-      </w:r>
-      <w:proofErr w:type="spellStart"/>
-      <w:r>
-        <w:rPr>
-          <w:color w:val="4A4A4A"/>
-          <w:sz w:val="28"/>
-          <w:szCs w:val="28"/>
-          <w:shd w:val="clear" w:color="auto" w:fill="FFFFFF"/>
-          <w:lang w:val="en-US"/>
-        </w:rPr>
-        <w:t>за</w:t>
-      </w:r>
-      <w:proofErr w:type="spellEnd"/>
-      <w:r>
-        <w:rPr>
-          <w:color w:val="4A4A4A"/>
-          <w:sz w:val="28"/>
-          <w:szCs w:val="28"/>
-          <w:shd w:val="clear" w:color="auto" w:fill="FFFFFF"/>
-          <w:lang w:val="en-US"/>
-        </w:rPr>
-        <w:t xml:space="preserve"> </w:t>
-      </w:r>
-      <w:proofErr w:type="spellStart"/>
-      <w:r>
-        <w:rPr>
-          <w:color w:val="4A4A4A"/>
-          <w:sz w:val="28"/>
-          <w:szCs w:val="28"/>
-          <w:shd w:val="clear" w:color="auto" w:fill="FFFFFF"/>
-          <w:lang w:val="en-US"/>
-        </w:rPr>
-        <w:t>контрол</w:t>
-      </w:r>
-      <w:proofErr w:type="spellEnd"/>
-      <w:r>
-        <w:rPr>
-          <w:color w:val="4A4A4A"/>
-          <w:sz w:val="28"/>
-          <w:szCs w:val="28"/>
-          <w:shd w:val="clear" w:color="auto" w:fill="FFFFFF"/>
-          <w:lang w:val="bg-BG"/>
-        </w:rPr>
-        <w:t>(</w:t>
-      </w:r>
-      <w:r>
-        <w:rPr>
-          <w:color w:val="4A4A4A"/>
-          <w:sz w:val="28"/>
-          <w:szCs w:val="28"/>
-          <w:shd w:val="clear" w:color="auto" w:fill="FFFFFF"/>
-          <w:lang w:val="en-US"/>
-        </w:rPr>
-        <w:t xml:space="preserve">RS, RW </w:t>
-      </w:r>
-      <w:r>
-        <w:rPr>
-          <w:color w:val="4A4A4A"/>
-          <w:sz w:val="28"/>
-          <w:szCs w:val="28"/>
-          <w:shd w:val="clear" w:color="auto" w:fill="FFFFFF"/>
-          <w:lang w:val="bg-BG"/>
-        </w:rPr>
-        <w:t>и</w:t>
-      </w:r>
-      <w:r>
-        <w:rPr>
-          <w:color w:val="4A4A4A"/>
-          <w:sz w:val="28"/>
-          <w:szCs w:val="28"/>
-          <w:shd w:val="clear" w:color="auto" w:fill="FFFFFF"/>
-          <w:lang w:val="en-US"/>
-        </w:rPr>
-        <w:t xml:space="preserve"> E</w:t>
-      </w:r>
-      <w:r>
-        <w:rPr>
-          <w:color w:val="4A4A4A"/>
-          <w:sz w:val="28"/>
-          <w:szCs w:val="28"/>
-          <w:shd w:val="clear" w:color="auto" w:fill="FFFFFF"/>
-          <w:lang w:val="bg-BG"/>
-        </w:rPr>
-        <w:t>)</w:t>
-      </w:r>
-      <w:r>
-        <w:rPr>
-          <w:color w:val="4A4A4A"/>
-          <w:sz w:val="28"/>
-          <w:szCs w:val="28"/>
-          <w:shd w:val="clear" w:color="auto" w:fill="FFFFFF"/>
-          <w:lang w:val="en-US"/>
-        </w:rPr>
-        <w:t>.</w:t>
-      </w:r>
-    </w:p>
-    <w:p>
-      <w:pPr>
-        <w:rPr>
-          <w:color w:val="4A4A4A"/>
-          <w:sz w:val="28"/>
-          <w:szCs w:val="28"/>
-          <w:shd w:val="clear" w:color="auto" w:fill="FFFFFF"/>
-          <w:lang w:val="bg-BG"/>
-        </w:rPr>
-      </w:pPr>
-      <w:proofErr w:type="gramStart"/>
-      <w:r>
-        <w:rPr>
-          <w:color w:val="4A4A4A"/>
-          <w:sz w:val="28"/>
-          <w:szCs w:val="28"/>
-          <w:shd w:val="clear" w:color="auto" w:fill="FFFFFF"/>
-          <w:lang w:val="en-US"/>
-        </w:rPr>
-        <w:t xml:space="preserve">RW </w:t>
-      </w:r>
-      <w:r>
-        <w:rPr>
-          <w:color w:val="4A4A4A"/>
-          <w:sz w:val="28"/>
-          <w:szCs w:val="28"/>
-          <w:shd w:val="clear" w:color="auto" w:fill="FFFFFF"/>
-          <w:lang w:val="bg-BG"/>
-        </w:rPr>
-        <w:t xml:space="preserve"> </w:t>
-      </w:r>
-      <w:r>
-        <w:rPr>
-          <w:color w:val="4A4A4A"/>
-          <w:sz w:val="28"/>
-          <w:szCs w:val="28"/>
-          <w:shd w:val="clear" w:color="auto" w:fill="FFFFFF"/>
-          <w:lang w:val="bg-BG"/>
-        </w:rPr>
-        <w:t>пина</w:t>
-      </w:r>
-      <w:proofErr w:type="gramEnd"/>
-      <w:r>
-        <w:rPr>
-          <w:color w:val="4A4A4A"/>
-          <w:sz w:val="28"/>
-          <w:szCs w:val="28"/>
-          <w:shd w:val="clear" w:color="auto" w:fill="FFFFFF"/>
-          <w:lang w:val="bg-BG"/>
-        </w:rPr>
-        <w:t xml:space="preserve">, който служи за преминаване на дисплея от </w:t>
+          <w:lang w:val="bg-BG"/>
+        </w:rPr>
+        <w:t xml:space="preserve">пина, който служи за преминаване на дисплея от </w:t>
       </w:r>
       <w:r>
         <w:rPr>
@@ -4913,7 +3924,6 @@
           <w:lang w:val="en-US"/>
         </w:rPr>
       </w:pPr>
-      <w:proofErr w:type="spellStart"/>
       <w:r>
         <w:rPr>
           <w:rFonts w:ascii="Helvetica" w:eastAsia="Times New Roman" w:hAnsi="Helvetica" w:cs="Times New Roman"/>
@@ -4923,19 +3933,7 @@
           <w:szCs w:val="28"/>
           <w:lang w:val="en-US"/>
         </w:rPr>
-        <w:t>Връзваме</w:t>
-      </w:r>
-      <w:proofErr w:type="spellEnd"/>
-      <w:r>
-        <w:rPr>
-          <w:rFonts w:ascii="Helvetica" w:eastAsia="Times New Roman" w:hAnsi="Helvetica" w:cs="Times New Roman"/>
-          <w:bCs/>
-          <w:color w:val="4A4A4A"/>
-          <w:sz w:val="28"/>
-          <w:szCs w:val="28"/>
-          <w:lang w:val="en-US"/>
-        </w:rPr>
-        <w:t xml:space="preserve"> </w:t>
+        <w:t xml:space="preserve">Връзваме </w:t>
       </w:r>
       <w:r>
         <w:rPr>
@@ -5000,74 +3998,17 @@
           <w:szCs w:val="28"/>
           <w:lang w:val="en-US"/>
         </w:rPr>
-        <w:t xml:space="preserve">5-ти </w:t>
-      </w:r>
-      <w:proofErr w:type="spellStart"/>
+        <w:t>5-ти пин</w:t>
+      </w:r>
       <w:r>
         <w:rPr>
           <w:rFonts w:ascii="Helvetica" w:eastAsia="Times New Roman" w:hAnsi="Helvetica" w:cs="Times New Roman"/>
-          <w:bCs/>
-          <w:color w:val="4A4A4A"/>
-          <w:sz w:val="28"/>
-          <w:szCs w:val="28"/>
-          <w:lang w:val="en-US"/>
-        </w:rPr>
-        <w:t>пин</w:t>
-      </w:r>
-      <w:proofErr w:type="spellEnd"/>
-      <w:r>
-        <w:rPr>
-          <w:rFonts w:ascii="Helvetica" w:eastAsia="Times New Roman" w:hAnsi="Helvetica" w:cs="Times New Roman"/>
-          <w:color w:val="4A4A4A"/>
-          <w:sz w:val="28"/>
-          <w:szCs w:val="28"/>
-          <w:lang w:val="en-US"/>
-        </w:rPr>
-        <w:t> </w:t>
-      </w:r>
-      <w:proofErr w:type="spellStart"/>
-      <w:r>
-        <w:rPr>
-          <w:rFonts w:ascii="Helvetica" w:eastAsia="Times New Roman" w:hAnsi="Helvetica" w:cs="Times New Roman"/>
-          <w:color w:val="4A4A4A"/>
-          <w:sz w:val="28"/>
-          <w:szCs w:val="28"/>
-          <w:lang w:val="en-US"/>
-        </w:rPr>
-        <w:t>на</w:t>
-      </w:r>
-      <w:proofErr w:type="spellEnd"/>
-      <w:r>
-        <w:rPr>
-          <w:rFonts w:ascii="Helvetica" w:eastAsia="Times New Roman" w:hAnsi="Helvetica" w:cs="Times New Roman"/>
-          <w:color w:val="4A4A4A"/>
-          <w:sz w:val="28"/>
-          <w:szCs w:val="28"/>
-          <w:lang w:val="en-US"/>
-        </w:rPr>
-        <w:t xml:space="preserve"> </w:t>
-      </w:r>
-      <w:proofErr w:type="spellStart"/>
-      <w:r>
-        <w:rPr>
-          <w:rFonts w:ascii="Helvetica" w:eastAsia="Times New Roman" w:hAnsi="Helvetica" w:cs="Times New Roman"/>
-          <w:color w:val="4A4A4A"/>
-          <w:sz w:val="28"/>
-          <w:szCs w:val="28"/>
-          <w:lang w:val="en-US"/>
-        </w:rPr>
-        <w:t>Ардуиното</w:t>
-      </w:r>
-      <w:proofErr w:type="spellEnd"/>
-      <w:r>
-        <w:rPr>
-          <w:rFonts w:ascii="Helvetica" w:eastAsia="Times New Roman" w:hAnsi="Helvetica" w:cs="Times New Roman"/>
-          <w:color w:val="4A4A4A"/>
-          <w:sz w:val="28"/>
-          <w:szCs w:val="28"/>
-          <w:lang w:val="en-US"/>
-        </w:rPr>
-        <w:t>.</w:t>
+          <w:color w:val="4A4A4A"/>
+          <w:sz w:val="28"/>
+          <w:szCs w:val="28"/>
+          <w:lang w:val="en-US"/>
+        </w:rPr>
+        <w:t> на Ардуиното.</w:t>
       </w:r>
     </w:p>
     <w:p>
@@ -5215,20 +4156,8 @@
           <w:szCs w:val="28"/>
           <w:lang w:val="en-US"/>
         </w:rPr>
-        <w:t> </w:t>
-      </w:r>
-      <w:proofErr w:type="spellStart"/>
-      <w:r>
-        <w:rPr>
-          <w:rFonts w:ascii="Helvetica" w:eastAsia="Times New Roman" w:hAnsi="Helvetica" w:cs="Times New Roman"/>
-          <w:color w:val="4A4A4A"/>
-          <w:sz w:val="28"/>
-          <w:szCs w:val="28"/>
-          <w:lang w:val="en-US"/>
-        </w:rPr>
-        <w:t>към</w:t>
-      </w:r>
-      <w:proofErr w:type="spellEnd"/>
+        <w:t> към</w:t>
+      </w:r>
       <w:r>
         <w:rPr>
           <w:rFonts w:ascii="Helvetica" w:eastAsia="Times New Roman" w:hAnsi="Helvetica" w:cs="Times New Roman"/>
@@ -5248,21 +4177,8 @@
           <w:szCs w:val="28"/>
           <w:lang w:val="en-US"/>
         </w:rPr>
-        <w:t xml:space="preserve">4-ти </w:t>
-      </w:r>
-      <w:proofErr w:type="spellStart"/>
-      <w:r>
-        <w:rPr>
-          <w:rFonts w:ascii="Helvetica" w:eastAsia="Times New Roman" w:hAnsi="Helvetica" w:cs="Times New Roman"/>
-          <w:bCs/>
-          <w:color w:val="4A4A4A"/>
-          <w:sz w:val="28"/>
-          <w:szCs w:val="28"/>
-          <w:lang w:val="en-US"/>
-        </w:rPr>
-        <w:t>пин</w:t>
-      </w:r>
-      <w:proofErr w:type="spellEnd"/>
+        <w:t>4-ти пин</w:t>
+      </w:r>
       <w:r>
         <w:rPr>
           <w:rFonts w:ascii="Helvetica" w:eastAsia="Times New Roman" w:hAnsi="Helvetica" w:cs="Times New Roman"/>
@@ -5502,20 +4418,8 @@
           <w:szCs w:val="28"/>
           <w:lang w:val="en-US"/>
         </w:rPr>
-        <w:t> </w:t>
-      </w:r>
-      <w:proofErr w:type="spellStart"/>
-      <w:r>
-        <w:rPr>
-          <w:rFonts w:ascii="Helvetica" w:eastAsia="Times New Roman" w:hAnsi="Helvetica" w:cs="Times New Roman"/>
-          <w:color w:val="4A4A4A"/>
-          <w:sz w:val="28"/>
-          <w:szCs w:val="28"/>
-          <w:lang w:val="en-US"/>
-        </w:rPr>
-        <w:t>към</w:t>
-      </w:r>
-      <w:proofErr w:type="spellEnd"/>
+        <w:t> към</w:t>
+      </w:r>
       <w:r>
         <w:rPr>
           <w:rFonts w:ascii="Helvetica" w:eastAsia="Times New Roman" w:hAnsi="Helvetica" w:cs="Times New Roman"/>
@@ -5546,21 +4450,8 @@
           <w:szCs w:val="28"/>
           <w:lang w:val="en-US"/>
         </w:rPr>
-        <w:t xml:space="preserve"> </w:t>
-      </w:r>
-      <w:proofErr w:type="spellStart"/>
-      <w:r>
-        <w:rPr>
-          <w:rFonts w:ascii="Helvetica" w:eastAsia="Times New Roman" w:hAnsi="Helvetica" w:cs="Times New Roman"/>
-          <w:bCs/>
-          <w:color w:val="4A4A4A"/>
-          <w:sz w:val="28"/>
-          <w:szCs w:val="28"/>
-          <w:lang w:val="en-US"/>
-        </w:rPr>
-        <w:t>пин</w:t>
-      </w:r>
-      <w:proofErr w:type="spellEnd"/>
+        <w:t xml:space="preserve"> пин</w:t>
+      </w:r>
       <w:r>
         <w:rPr>
           <w:rFonts w:eastAsia="Times New Roman" w:cs="Times New Roman"/>
@@ -5630,20 +4521,8 @@
           <w:szCs w:val="28"/>
           <w:lang w:val="en-US"/>
         </w:rPr>
-        <w:t> </w:t>
-      </w:r>
-      <w:proofErr w:type="spellStart"/>
-      <w:r>
-        <w:rPr>
-          <w:rFonts w:ascii="Helvetica" w:eastAsia="Times New Roman" w:hAnsi="Helvetica" w:cs="Times New Roman"/>
-          <w:color w:val="4A4A4A"/>
-          <w:sz w:val="28"/>
-          <w:szCs w:val="28"/>
-          <w:lang w:val="en-US"/>
-        </w:rPr>
-        <w:t>към</w:t>
-      </w:r>
-      <w:proofErr w:type="spellEnd"/>
+        <w:t> към</w:t>
+      </w:r>
       <w:r>
         <w:rPr>
           <w:rFonts w:ascii="Helvetica" w:eastAsia="Times New Roman" w:hAnsi="Helvetica" w:cs="Times New Roman"/>
@@ -5789,7 +4668,6 @@
         </w:rPr>
         <w:t xml:space="preserve">Не се </w:t>
       </w:r>
-      <w:proofErr w:type="spellStart"/>
       <w:r>
         <w:rPr>
           <w:rFonts w:ascii="Helvetica" w:eastAsia="Times New Roman" w:hAnsi="Helvetica" w:cs="Times New Roman"/>
@@ -5798,40 +4676,7 @@
           <w:szCs w:val="28"/>
           <w:lang w:val="en-US"/>
         </w:rPr>
-        <w:t>използват</w:t>
-      </w:r>
-      <w:proofErr w:type="spellEnd"/>
-      <w:r>
-        <w:rPr>
-          <w:rFonts w:ascii="Helvetica" w:eastAsia="Times New Roman" w:hAnsi="Helvetica" w:cs="Times New Roman"/>
-          <w:color w:val="4A4A4A"/>
-          <w:sz w:val="28"/>
-          <w:szCs w:val="28"/>
-          <w:lang w:val="en-US"/>
-        </w:rPr>
-        <w:t xml:space="preserve"> </w:t>
-      </w:r>
-      <w:proofErr w:type="spellStart"/>
-      <w:r>
-        <w:rPr>
-          <w:rFonts w:ascii="Helvetica" w:eastAsia="Times New Roman" w:hAnsi="Helvetica" w:cs="Times New Roman"/>
-          <w:color w:val="4A4A4A"/>
-          <w:sz w:val="28"/>
-          <w:szCs w:val="28"/>
-          <w:lang w:val="en-US"/>
-        </w:rPr>
-        <w:t>пиновете</w:t>
-      </w:r>
-      <w:proofErr w:type="spellEnd"/>
-      <w:r>
-        <w:rPr>
-          <w:rFonts w:ascii="Helvetica" w:eastAsia="Times New Roman" w:hAnsi="Helvetica" w:cs="Times New Roman"/>
-          <w:color w:val="4A4A4A"/>
-          <w:sz w:val="28"/>
-          <w:szCs w:val="28"/>
-          <w:lang w:val="en-US"/>
-        </w:rPr>
-        <w:t xml:space="preserve"> D0, D1, D2</w:t>
+        <w:t>използват пиновете D0, D1, D2</w:t>
       </w:r>
       <w:r>
         <w:rPr>
@@ -5876,7 +4721,6 @@
           <w:lang w:val="bg-BG"/>
         </w:rPr>
       </w:pPr>
-      <w:proofErr w:type="spellStart"/>
       <w:r>
         <w:rPr>
           <w:rFonts w:eastAsia="Times New Roman" w:cs="Times New Roman"/>
@@ -5885,229 +4729,8 @@
           <w:szCs w:val="28"/>
           <w:lang w:val="en-US"/>
         </w:rPr>
-        <w:t>След</w:t>
-      </w:r>
-      <w:proofErr w:type="spellEnd"/>
-      <w:r>
-        <w:rPr>
-          <w:rFonts w:eastAsia="Times New Roman" w:cs="Times New Roman"/>
-          <w:color w:val="4A4A4A"/>
-          <w:sz w:val="28"/>
-          <w:szCs w:val="28"/>
-          <w:lang w:val="en-US"/>
-        </w:rPr>
-        <w:t xml:space="preserve"> </w:t>
-      </w:r>
-      <w:proofErr w:type="spellStart"/>
-      <w:r>
-        <w:rPr>
-          <w:rFonts w:eastAsia="Times New Roman" w:cs="Times New Roman"/>
-          <w:color w:val="4A4A4A"/>
-          <w:sz w:val="28"/>
-          <w:szCs w:val="28"/>
-          <w:lang w:val="en-US"/>
-        </w:rPr>
-        <w:t>това</w:t>
-      </w:r>
-      <w:proofErr w:type="spellEnd"/>
-      <w:r>
-        <w:rPr>
-          <w:rFonts w:eastAsia="Times New Roman" w:cs="Times New Roman"/>
-          <w:color w:val="4A4A4A"/>
-          <w:sz w:val="28"/>
-          <w:szCs w:val="28"/>
-          <w:lang w:val="en-US"/>
-        </w:rPr>
-        <w:t xml:space="preserve"> </w:t>
-      </w:r>
-      <w:proofErr w:type="spellStart"/>
-      <w:r>
-        <w:rPr>
-          <w:rFonts w:eastAsia="Times New Roman" w:cs="Times New Roman"/>
-          <w:color w:val="4A4A4A"/>
-          <w:sz w:val="28"/>
-          <w:szCs w:val="28"/>
-          <w:lang w:val="en-US"/>
-        </w:rPr>
-        <w:t>вече</w:t>
-      </w:r>
-      <w:proofErr w:type="spellEnd"/>
-      <w:r>
-        <w:rPr>
-          <w:rFonts w:eastAsia="Times New Roman" w:cs="Times New Roman"/>
-          <w:color w:val="4A4A4A"/>
-          <w:sz w:val="28"/>
-          <w:szCs w:val="28"/>
-          <w:lang w:val="en-US"/>
-        </w:rPr>
-        <w:t xml:space="preserve"> </w:t>
-      </w:r>
-      <w:proofErr w:type="spellStart"/>
-      <w:r>
-        <w:rPr>
-          <w:rFonts w:eastAsia="Times New Roman" w:cs="Times New Roman"/>
-          <w:color w:val="4A4A4A"/>
-          <w:sz w:val="28"/>
-          <w:szCs w:val="28"/>
-          <w:lang w:val="en-US"/>
-        </w:rPr>
-        <w:t>Ардуиното</w:t>
-      </w:r>
-      <w:proofErr w:type="spellEnd"/>
-      <w:r>
-        <w:rPr>
-          <w:rFonts w:eastAsia="Times New Roman" w:cs="Times New Roman"/>
-          <w:color w:val="4A4A4A"/>
-          <w:sz w:val="28"/>
-          <w:szCs w:val="28"/>
-          <w:lang w:val="en-US"/>
-        </w:rPr>
-        <w:t xml:space="preserve"> </w:t>
-      </w:r>
-      <w:proofErr w:type="spellStart"/>
-      <w:r>
-        <w:rPr>
-          <w:rFonts w:eastAsia="Times New Roman" w:cs="Times New Roman"/>
-          <w:color w:val="4A4A4A"/>
-          <w:sz w:val="28"/>
-          <w:szCs w:val="28"/>
-          <w:lang w:val="en-US"/>
-        </w:rPr>
-        <w:t>може</w:t>
-      </w:r>
-      <w:proofErr w:type="spellEnd"/>
-      <w:r>
-        <w:rPr>
-          <w:rFonts w:eastAsia="Times New Roman" w:cs="Times New Roman"/>
-          <w:color w:val="4A4A4A"/>
-          <w:sz w:val="28"/>
-          <w:szCs w:val="28"/>
-          <w:lang w:val="en-US"/>
-        </w:rPr>
-        <w:t xml:space="preserve"> </w:t>
-      </w:r>
-      <w:proofErr w:type="spellStart"/>
-      <w:r>
-        <w:rPr>
-          <w:rFonts w:eastAsia="Times New Roman" w:cs="Times New Roman"/>
-          <w:color w:val="4A4A4A"/>
-          <w:sz w:val="28"/>
-          <w:szCs w:val="28"/>
-          <w:lang w:val="en-US"/>
-        </w:rPr>
-        <w:t>да</w:t>
-      </w:r>
-      <w:proofErr w:type="spellEnd"/>
-      <w:r>
-        <w:rPr>
-          <w:rFonts w:eastAsia="Times New Roman" w:cs="Times New Roman"/>
-          <w:color w:val="4A4A4A"/>
-          <w:sz w:val="28"/>
-          <w:szCs w:val="28"/>
-          <w:lang w:val="en-US"/>
-        </w:rPr>
-        <w:t xml:space="preserve"> </w:t>
-      </w:r>
-      <w:proofErr w:type="spellStart"/>
-      <w:r>
-        <w:rPr>
-          <w:rFonts w:eastAsia="Times New Roman" w:cs="Times New Roman"/>
-          <w:color w:val="4A4A4A"/>
-          <w:sz w:val="28"/>
-          <w:szCs w:val="28"/>
-          <w:lang w:val="en-US"/>
-        </w:rPr>
-        <w:t>използва</w:t>
-      </w:r>
-      <w:proofErr w:type="spellEnd"/>
-      <w:r>
-        <w:rPr>
-          <w:rFonts w:eastAsia="Times New Roman" w:cs="Times New Roman"/>
-          <w:color w:val="4A4A4A"/>
-          <w:sz w:val="28"/>
-          <w:szCs w:val="28"/>
-          <w:lang w:val="en-US"/>
-        </w:rPr>
-        <w:t xml:space="preserve"> </w:t>
-      </w:r>
-      <w:proofErr w:type="spellStart"/>
-      <w:r>
-        <w:rPr>
-          <w:rFonts w:eastAsia="Times New Roman" w:cs="Times New Roman"/>
-          <w:color w:val="4A4A4A"/>
-          <w:sz w:val="28"/>
-          <w:szCs w:val="28"/>
-          <w:lang w:val="en-US"/>
-        </w:rPr>
-        <w:t>дисплея</w:t>
-      </w:r>
-      <w:proofErr w:type="spellEnd"/>
-      <w:r>
-        <w:rPr>
-          <w:rFonts w:eastAsia="Times New Roman" w:cs="Times New Roman"/>
-          <w:color w:val="4A4A4A"/>
-          <w:sz w:val="28"/>
-          <w:szCs w:val="28"/>
-          <w:lang w:val="en-US"/>
-        </w:rPr>
-        <w:t xml:space="preserve"> </w:t>
-      </w:r>
-      <w:proofErr w:type="spellStart"/>
-      <w:r>
-        <w:rPr>
-          <w:rFonts w:eastAsia="Times New Roman" w:cs="Times New Roman"/>
-          <w:color w:val="4A4A4A"/>
-          <w:sz w:val="28"/>
-          <w:szCs w:val="28"/>
-          <w:lang w:val="en-US"/>
-        </w:rPr>
-        <w:t>по</w:t>
-      </w:r>
-      <w:proofErr w:type="spellEnd"/>
-      <w:r>
-        <w:rPr>
-          <w:rFonts w:eastAsia="Times New Roman" w:cs="Times New Roman"/>
-          <w:color w:val="4A4A4A"/>
-          <w:sz w:val="28"/>
-          <w:szCs w:val="28"/>
-          <w:lang w:val="en-US"/>
-        </w:rPr>
-        <w:t xml:space="preserve"> </w:t>
-      </w:r>
-      <w:proofErr w:type="spellStart"/>
-      <w:r>
-        <w:rPr>
-          <w:rFonts w:eastAsia="Times New Roman" w:cs="Times New Roman"/>
-          <w:color w:val="4A4A4A"/>
-          <w:sz w:val="28"/>
-          <w:szCs w:val="28"/>
-          <w:lang w:val="en-US"/>
-        </w:rPr>
-        <w:t>този</w:t>
-      </w:r>
-      <w:proofErr w:type="spellEnd"/>
-      <w:r>
-        <w:rPr>
-          <w:rFonts w:eastAsia="Times New Roman" w:cs="Times New Roman"/>
-          <w:color w:val="4A4A4A"/>
-          <w:sz w:val="28"/>
-          <w:szCs w:val="28"/>
-          <w:lang w:val="en-US"/>
-        </w:rPr>
-        <w:t xml:space="preserve"> </w:t>
-      </w:r>
-      <w:proofErr w:type="spellStart"/>
-      <w:r>
-        <w:rPr>
-          <w:rFonts w:eastAsia="Times New Roman" w:cs="Times New Roman"/>
-          <w:color w:val="4A4A4A"/>
-          <w:sz w:val="28"/>
-          <w:szCs w:val="28"/>
-          <w:lang w:val="en-US"/>
-        </w:rPr>
-        <w:t>начин</w:t>
-      </w:r>
-      <w:proofErr w:type="spellEnd"/>
+        <w:t>След това вече Ардуиното може да използва дисплея по този начин</w:t>
+      </w:r>
       <w:r>
         <w:rPr>
           <w:rFonts w:eastAsia="Times New Roman" w:cs="Times New Roman"/>
@@ -6198,29 +4821,7 @@
           <w:szCs w:val="28"/>
           <w:lang w:val="bg-BG"/>
         </w:rPr>
-        <w:t xml:space="preserve">Всъщност кейпадът представлява 12 мембранни бутона свързани помежду си във формата на </w:t>
-      </w:r>
-      <w:proofErr w:type="gramStart"/>
-      <w:r>
-        <w:rPr>
-          <w:rFonts w:eastAsia="Times New Roman" w:cs="Times New Roman"/>
-          <w:color w:val="4A4A4A"/>
-          <w:sz w:val="28"/>
-          <w:szCs w:val="28"/>
-          <w:lang w:val="bg-BG"/>
-        </w:rPr>
-        <w:t>матрица(</w:t>
-      </w:r>
-      <w:proofErr w:type="gramEnd"/>
-      <w:r>
-        <w:rPr>
-          <w:rFonts w:eastAsia="Times New Roman" w:cs="Times New Roman"/>
-          <w:color w:val="4A4A4A"/>
-          <w:sz w:val="28"/>
-          <w:szCs w:val="28"/>
-          <w:lang w:val="bg-BG"/>
-        </w:rPr>
-        <w:t>редове и колони).</w:t>
+        <w:t>Всъщност кейпадът представлява 12 мембранни бутона свързани помежду си във формата на матрица(редове и колони).</w:t>
       </w:r>
     </w:p>
     <w:p>
@@ -6351,7 +4952,6 @@
         </w:rPr>
         <w:t xml:space="preserve">1. </w:t>
       </w:r>
-      <w:proofErr w:type="spellStart"/>
       <w:r>
         <w:rPr>
           <w:rFonts w:ascii="Helvetica" w:eastAsia="Times New Roman" w:hAnsi="Helvetica" w:cs="Times New Roman"/>
@@ -6359,237 +4959,7 @@
           <w:szCs w:val="28"/>
           <w:lang w:val="en-US"/>
         </w:rPr>
-        <w:t>Когато</w:t>
-      </w:r>
-      <w:proofErr w:type="spellEnd"/>
-      <w:r>
-        <w:rPr>
-          <w:rFonts w:ascii="Helvetica" w:eastAsia="Times New Roman" w:hAnsi="Helvetica" w:cs="Times New Roman"/>
-          <w:sz w:val="28"/>
-          <w:szCs w:val="28"/>
-          <w:lang w:val="en-US"/>
-        </w:rPr>
-        <w:t xml:space="preserve"> </w:t>
-      </w:r>
-      <w:proofErr w:type="spellStart"/>
-      <w:r>
-        <w:rPr>
-          <w:rFonts w:ascii="Helvetica" w:eastAsia="Times New Roman" w:hAnsi="Helvetica" w:cs="Times New Roman"/>
-          <w:sz w:val="28"/>
-          <w:szCs w:val="28"/>
-          <w:lang w:val="en-US"/>
-        </w:rPr>
-        <w:t>нито</w:t>
-      </w:r>
-      <w:proofErr w:type="spellEnd"/>
-      <w:r>
-        <w:rPr>
-          <w:rFonts w:ascii="Helvetica" w:eastAsia="Times New Roman" w:hAnsi="Helvetica" w:cs="Times New Roman"/>
-          <w:sz w:val="28"/>
-          <w:szCs w:val="28"/>
-          <w:lang w:val="en-US"/>
-        </w:rPr>
-        <w:t xml:space="preserve"> </w:t>
-      </w:r>
-      <w:proofErr w:type="spellStart"/>
-      <w:r>
-        <w:rPr>
-          <w:rFonts w:ascii="Helvetica" w:eastAsia="Times New Roman" w:hAnsi="Helvetica" w:cs="Times New Roman"/>
-          <w:sz w:val="28"/>
-          <w:szCs w:val="28"/>
-          <w:lang w:val="en-US"/>
-        </w:rPr>
-        <w:t>един</w:t>
-      </w:r>
-      <w:proofErr w:type="spellEnd"/>
-      <w:r>
-        <w:rPr>
-          <w:rFonts w:ascii="Helvetica" w:eastAsia="Times New Roman" w:hAnsi="Helvetica" w:cs="Times New Roman"/>
-          <w:sz w:val="28"/>
-          <w:szCs w:val="28"/>
-          <w:lang w:val="en-US"/>
-        </w:rPr>
-        <w:t xml:space="preserve"> </w:t>
-      </w:r>
-      <w:proofErr w:type="spellStart"/>
-      <w:r>
-        <w:rPr>
-          <w:rFonts w:ascii="Helvetica" w:eastAsia="Times New Roman" w:hAnsi="Helvetica" w:cs="Times New Roman"/>
-          <w:sz w:val="28"/>
-          <w:szCs w:val="28"/>
-          <w:lang w:val="en-US"/>
-        </w:rPr>
-        <w:t>бутон</w:t>
-      </w:r>
-      <w:proofErr w:type="spellEnd"/>
-      <w:r>
-        <w:rPr>
-          <w:rFonts w:ascii="Helvetica" w:eastAsia="Times New Roman" w:hAnsi="Helvetica" w:cs="Times New Roman"/>
-          <w:sz w:val="28"/>
-          <w:szCs w:val="28"/>
-          <w:lang w:val="en-US"/>
-        </w:rPr>
-        <w:t xml:space="preserve"> </w:t>
-      </w:r>
-      <w:proofErr w:type="spellStart"/>
-      <w:r>
-        <w:rPr>
-          <w:rFonts w:ascii="Helvetica" w:eastAsia="Times New Roman" w:hAnsi="Helvetica" w:cs="Times New Roman"/>
-          <w:sz w:val="28"/>
-          <w:szCs w:val="28"/>
-          <w:lang w:val="en-US"/>
-        </w:rPr>
-        <w:t>не</w:t>
-      </w:r>
-      <w:proofErr w:type="spellEnd"/>
-      <w:r>
-        <w:rPr>
-          <w:rFonts w:ascii="Helvetica" w:eastAsia="Times New Roman" w:hAnsi="Helvetica" w:cs="Times New Roman"/>
-          <w:sz w:val="28"/>
-          <w:szCs w:val="28"/>
-          <w:lang w:val="en-US"/>
-        </w:rPr>
-        <w:t xml:space="preserve"> е </w:t>
-      </w:r>
-      <w:proofErr w:type="spellStart"/>
-      <w:r>
-        <w:rPr>
-          <w:rFonts w:ascii="Helvetica" w:eastAsia="Times New Roman" w:hAnsi="Helvetica" w:cs="Times New Roman"/>
-          <w:sz w:val="28"/>
-          <w:szCs w:val="28"/>
-          <w:lang w:val="en-US"/>
-        </w:rPr>
-        <w:t>натиснат</w:t>
-      </w:r>
-      <w:proofErr w:type="spellEnd"/>
-      <w:r>
-        <w:rPr>
-          <w:rFonts w:ascii="Helvetica" w:eastAsia="Times New Roman" w:hAnsi="Helvetica" w:cs="Times New Roman"/>
-          <w:sz w:val="28"/>
-          <w:szCs w:val="28"/>
-          <w:lang w:val="en-US"/>
-        </w:rPr>
-        <w:t xml:space="preserve"> </w:t>
-      </w:r>
-      <w:proofErr w:type="spellStart"/>
-      <w:r>
-        <w:rPr>
-          <w:rFonts w:ascii="Helvetica" w:eastAsia="Times New Roman" w:hAnsi="Helvetica" w:cs="Times New Roman"/>
-          <w:sz w:val="28"/>
-          <w:szCs w:val="28"/>
-          <w:lang w:val="en-US"/>
-        </w:rPr>
-        <w:t>всички</w:t>
-      </w:r>
-      <w:proofErr w:type="spellEnd"/>
-      <w:r>
-        <w:rPr>
-          <w:rFonts w:ascii="Helvetica" w:eastAsia="Times New Roman" w:hAnsi="Helvetica" w:cs="Times New Roman"/>
-          <w:sz w:val="28"/>
-          <w:szCs w:val="28"/>
-          <w:lang w:val="en-US"/>
-        </w:rPr>
-        <w:t xml:space="preserve"> </w:t>
-      </w:r>
-      <w:proofErr w:type="spellStart"/>
-      <w:r>
-        <w:rPr>
-          <w:rFonts w:ascii="Helvetica" w:eastAsia="Times New Roman" w:hAnsi="Helvetica" w:cs="Times New Roman"/>
-          <w:sz w:val="28"/>
-          <w:szCs w:val="28"/>
-          <w:lang w:val="en-US"/>
-        </w:rPr>
-        <w:t>пинове</w:t>
-      </w:r>
-      <w:proofErr w:type="spellEnd"/>
-      <w:r>
-        <w:rPr>
-          <w:rFonts w:ascii="Helvetica" w:eastAsia="Times New Roman" w:hAnsi="Helvetica" w:cs="Times New Roman"/>
-          <w:sz w:val="28"/>
-          <w:szCs w:val="28"/>
-          <w:lang w:val="en-US"/>
-        </w:rPr>
-        <w:t xml:space="preserve"> </w:t>
-      </w:r>
-      <w:proofErr w:type="spellStart"/>
-      <w:r>
-        <w:rPr>
-          <w:rFonts w:ascii="Helvetica" w:eastAsia="Times New Roman" w:hAnsi="Helvetica" w:cs="Times New Roman"/>
-          <w:sz w:val="28"/>
-          <w:szCs w:val="28"/>
-          <w:lang w:val="en-US"/>
-        </w:rPr>
-        <w:t>отговарящи</w:t>
-      </w:r>
-      <w:proofErr w:type="spellEnd"/>
-      <w:r>
-        <w:rPr>
-          <w:rFonts w:ascii="Helvetica" w:eastAsia="Times New Roman" w:hAnsi="Helvetica" w:cs="Times New Roman"/>
-          <w:sz w:val="28"/>
-          <w:szCs w:val="28"/>
-          <w:lang w:val="en-US"/>
-        </w:rPr>
-        <w:t xml:space="preserve"> </w:t>
-      </w:r>
-      <w:proofErr w:type="spellStart"/>
-      <w:r>
-        <w:rPr>
-          <w:rFonts w:ascii="Helvetica" w:eastAsia="Times New Roman" w:hAnsi="Helvetica" w:cs="Times New Roman"/>
-          <w:sz w:val="28"/>
-          <w:szCs w:val="28"/>
-          <w:lang w:val="en-US"/>
-        </w:rPr>
-        <w:t>за</w:t>
-      </w:r>
-      <w:proofErr w:type="spellEnd"/>
-      <w:r>
-        <w:rPr>
-          <w:rFonts w:ascii="Helvetica" w:eastAsia="Times New Roman" w:hAnsi="Helvetica" w:cs="Times New Roman"/>
-          <w:sz w:val="28"/>
-          <w:szCs w:val="28"/>
-          <w:lang w:val="en-US"/>
-        </w:rPr>
-        <w:t xml:space="preserve"> </w:t>
-      </w:r>
-      <w:proofErr w:type="spellStart"/>
-      <w:r>
-        <w:rPr>
-          <w:rFonts w:ascii="Helvetica" w:eastAsia="Times New Roman" w:hAnsi="Helvetica" w:cs="Times New Roman"/>
-          <w:sz w:val="28"/>
-          <w:szCs w:val="28"/>
-          <w:lang w:val="en-US"/>
-        </w:rPr>
-        <w:t>колоните</w:t>
-      </w:r>
-      <w:proofErr w:type="spellEnd"/>
-      <w:r>
-        <w:rPr>
-          <w:rFonts w:ascii="Helvetica" w:eastAsia="Times New Roman" w:hAnsi="Helvetica" w:cs="Times New Roman"/>
-          <w:sz w:val="28"/>
-          <w:szCs w:val="28"/>
-          <w:lang w:val="en-US"/>
-        </w:rPr>
-        <w:t xml:space="preserve"> </w:t>
-      </w:r>
-      <w:proofErr w:type="spellStart"/>
-      <w:r>
-        <w:rPr>
-          <w:rFonts w:ascii="Helvetica" w:eastAsia="Times New Roman" w:hAnsi="Helvetica" w:cs="Times New Roman"/>
-          <w:sz w:val="28"/>
-          <w:szCs w:val="28"/>
-          <w:lang w:val="en-US"/>
-        </w:rPr>
-        <w:t>са</w:t>
-      </w:r>
-      <w:proofErr w:type="spellEnd"/>
-      <w:r>
-        <w:rPr>
-          <w:rFonts w:ascii="Helvetica" w:eastAsia="Times New Roman" w:hAnsi="Helvetica" w:cs="Times New Roman"/>
-          <w:sz w:val="28"/>
-          <w:szCs w:val="28"/>
-          <w:lang w:val="en-US"/>
-        </w:rPr>
-        <w:t xml:space="preserve"> </w:t>
+        <w:t xml:space="preserve">Когато нито един бутон не е натиснат всички пинове отговарящи за колоните са </w:t>
       </w:r>
       <w:r>
         <w:rPr>
@@ -6598,34 +4968,7 @@
           <w:szCs w:val="28"/>
           <w:lang w:val="bg-BG"/>
         </w:rPr>
-        <w:t>„</w:t>
-      </w:r>
-      <w:r>
-        <w:rPr>
-          <w:rFonts w:eastAsia="Times New Roman" w:cs="Times New Roman"/>
-          <w:sz w:val="28"/>
-          <w:szCs w:val="28"/>
-          <w:lang w:val="bg-BG"/>
-        </w:rPr>
-        <w:t>1</w:t>
-      </w:r>
-      <w:r>
-        <w:rPr>
-          <w:rFonts w:eastAsia="Times New Roman" w:cs="Times New Roman"/>
-          <w:sz w:val="28"/>
-          <w:szCs w:val="28"/>
-          <w:lang w:val="bg-BG"/>
-        </w:rPr>
-        <w:t>“</w:t>
-      </w:r>
-      <w:r>
-        <w:rPr>
-          <w:rFonts w:eastAsia="Times New Roman" w:cs="Times New Roman"/>
-          <w:sz w:val="28"/>
-          <w:szCs w:val="28"/>
-          <w:lang w:val="bg-BG"/>
-        </w:rPr>
-        <w:t>, а всички пинове отговарящи за редовете са „0“.</w:t>
+        <w:t>„1“, а всички пинове отговарящи за редовете са „0“.</w:t>
       </w:r>
     </w:p>
     <w:p>
@@ -6742,90 +5085,1128 @@
     </w:p>
     <w:p>
       <w:pPr>
-        <w:rPr>
-          <w:sz w:val="28"/>
-          <w:szCs w:val="28"/>
-          <w:lang w:val="en-US"/>
-        </w:rPr>
-      </w:pPr>
-    </w:p>
-    <w:p>
-      <w:pPr>
-        <w:rPr>
-          <w:sz w:val="28"/>
-          <w:szCs w:val="28"/>
-          <w:lang w:val="en-US"/>
-        </w:rPr>
-      </w:pPr>
-    </w:p>
-    <w:p>
-      <w:pPr>
-        <w:rPr>
-          <w:sz w:val="28"/>
-          <w:szCs w:val="28"/>
-          <w:lang w:val="bg-BG"/>
-        </w:rPr>
-      </w:pPr>
-      <w:bookmarkStart w:id="0" w:name="_GoBack"/>
-      <w:bookmarkEnd w:id="0"/>
-    </w:p>
-    <w:p>
-      <w:pPr>
-        <w:rPr>
-          <w:sz w:val="28"/>
-          <w:szCs w:val="28"/>
-          <w:lang w:val="bg-BG"/>
-        </w:rPr>
-      </w:pPr>
-    </w:p>
-    <w:p>
-      <w:pPr>
-        <w:rPr>
-          <w:sz w:val="28"/>
-          <w:szCs w:val="28"/>
-          <w:lang w:val="bg-BG"/>
-        </w:rPr>
-      </w:pPr>
-    </w:p>
-    <w:p>
-      <w:pPr>
-        <w:rPr>
-          <w:sz w:val="28"/>
-          <w:szCs w:val="28"/>
-          <w:lang w:val="bg-BG"/>
-        </w:rPr>
-      </w:pPr>
-    </w:p>
-    <w:p>
-      <w:pPr>
-        <w:rPr>
-          <w:sz w:val="28"/>
-          <w:szCs w:val="28"/>
-          <w:lang w:val="bg-BG"/>
-        </w:rPr>
-      </w:pPr>
-    </w:p>
-    <w:p>
-      <w:pPr>
-        <w:rPr>
-          <w:sz w:val="28"/>
-          <w:szCs w:val="28"/>
-          <w:lang w:val="bg-BG"/>
-        </w:rPr>
-      </w:pPr>
-    </w:p>
-    <w:p>
-      <w:pPr>
-        <w:rPr>
-          <w:sz w:val="28"/>
-          <w:szCs w:val="28"/>
-          <w:lang w:val="bg-BG"/>
-        </w:rPr>
-      </w:pPr>
-    </w:p>
-    <w:p>
-      <w:pPr>
-        <w:rPr>
+        <w:pStyle w:val="ListParagraph"/>
+        <w:numPr>
+          <w:ilvl w:val="1"/>
+          <w:numId w:val="17"/>
+        </w:numPr>
+        <w:jc w:val="center"/>
+        <w:rPr>
+          <w:b/>
+          <w:sz w:val="40"/>
+          <w:szCs w:val="40"/>
+          <w:lang w:val="bg-BG"/>
+        </w:rPr>
+      </w:pPr>
+      <w:r>
+        <w:rPr>
+          <w:b/>
+          <w:sz w:val="40"/>
+          <w:szCs w:val="40"/>
+          <w:lang w:val="en-US"/>
+        </w:rPr>
+        <w:lastRenderedPageBreak/>
+        <w:t>Софтуер</w:t>
+      </w:r>
+    </w:p>
+    <w:p>
+      <w:pPr>
+        <w:pStyle w:val="ListParagraph"/>
+        <w:ind w:left="1440"/>
+        <w:rPr>
+          <w:b/>
+          <w:sz w:val="40"/>
+          <w:szCs w:val="40"/>
+          <w:lang w:val="bg-BG"/>
+        </w:rPr>
+      </w:pPr>
+      <w:r>
+        <w:rPr>
+          <w:sz w:val="32"/>
+          <w:szCs w:val="32"/>
+          <w:lang w:val="bg-BG"/>
+        </w:rPr>
+        <w:t>Целият код на проекта е д</w:t>
+      </w:r>
+      <w:r>
+        <w:rPr>
+          <w:sz w:val="32"/>
+          <w:szCs w:val="32"/>
+          <w:lang w:val="bg-BG"/>
+        </w:rPr>
+        <w:t xml:space="preserve">остъпен на този адрес </w:t>
+      </w:r>
+      <w:hyperlink r:id="rId30" w:history="1">
+        <w:r>
+          <w:rPr>
+            <w:rStyle w:val="Hyperlink"/>
+          </w:rPr>
+          <w:t>https://github.com/KostadinovK/ELSYS-Arduino-Project</w:t>
+        </w:r>
+      </w:hyperlink>
+    </w:p>
+    <w:p>
+      <w:pPr>
+        <w:rPr>
+          <w:sz w:val="28"/>
+          <w:szCs w:val="28"/>
+          <w:lang w:val="bg-BG"/>
+        </w:rPr>
+      </w:pPr>
+      <w:r>
+        <w:rPr>
+          <w:sz w:val="28"/>
+          <w:szCs w:val="28"/>
+          <w:lang w:val="bg-BG"/>
+        </w:rPr>
+        <w:t>4.1 Блок схеми</w:t>
+      </w:r>
+    </w:p>
+    <w:p>
+      <w:pPr>
+        <w:rPr>
+          <w:sz w:val="28"/>
+          <w:szCs w:val="28"/>
+          <w:lang w:val="en-US"/>
+        </w:rPr>
+      </w:pPr>
+      <w:r>
+        <w:rPr>
+          <w:sz w:val="28"/>
+          <w:szCs w:val="28"/>
+          <w:lang w:val="bg-BG"/>
+        </w:rPr>
+        <w:t xml:space="preserve">Блок схема на </w:t>
+      </w:r>
+      <w:r>
+        <w:rPr>
+          <w:sz w:val="28"/>
+          <w:szCs w:val="28"/>
+          <w:lang w:val="en-US"/>
+        </w:rPr>
+        <w:t xml:space="preserve">main.ino </w:t>
+      </w:r>
+      <w:r>
+        <w:rPr>
+          <w:sz w:val="28"/>
+          <w:szCs w:val="28"/>
+          <w:lang w:val="bg-BG"/>
+        </w:rPr>
+        <w:t>файла</w:t>
+      </w:r>
+      <w:r>
+        <w:rPr>
+          <w:sz w:val="28"/>
+          <w:szCs w:val="28"/>
+          <w:lang w:val="en-US"/>
+        </w:rPr>
+        <w:t>:</w:t>
+      </w:r>
+    </w:p>
+    <w:p>
+      <w:pPr>
+        <w:rPr>
+          <w:sz w:val="28"/>
+          <w:szCs w:val="28"/>
+          <w:lang w:val="en-US"/>
+        </w:rPr>
+      </w:pPr>
+      <w:r>
+        <w:rPr>
+          <w:noProof/>
+          <w:sz w:val="28"/>
+          <w:szCs w:val="28"/>
+          <w:lang w:val="en-US"/>
+        </w:rPr>
+        <w:drawing>
+          <wp:inline distT="0" distB="0" distL="0" distR="0">
+            <wp:extent cx="2095682" cy="4648603"/>
+            <wp:effectExtent l="0" t="0" r="0" b="0"/>
+            <wp:docPr id="1" name="Picture 1"/>
+            <wp:cNvGraphicFramePr>
+              <a:graphicFrameLocks xmlns:a="http://schemas.openxmlformats.org/drawingml/2006/main" noChangeAspect="1"/>
+            </wp:cNvGraphicFramePr>
+            <a:graphic xmlns:a="http://schemas.openxmlformats.org/drawingml/2006/main">
+              <a:graphicData uri="http://schemas.openxmlformats.org/drawingml/2006/picture">
+                <pic:pic xmlns:pic="http://schemas.openxmlformats.org/drawingml/2006/picture">
+                  <pic:nvPicPr>
+                    <pic:cNvPr id="1" name="Capture.PNG"/>
+                    <pic:cNvPicPr/>
+                  </pic:nvPicPr>
+                  <pic:blipFill>
+                    <a:blip r:embed="rId31">
+                      <a:extLst>
+                        <a:ext uri="{28A0092B-C50C-407E-A947-70E740481C1C}">
+                          <a14:useLocalDpi xmlns:a14="http://schemas.microsoft.com/office/drawing/2010/main" val="0"/>
+                        </a:ext>
+                      </a:extLst>
+                    </a:blip>
+                    <a:stretch>
+                      <a:fillRect/>
+                    </a:stretch>
+                  </pic:blipFill>
+                  <pic:spPr>
+                    <a:xfrm>
+                      <a:off x="0" y="0"/>
+                      <a:ext cx="2095682" cy="4648603"/>
+                    </a:xfrm>
+                    <a:prstGeom prst="rect">
+                      <a:avLst/>
+                    </a:prstGeom>
+                  </pic:spPr>
+                </pic:pic>
+              </a:graphicData>
+            </a:graphic>
+          </wp:inline>
+        </w:drawing>
+      </w:r>
+    </w:p>
+    <w:p>
+      <w:pPr>
+        <w:rPr>
+          <w:sz w:val="28"/>
+          <w:szCs w:val="28"/>
+          <w:lang w:val="bg-BG"/>
+        </w:rPr>
+      </w:pPr>
+      <w:r>
+        <w:rPr>
+          <w:b/>
+          <w:sz w:val="28"/>
+          <w:szCs w:val="28"/>
+          <w:lang w:val="bg-BG"/>
+        </w:rPr>
+        <w:t xml:space="preserve">Блок „Импортване на нужни библиотеки“ </w:t>
+      </w:r>
+      <w:r>
+        <w:rPr>
+          <w:sz w:val="28"/>
+          <w:szCs w:val="28"/>
+          <w:lang w:val="bg-BG"/>
+        </w:rPr>
+        <w:t>– импортват се всички нужни бибиотеки за да работи конзолата, а имено библиотеките за дисплея, кейпада и всички други свързани с менюто и игрите.</w:t>
+      </w:r>
+    </w:p>
+    <w:p>
+      <w:pPr>
+        <w:rPr>
+          <w:sz w:val="28"/>
+          <w:szCs w:val="28"/>
+          <w:lang w:val="bg-BG"/>
+        </w:rPr>
+      </w:pPr>
+    </w:p>
+    <w:p>
+      <w:pPr>
+        <w:rPr>
+          <w:sz w:val="28"/>
+          <w:szCs w:val="28"/>
+          <w:lang w:val="bg-BG"/>
+        </w:rPr>
+      </w:pPr>
+    </w:p>
+    <w:bookmarkStart w:id="0" w:name="_MON_1617867687"/>
+    <w:bookmarkEnd w:id="0"/>
+    <w:p>
+      <w:pPr>
+        <w:rPr>
+          <w:sz w:val="28"/>
+          <w:szCs w:val="28"/>
+          <w:lang w:val="bg-BG"/>
+        </w:rPr>
+      </w:pPr>
+      <w:r>
+        <w:rPr>
+          <w:sz w:val="28"/>
+          <w:szCs w:val="28"/>
+          <w:lang w:val="bg-BG"/>
+        </w:rPr>
+        <w:object w:dxaOrig="9360" w:dyaOrig="3149">
+          <v:shapetype id="_x0000_t75" coordsize="21600,21600" o:spt="75" o:preferrelative="t" path="m@4@5l@4@11@9@11@9@5xe" filled="f" stroked="f">
+            <v:stroke joinstyle="miter"/>
+            <v:formulas>
+              <v:f eqn="if lineDrawn pixelLineWidth 0"/>
+              <v:f eqn="sum @0 1 0"/>
+              <v:f eqn="sum 0 0 @1"/>
+              <v:f eqn="prod @2 1 2"/>
+              <v:f eqn="prod @3 21600 pixelWidth"/>
+              <v:f eqn="prod @3 21600 pixelHeight"/>
+              <v:f eqn="sum @0 0 1"/>
+              <v:f eqn="prod @6 1 2"/>
+              <v:f eqn="prod @7 21600 pixelWidth"/>
+              <v:f eqn="sum @8 21600 0"/>
+              <v:f eqn="prod @7 21600 pixelHeight"/>
+              <v:f eqn="sum @10 21600 0"/>
+            </v:formulas>
+            <v:path o:extrusionok="f" gradientshapeok="t" o:connecttype="rect"/>
+            <o:lock v:ext="edit" aspectratio="t"/>
+          </v:shapetype>
+          <v:shape id="_x0000_i1025" type="#_x0000_t75" style="width:468pt;height:157.2pt" o:ole="">
+            <v:imagedata r:id="rId32" o:title=""/>
+          </v:shape>
+          <o:OLEObject Type="Embed" ProgID="Word.OpenDocumentText.12" ShapeID="_x0000_i1025" DrawAspect="Content" ObjectID="_1617869708" r:id="rId33"/>
+        </w:object>
+      </w:r>
+    </w:p>
+    <w:p>
+      <w:pPr>
+        <w:rPr>
+          <w:sz w:val="28"/>
+          <w:szCs w:val="28"/>
+          <w:lang w:val="bg-BG"/>
+        </w:rPr>
+      </w:pPr>
+    </w:p>
+    <w:p>
+      <w:pPr>
+        <w:rPr>
+          <w:sz w:val="28"/>
+          <w:szCs w:val="28"/>
+          <w:lang w:val="bg-BG"/>
+        </w:rPr>
+      </w:pPr>
+      <w:r>
+        <w:rPr>
+          <w:b/>
+          <w:sz w:val="28"/>
+          <w:szCs w:val="28"/>
+          <w:lang w:val="bg-BG"/>
+        </w:rPr>
+        <w:t>Блок „</w:t>
+      </w:r>
+      <w:r>
+        <w:rPr>
+          <w:b/>
+          <w:sz w:val="28"/>
+          <w:szCs w:val="28"/>
+          <w:lang w:val="bg-BG"/>
+        </w:rPr>
+        <w:t>Дефиниране на пинове</w:t>
+      </w:r>
+      <w:r>
+        <w:rPr>
+          <w:b/>
+          <w:sz w:val="28"/>
+          <w:szCs w:val="28"/>
+          <w:lang w:val="bg-BG"/>
+        </w:rPr>
+        <w:t>“</w:t>
+      </w:r>
+      <w:r>
+        <w:rPr>
+          <w:b/>
+          <w:sz w:val="28"/>
+          <w:szCs w:val="28"/>
+          <w:lang w:val="bg-BG"/>
+        </w:rPr>
+        <w:t xml:space="preserve"> – </w:t>
+      </w:r>
+      <w:r>
+        <w:rPr>
+          <w:sz w:val="28"/>
+          <w:szCs w:val="28"/>
+          <w:lang w:val="bg-BG"/>
+        </w:rPr>
+        <w:t>дефинират се всички нужни пинове, които ще трябват за правилно връзване на схемата и функциониране.</w:t>
+      </w:r>
+    </w:p>
+    <w:bookmarkStart w:id="1" w:name="_MON_1617867831"/>
+    <w:bookmarkEnd w:id="1"/>
+    <w:p>
+      <w:pPr>
+        <w:rPr>
+          <w:sz w:val="28"/>
+          <w:szCs w:val="28"/>
+          <w:lang w:val="bg-BG"/>
+        </w:rPr>
+      </w:pPr>
+      <w:r>
+        <w:rPr>
+          <w:sz w:val="28"/>
+          <w:szCs w:val="28"/>
+          <w:lang w:val="bg-BG"/>
+        </w:rPr>
+        <w:object w:dxaOrig="9360" w:dyaOrig="4048">
+          <v:shape id="_x0000_i1026" type="#_x0000_t75" style="width:468pt;height:202.2pt" o:ole="">
+            <v:imagedata r:id="rId34" o:title=""/>
+          </v:shape>
+          <o:OLEObject Type="Embed" ProgID="Word.OpenDocumentText.12" ShapeID="_x0000_i1026" DrawAspect="Content" ObjectID="_1617869709" r:id="rId35"/>
+        </w:object>
+      </w:r>
+    </w:p>
+    <w:p>
+      <w:pPr>
+        <w:rPr>
+          <w:b/>
+          <w:sz w:val="28"/>
+          <w:szCs w:val="28"/>
+          <w:lang w:val="bg-BG"/>
+        </w:rPr>
+      </w:pPr>
+    </w:p>
+    <w:p>
+      <w:pPr>
+        <w:rPr>
+          <w:b/>
+          <w:sz w:val="28"/>
+          <w:szCs w:val="28"/>
+          <w:lang w:val="bg-BG"/>
+        </w:rPr>
+      </w:pPr>
+    </w:p>
+    <w:p>
+      <w:pPr>
+        <w:rPr>
+          <w:b/>
+          <w:sz w:val="28"/>
+          <w:szCs w:val="28"/>
+          <w:lang w:val="bg-BG"/>
+        </w:rPr>
+      </w:pPr>
+    </w:p>
+    <w:p>
+      <w:pPr>
+        <w:rPr>
+          <w:b/>
+          <w:sz w:val="28"/>
+          <w:szCs w:val="28"/>
+          <w:lang w:val="bg-BG"/>
+        </w:rPr>
+      </w:pPr>
+    </w:p>
+    <w:p>
+      <w:pPr>
+        <w:rPr>
+          <w:b/>
+          <w:sz w:val="28"/>
+          <w:szCs w:val="28"/>
+          <w:lang w:val="bg-BG"/>
+        </w:rPr>
+      </w:pPr>
+    </w:p>
+    <w:p>
+      <w:pPr>
+        <w:rPr>
+          <w:b/>
+          <w:sz w:val="28"/>
+          <w:szCs w:val="28"/>
+          <w:lang w:val="bg-BG"/>
+        </w:rPr>
+      </w:pPr>
+    </w:p>
+    <w:p>
+      <w:pPr>
+        <w:rPr>
+          <w:b/>
+          <w:sz w:val="28"/>
+          <w:szCs w:val="28"/>
+          <w:lang w:val="bg-BG"/>
+        </w:rPr>
+      </w:pPr>
+      <w:r>
+        <w:rPr>
+          <w:b/>
+          <w:sz w:val="28"/>
+          <w:szCs w:val="28"/>
+          <w:lang w:val="bg-BG"/>
+        </w:rPr>
+        <w:lastRenderedPageBreak/>
+        <w:t>Блок „</w:t>
+      </w:r>
+      <w:r>
+        <w:rPr>
+          <w:b/>
+          <w:sz w:val="28"/>
+          <w:szCs w:val="28"/>
+          <w:lang w:val="bg-BG"/>
+        </w:rPr>
+        <w:t>Инициализация</w:t>
+      </w:r>
+      <w:r>
+        <w:rPr>
+          <w:b/>
+          <w:sz w:val="28"/>
+          <w:szCs w:val="28"/>
+          <w:lang w:val="bg-BG"/>
+        </w:rPr>
+        <w:t xml:space="preserve"> на</w:t>
+      </w:r>
+      <w:r>
+        <w:rPr>
+          <w:b/>
+          <w:sz w:val="28"/>
+          <w:szCs w:val="28"/>
+          <w:lang w:val="bg-BG"/>
+        </w:rPr>
+        <w:t xml:space="preserve"> екран и кейпад</w:t>
+      </w:r>
+      <w:r>
+        <w:rPr>
+          <w:b/>
+          <w:sz w:val="28"/>
+          <w:szCs w:val="28"/>
+          <w:lang w:val="bg-BG"/>
+        </w:rPr>
+        <w:t>“</w:t>
+      </w:r>
+      <w:r>
+        <w:rPr>
+          <w:b/>
+          <w:sz w:val="28"/>
+          <w:szCs w:val="28"/>
+          <w:lang w:val="bg-BG"/>
+        </w:rPr>
+        <w:t xml:space="preserve"> – </w:t>
+      </w:r>
+    </w:p>
+    <w:bookmarkStart w:id="2" w:name="_MON_1617867893"/>
+    <w:bookmarkEnd w:id="2"/>
+    <w:p>
+      <w:pPr>
+        <w:rPr>
+          <w:sz w:val="28"/>
+          <w:szCs w:val="28"/>
+          <w:lang w:val="bg-BG"/>
+        </w:rPr>
+      </w:pPr>
+      <w:r>
+        <w:rPr>
+          <w:sz w:val="28"/>
+          <w:szCs w:val="28"/>
+          <w:lang w:val="bg-BG"/>
+        </w:rPr>
+        <w:object w:dxaOrig="9360" w:dyaOrig="5398">
+          <v:shape id="_x0000_i1027" type="#_x0000_t75" style="width:468pt;height:270pt" o:ole="">
+            <v:imagedata r:id="rId36" o:title=""/>
+          </v:shape>
+          <o:OLEObject Type="Embed" ProgID="Word.OpenDocumentText.12" ShapeID="_x0000_i1027" DrawAspect="Content" ObjectID="_1617869710" r:id="rId37"/>
+        </w:object>
+      </w:r>
+    </w:p>
+    <w:p>
+      <w:pPr>
+        <w:rPr>
+          <w:sz w:val="28"/>
+          <w:szCs w:val="28"/>
+          <w:lang w:val="en-US"/>
+        </w:rPr>
+      </w:pPr>
+      <w:r>
+        <w:rPr>
+          <w:sz w:val="28"/>
+          <w:szCs w:val="28"/>
+          <w:lang w:val="bg-BG"/>
+        </w:rPr>
+        <w:t xml:space="preserve">Дефинират се чаровете на кейпада(матрица), както и пиновете към които са свързани редовете и колоните и се инициализират екрана и кейпада(чрез функцията </w:t>
+      </w:r>
+      <w:r>
+        <w:rPr>
+          <w:sz w:val="28"/>
+          <w:szCs w:val="28"/>
+          <w:lang w:val="en-US"/>
+        </w:rPr>
+        <w:t>makeKeymap(char[][])</w:t>
+      </w:r>
+      <w:r>
+        <w:rPr>
+          <w:sz w:val="28"/>
+          <w:szCs w:val="28"/>
+          <w:lang w:val="bg-BG"/>
+        </w:rPr>
+        <w:t>)</w:t>
+      </w:r>
+      <w:r>
+        <w:rPr>
+          <w:sz w:val="28"/>
+          <w:szCs w:val="28"/>
+          <w:lang w:val="en-US"/>
+        </w:rPr>
+        <w:t>.</w:t>
+      </w:r>
+    </w:p>
+    <w:p>
+      <w:pPr>
+        <w:rPr>
+          <w:sz w:val="28"/>
+          <w:szCs w:val="28"/>
+          <w:lang w:val="en-US"/>
+        </w:rPr>
+      </w:pPr>
+    </w:p>
+    <w:p>
+      <w:pPr>
+        <w:rPr>
+          <w:sz w:val="28"/>
+          <w:szCs w:val="28"/>
+          <w:lang w:val="bg-BG"/>
+        </w:rPr>
+      </w:pPr>
+      <w:r>
+        <w:rPr>
+          <w:b/>
+          <w:sz w:val="28"/>
+          <w:szCs w:val="28"/>
+          <w:lang w:val="bg-BG"/>
+        </w:rPr>
+        <w:t>Блок „</w:t>
+      </w:r>
+      <w:r>
+        <w:rPr>
+          <w:b/>
+          <w:sz w:val="28"/>
+          <w:szCs w:val="28"/>
+          <w:lang w:val="bg-BG"/>
+        </w:rPr>
+        <w:t xml:space="preserve">Инициализация на </w:t>
+      </w:r>
+      <w:r>
+        <w:rPr>
+          <w:b/>
+          <w:sz w:val="28"/>
+          <w:szCs w:val="28"/>
+          <w:lang w:val="en-US"/>
+        </w:rPr>
+        <w:t xml:space="preserve">GameEngine </w:t>
+      </w:r>
+      <w:r>
+        <w:rPr>
+          <w:b/>
+          <w:sz w:val="28"/>
+          <w:szCs w:val="28"/>
+          <w:lang w:val="bg-BG"/>
+        </w:rPr>
+        <w:t>пойнтерите</w:t>
+      </w:r>
+      <w:r>
+        <w:rPr>
+          <w:b/>
+          <w:sz w:val="28"/>
+          <w:szCs w:val="28"/>
+          <w:lang w:val="bg-BG"/>
+        </w:rPr>
+        <w:t>“</w:t>
+      </w:r>
+      <w:r>
+        <w:rPr>
+          <w:b/>
+          <w:sz w:val="28"/>
+          <w:szCs w:val="28"/>
+          <w:lang w:val="bg-BG"/>
+        </w:rPr>
+        <w:t xml:space="preserve"> – </w:t>
+      </w:r>
+      <w:r>
+        <w:rPr>
+          <w:sz w:val="28"/>
+          <w:szCs w:val="28"/>
+          <w:lang w:val="bg-BG"/>
+        </w:rPr>
+        <w:t xml:space="preserve">всеки един пойнтер сочи към място в памета, в което е дефиниран наследник на </w:t>
+      </w:r>
+      <w:r>
+        <w:rPr>
+          <w:sz w:val="28"/>
+          <w:szCs w:val="28"/>
+          <w:lang w:val="en-US"/>
+        </w:rPr>
+        <w:t xml:space="preserve">GameEngine </w:t>
+      </w:r>
+      <w:r>
+        <w:rPr>
+          <w:sz w:val="28"/>
+          <w:szCs w:val="28"/>
+          <w:lang w:val="bg-BG"/>
+        </w:rPr>
+        <w:t xml:space="preserve">класа. </w:t>
+      </w:r>
+      <w:r>
+        <w:rPr>
+          <w:sz w:val="28"/>
+          <w:szCs w:val="28"/>
+          <w:lang w:val="en-US"/>
+        </w:rPr>
+        <w:t xml:space="preserve">GameEngine </w:t>
+      </w:r>
+      <w:r>
+        <w:rPr>
+          <w:sz w:val="28"/>
+          <w:szCs w:val="28"/>
+          <w:lang w:val="bg-BG"/>
+        </w:rPr>
+        <w:t>е абстрактен клас, който се грижи за подкарването на игра, в себе си той има пойнтери към инстанция на кейпад и екран. Всяка игра се пише като се наследи този базов клас.</w:t>
+      </w:r>
+    </w:p>
+    <w:bookmarkStart w:id="3" w:name="_MON_1617868168"/>
+    <w:bookmarkEnd w:id="3"/>
+    <w:p>
+      <w:pPr>
+        <w:rPr>
+          <w:sz w:val="28"/>
+          <w:szCs w:val="28"/>
+          <w:lang w:val="bg-BG"/>
+        </w:rPr>
+      </w:pPr>
+      <w:r>
+        <w:rPr>
+          <w:sz w:val="28"/>
+          <w:szCs w:val="28"/>
+          <w:lang w:val="bg-BG"/>
+        </w:rPr>
+        <w:object w:dxaOrig="9360" w:dyaOrig="1349">
+          <v:shape id="_x0000_i1028" type="#_x0000_t75" style="width:468pt;height:67.2pt" o:ole="">
+            <v:imagedata r:id="rId38" o:title=""/>
+          </v:shape>
+          <o:OLEObject Type="Embed" ProgID="Word.OpenDocumentText.12" ShapeID="_x0000_i1028" DrawAspect="Content" ObjectID="_1617869711" r:id="rId39"/>
+        </w:object>
+      </w:r>
+    </w:p>
+    <w:p>
+      <w:pPr>
+        <w:rPr>
+          <w:sz w:val="28"/>
+          <w:szCs w:val="28"/>
+          <w:lang w:val="bg-BG"/>
+        </w:rPr>
+      </w:pPr>
+    </w:p>
+    <w:p>
+      <w:pPr>
+        <w:rPr>
+          <w:sz w:val="28"/>
+          <w:szCs w:val="28"/>
+          <w:lang w:val="bg-BG"/>
+        </w:rPr>
+      </w:pPr>
+    </w:p>
+    <w:p>
+      <w:pPr>
+        <w:rPr>
+          <w:sz w:val="28"/>
+          <w:szCs w:val="28"/>
+          <w:lang w:val="bg-BG"/>
+        </w:rPr>
+      </w:pPr>
+      <w:r>
+        <w:rPr>
+          <w:b/>
+          <w:sz w:val="28"/>
+          <w:szCs w:val="28"/>
+          <w:lang w:val="bg-BG"/>
+        </w:rPr>
+        <w:lastRenderedPageBreak/>
+        <w:t>Блок „</w:t>
+      </w:r>
+      <w:r>
+        <w:rPr>
+          <w:b/>
+          <w:sz w:val="28"/>
+          <w:szCs w:val="28"/>
+          <w:lang w:val="bg-BG"/>
+        </w:rPr>
+        <w:t>Създаване на меню</w:t>
+      </w:r>
+      <w:r>
+        <w:rPr>
+          <w:b/>
+          <w:sz w:val="28"/>
+          <w:szCs w:val="28"/>
+          <w:lang w:val="bg-BG"/>
+        </w:rPr>
+        <w:t>“</w:t>
+      </w:r>
+      <w:r>
+        <w:rPr>
+          <w:b/>
+          <w:sz w:val="28"/>
+          <w:szCs w:val="28"/>
+          <w:lang w:val="bg-BG"/>
+        </w:rPr>
+        <w:t xml:space="preserve"> – </w:t>
+      </w:r>
+      <w:r>
+        <w:rPr>
+          <w:sz w:val="28"/>
+          <w:szCs w:val="28"/>
+          <w:lang w:val="bg-BG"/>
+        </w:rPr>
+        <w:t>Менюто</w:t>
+      </w:r>
+      <w:r>
+        <w:rPr>
+          <w:sz w:val="28"/>
+          <w:szCs w:val="28"/>
+          <w:lang w:val="bg-BG"/>
+        </w:rPr>
+        <w:t xml:space="preserve">, както и </w:t>
+      </w:r>
+      <w:r>
+        <w:rPr>
+          <w:sz w:val="28"/>
+          <w:szCs w:val="28"/>
+          <w:lang w:val="en-US"/>
+        </w:rPr>
+        <w:t>MenuItem</w:t>
+      </w:r>
+      <w:r>
+        <w:rPr>
+          <w:sz w:val="28"/>
+          <w:szCs w:val="28"/>
+          <w:lang w:val="bg-BG"/>
+        </w:rPr>
+        <w:t xml:space="preserve"> класа са дефинирани</w:t>
+      </w:r>
+      <w:r>
+        <w:rPr>
+          <w:sz w:val="28"/>
+          <w:szCs w:val="28"/>
+          <w:lang w:val="bg-BG"/>
+        </w:rPr>
+        <w:t xml:space="preserve"> в </w:t>
+      </w:r>
+      <w:r>
+        <w:rPr>
+          <w:sz w:val="28"/>
+          <w:szCs w:val="28"/>
+          <w:lang w:val="en-US"/>
+        </w:rPr>
+        <w:t>Menu.h</w:t>
+      </w:r>
+      <w:r>
+        <w:rPr>
+          <w:sz w:val="28"/>
+          <w:szCs w:val="28"/>
+          <w:lang w:val="bg-BG"/>
+        </w:rPr>
+        <w:t xml:space="preserve">. Менюто съдържа един масив от </w:t>
+      </w:r>
+      <w:r>
+        <w:rPr>
+          <w:sz w:val="28"/>
+          <w:szCs w:val="28"/>
+          <w:lang w:val="en-US"/>
+        </w:rPr>
+        <w:t>MenuItem.</w:t>
+      </w:r>
+      <w:r>
+        <w:rPr>
+          <w:sz w:val="28"/>
+          <w:szCs w:val="28"/>
+          <w:lang w:val="bg-BG"/>
+        </w:rPr>
+        <w:t xml:space="preserve"> Един </w:t>
+      </w:r>
+      <w:r>
+        <w:rPr>
+          <w:sz w:val="28"/>
+          <w:szCs w:val="28"/>
+          <w:lang w:val="en-US"/>
+        </w:rPr>
+        <w:t>MenuItem</w:t>
+      </w:r>
+      <w:r>
+        <w:rPr>
+          <w:sz w:val="28"/>
+          <w:szCs w:val="28"/>
+          <w:lang w:val="bg-BG"/>
+        </w:rPr>
+        <w:t xml:space="preserve"> има стринг с името на опцията на която отговаря(играта) и един пойнтер сочещ към съответния </w:t>
+      </w:r>
+      <w:r>
+        <w:rPr>
+          <w:sz w:val="28"/>
+          <w:szCs w:val="28"/>
+          <w:lang w:val="en-US"/>
+        </w:rPr>
+        <w:t>GameEngine</w:t>
+      </w:r>
+      <w:r>
+        <w:rPr>
+          <w:sz w:val="28"/>
+          <w:szCs w:val="28"/>
+          <w:lang w:val="bg-BG"/>
+        </w:rPr>
+        <w:t xml:space="preserve">, нужен на играта да тръгне. Дефинират се тези </w:t>
+      </w:r>
+      <w:r>
+        <w:rPr>
+          <w:sz w:val="28"/>
+          <w:szCs w:val="28"/>
+          <w:lang w:val="en-US"/>
+        </w:rPr>
+        <w:t>MenuItem-</w:t>
+      </w:r>
+      <w:r>
+        <w:rPr>
+          <w:sz w:val="28"/>
+          <w:szCs w:val="28"/>
+          <w:lang w:val="bg-BG"/>
+        </w:rPr>
+        <w:t>и и потребителят може да избира между тях.</w:t>
+      </w:r>
+    </w:p>
+    <w:p>
+      <w:pPr>
+        <w:rPr>
+          <w:sz w:val="28"/>
+          <w:szCs w:val="28"/>
+          <w:lang w:val="bg-BG"/>
+        </w:rPr>
+      </w:pPr>
+      <w:r>
+        <w:rPr>
+          <w:sz w:val="28"/>
+          <w:szCs w:val="28"/>
+          <w:lang w:val="bg-BG"/>
+        </w:rPr>
+        <w:t>За да работи менюто трябва да се подадат екран и кейпад в конструктора му.</w:t>
+      </w:r>
+    </w:p>
+    <w:p>
+      <w:pPr>
+        <w:rPr>
+          <w:sz w:val="28"/>
+          <w:szCs w:val="28"/>
+          <w:lang w:val="bg-BG"/>
+        </w:rPr>
+      </w:pPr>
+    </w:p>
+    <w:bookmarkStart w:id="4" w:name="_MON_1617868529"/>
+    <w:bookmarkEnd w:id="4"/>
+    <w:p>
+      <w:pPr>
+        <w:rPr>
+          <w:sz w:val="28"/>
+          <w:szCs w:val="28"/>
+          <w:lang w:val="bg-BG"/>
+        </w:rPr>
+      </w:pPr>
+      <w:r>
+        <w:rPr>
+          <w:sz w:val="28"/>
+          <w:szCs w:val="28"/>
+          <w:lang w:val="bg-BG"/>
+        </w:rPr>
+        <w:object w:dxaOrig="9360" w:dyaOrig="1639">
+          <v:shape id="_x0000_i1029" type="#_x0000_t75" style="width:468pt;height:82.2pt" o:ole="">
+            <v:imagedata r:id="rId40" o:title=""/>
+          </v:shape>
+          <o:OLEObject Type="Embed" ProgID="Word.OpenDocumentText.12" ShapeID="_x0000_i1029" DrawAspect="Content" ObjectID="_1617869712" r:id="rId41"/>
+        </w:object>
+      </w:r>
+    </w:p>
+    <w:p>
+      <w:pPr>
+        <w:rPr>
+          <w:b/>
+          <w:sz w:val="28"/>
+          <w:szCs w:val="28"/>
+          <w:lang w:val="bg-BG"/>
+        </w:rPr>
+      </w:pPr>
+      <w:r>
+        <w:rPr>
+          <w:b/>
+          <w:sz w:val="28"/>
+          <w:szCs w:val="28"/>
+          <w:lang w:val="bg-BG"/>
+        </w:rPr>
+        <w:t>Блок „</w:t>
+      </w:r>
+      <w:r>
+        <w:rPr>
+          <w:b/>
+          <w:color w:val="000000"/>
+          <w:sz w:val="28"/>
+          <w:szCs w:val="28"/>
+        </w:rPr>
+        <w:t>Инициализиране на GameController, който стартира избраната игра</w:t>
+      </w:r>
+      <w:r>
+        <w:rPr>
+          <w:b/>
+          <w:sz w:val="28"/>
+          <w:szCs w:val="28"/>
+          <w:lang w:val="bg-BG"/>
+        </w:rPr>
+        <w:t>“</w:t>
+      </w:r>
+      <w:r>
+        <w:rPr>
+          <w:b/>
+          <w:sz w:val="28"/>
+          <w:szCs w:val="28"/>
+          <w:lang w:val="bg-BG"/>
+        </w:rPr>
+        <w:t xml:space="preserve"> </w:t>
+      </w:r>
+    </w:p>
+    <w:p>
+      <w:pPr>
+        <w:rPr>
+          <w:sz w:val="28"/>
+          <w:szCs w:val="28"/>
+          <w:lang w:val="bg-BG"/>
+        </w:rPr>
+      </w:pPr>
+      <w:r>
+        <w:rPr>
+          <w:sz w:val="28"/>
+          <w:szCs w:val="28"/>
+          <w:lang w:val="en-US"/>
+        </w:rPr>
+        <w:t xml:space="preserve">GameController </w:t>
+      </w:r>
+      <w:r>
+        <w:rPr>
+          <w:sz w:val="28"/>
+          <w:szCs w:val="28"/>
+          <w:lang w:val="bg-BG"/>
+        </w:rPr>
+        <w:t xml:space="preserve">класа е дефиниран в </w:t>
+      </w:r>
+      <w:r>
+        <w:rPr>
+          <w:sz w:val="28"/>
+          <w:szCs w:val="28"/>
+          <w:lang w:val="en-US"/>
+        </w:rPr>
+        <w:t>GameController.h</w:t>
+      </w:r>
+      <w:r>
+        <w:rPr>
+          <w:sz w:val="28"/>
+          <w:szCs w:val="28"/>
+          <w:lang w:val="bg-BG"/>
+        </w:rPr>
+        <w:t xml:space="preserve"> неговата работа е да стартира избран </w:t>
+      </w:r>
+      <w:r>
+        <w:rPr>
+          <w:sz w:val="28"/>
+          <w:szCs w:val="28"/>
+          <w:lang w:val="en-US"/>
+        </w:rPr>
+        <w:t xml:space="preserve">GameEngine </w:t>
+      </w:r>
+      <w:r>
+        <w:rPr>
+          <w:sz w:val="28"/>
+          <w:szCs w:val="28"/>
+          <w:lang w:val="bg-BG"/>
+        </w:rPr>
+        <w:t xml:space="preserve">от потребителя. Той получава в конструктора си при инициализация пойнтери към кейпада и екрана, както и целия масив от </w:t>
+      </w:r>
+      <w:r>
+        <w:rPr>
+          <w:sz w:val="28"/>
+          <w:szCs w:val="28"/>
+          <w:lang w:val="en-US"/>
+        </w:rPr>
+        <w:t>MenuItem</w:t>
+      </w:r>
+      <w:r>
+        <w:rPr>
+          <w:sz w:val="28"/>
+          <w:szCs w:val="28"/>
+          <w:lang w:val="bg-BG"/>
+        </w:rPr>
+        <w:t xml:space="preserve"> от менюто и номера на избраната игра.</w:t>
+      </w:r>
+      <w:r>
+        <w:rPr>
+          <w:sz w:val="28"/>
+          <w:szCs w:val="28"/>
+          <w:lang w:val="bg-BG"/>
+        </w:rPr>
+        <w:t xml:space="preserve"> Играта се стартира чрез </w:t>
+      </w:r>
+      <w:r>
+        <w:rPr>
+          <w:sz w:val="28"/>
+          <w:szCs w:val="28"/>
+          <w:lang w:val="bg-BG"/>
+        </w:rPr>
+        <w:t>executeSelectedOption()</w:t>
+      </w:r>
+      <w:r>
+        <w:rPr>
+          <w:sz w:val="28"/>
+          <w:szCs w:val="28"/>
+          <w:lang w:val="bg-BG"/>
+        </w:rPr>
+        <w:t xml:space="preserve"> функцията на </w:t>
+      </w:r>
+      <w:r>
+        <w:rPr>
+          <w:sz w:val="28"/>
+          <w:szCs w:val="28"/>
+          <w:lang w:val="en-US"/>
+        </w:rPr>
+        <w:t>GameController-</w:t>
+      </w:r>
+      <w:r>
+        <w:rPr>
+          <w:sz w:val="28"/>
+          <w:szCs w:val="28"/>
+          <w:lang w:val="bg-BG"/>
+        </w:rPr>
+        <w:t xml:space="preserve">а. Това е прави в </w:t>
+      </w:r>
+      <w:r>
+        <w:rPr>
+          <w:sz w:val="28"/>
+          <w:szCs w:val="28"/>
+          <w:lang w:val="en-US"/>
+        </w:rPr>
+        <w:t xml:space="preserve">setup </w:t>
+      </w:r>
+      <w:r>
+        <w:rPr>
+          <w:sz w:val="28"/>
+          <w:szCs w:val="28"/>
+          <w:lang w:val="bg-BG"/>
+        </w:rPr>
+        <w:t>фунцията на Ардуиното заедно със самото принтиране на менюто</w:t>
+      </w:r>
+      <w:bookmarkStart w:id="5" w:name="_GoBack"/>
+      <w:bookmarkEnd w:id="5"/>
+      <w:r>
+        <w:rPr>
+          <w:sz w:val="28"/>
+          <w:szCs w:val="28"/>
+          <w:lang w:val="bg-BG"/>
+        </w:rPr>
+        <w:t>.</w:t>
+      </w:r>
+    </w:p>
+    <w:bookmarkStart w:id="6" w:name="_MON_1617869623"/>
+    <w:bookmarkEnd w:id="6"/>
+    <w:p>
+      <w:pPr>
+        <w:rPr>
+          <w:sz w:val="28"/>
+          <w:szCs w:val="28"/>
+          <w:lang w:val="bg-BG"/>
+        </w:rPr>
+      </w:pPr>
+      <w:r>
+        <w:rPr>
+          <w:sz w:val="28"/>
+          <w:szCs w:val="28"/>
+          <w:lang w:val="bg-BG"/>
+        </w:rPr>
+        <w:object w:dxaOrig="9360" w:dyaOrig="1349">
+          <v:shape id="_x0000_i1030" type="#_x0000_t75" style="width:468pt;height:67.2pt" o:ole="">
+            <v:imagedata r:id="rId42" o:title=""/>
+          </v:shape>
+          <o:OLEObject Type="Embed" ProgID="Word.OpenDocumentText.12" ShapeID="_x0000_i1030" DrawAspect="Content" ObjectID="_1617869713" r:id="rId43"/>
+        </w:object>
+      </w:r>
+    </w:p>
+    <w:p>
+      <w:pPr>
+        <w:rPr>
+          <w:b/>
           <w:sz w:val="28"/>
           <w:szCs w:val="28"/>
           <w:lang w:val="bg-BG"/>
@@ -6878,7 +6259,7 @@
       </w:pPr>
     </w:p>
     <w:sectPr>
-      <w:footerReference w:type="default" r:id="rId30"/>
+      <w:footerReference w:type="default" r:id="rId44"/>
       <w:pgSz w:w="12240" w:h="15840"/>
       <w:pgMar w:top="1440" w:right="1440" w:bottom="1440" w:left="1440" w:header="720" w:footer="720" w:gutter="0"/>
       <w:cols w:space="720"/>
@@ -6947,7 +6328,7 @@
           <w:rPr>
             <w:noProof/>
           </w:rPr>
-          <w:t>14</w:t>
+          <w:t>18</w:t>
         </w:r>
         <w:r>
           <w:rPr>
@@ -7556,7 +6937,7 @@
   <w:abstractNum w:abstractNumId="4" w15:restartNumberingAfterBreak="0">
     <w:nsid w:val="236C0E14"/>
     <w:multiLevelType w:val="multilevel"/>
-    <w:tmpl w:val="988E001E"/>
+    <w:tmpl w:val="4458592E"/>
     <w:lvl w:ilvl="0">
       <w:start w:val="1"/>
       <w:numFmt w:val="bullet"/>
@@ -7573,20 +6954,16 @@
         <w:sz w:val="20"/>
       </w:rPr>
     </w:lvl>
-    <w:lvl w:ilvl="1" w:tentative="1">
-      <w:start w:val="1"/>
-      <w:numFmt w:val="bullet"/>
-      <w:lvlText w:val="o"/>
-      <w:lvlJc w:val="left"/>
-      <w:pPr>
-        <w:tabs>
-          <w:tab w:val="num" w:pos="1440"/>
-        </w:tabs>
+    <w:lvl w:ilvl="1">
+      <w:start w:val="4"/>
+      <w:numFmt w:val="decimal"/>
+      <w:lvlText w:val="%2."/>
+      <w:lvlJc w:val="left"/>
+      <w:pPr>
         <w:ind w:left="1440" w:hanging="360"/>
       </w:pPr>
       <w:rPr>
-        <w:rFonts w:ascii="Courier New" w:hAnsi="Courier New" w:hint="default"/>
-        <w:sz w:val="20"/>
+        <w:rFonts w:hint="default"/>
       </w:rPr>
     </w:lvl>
     <w:lvl w:ilvl="2" w:tentative="1">

</xml_diff>

<commit_message>
Finished documentation and generated a pdf file
</commit_message>
<xml_diff>
--- a/Documentation/Компютърни архитектури - курсова работа.docx
+++ b/Documentation/Компютърни архитектури - курсова работа.docx
@@ -641,7 +641,7 @@
           <w:szCs w:val="28"/>
           <w:lang w:val="bg-BG"/>
         </w:rPr>
-        <w:t>Блок схеми</w:t>
+        <w:t>Блок схемa</w:t>
       </w:r>
     </w:p>
     <w:p>
@@ -701,7 +701,23 @@
           <w:szCs w:val="28"/>
           <w:lang w:val="bg-BG"/>
         </w:rPr>
-        <w:t xml:space="preserve"> Описание на функции, класове и документация</w:t>
+        <w:t xml:space="preserve"> </w:t>
+      </w:r>
+      <w:r>
+        <w:rPr>
+          <w:sz w:val="28"/>
+          <w:szCs w:val="28"/>
+          <w:lang w:val="bg-BG"/>
+        </w:rPr>
+        <w:t>Д</w:t>
+      </w:r>
+      <w:r>
+        <w:rPr>
+          <w:sz w:val="28"/>
+          <w:szCs w:val="28"/>
+          <w:lang w:val="bg-BG"/>
+        </w:rPr>
+        <w:t>окументация</w:t>
       </w:r>
     </w:p>
     <w:p>
@@ -5159,15 +5175,23 @@
           <w:szCs w:val="28"/>
           <w:lang w:val="bg-BG"/>
         </w:rPr>
-        <w:t>4.1 Блок схеми</w:t>
-      </w:r>
-    </w:p>
-    <w:p>
-      <w:pPr>
-        <w:rPr>
-          <w:sz w:val="28"/>
-          <w:szCs w:val="28"/>
-          <w:lang w:val="en-US"/>
+        <w:t>4</w:t>
+      </w:r>
+      <w:r>
+        <w:rPr>
+          <w:sz w:val="28"/>
+          <w:szCs w:val="28"/>
+          <w:lang w:val="bg-BG"/>
+        </w:rPr>
+        <w:t>.1 Блок схемa</w:t>
+      </w:r>
+    </w:p>
+    <w:p>
+      <w:pPr>
+        <w:rPr>
+          <w:sz w:val="28"/>
+          <w:szCs w:val="28"/>
+          <w:lang w:val="bg-BG"/>
         </w:rPr>
       </w:pPr>
       <w:r>
@@ -5200,7 +5224,26 @@
           <w:szCs w:val="28"/>
           <w:lang w:val="en-US"/>
         </w:rPr>
-        <w:t>:</w:t>
+        <w:t xml:space="preserve">, начертана на </w:t>
+      </w:r>
+      <w:hyperlink r:id="rId31" w:history="1">
+        <w:r>
+          <w:rPr>
+            <w:rStyle w:val="Hyperlink"/>
+            <w:sz w:val="28"/>
+            <w:szCs w:val="28"/>
+            <w:lang w:val="en-US"/>
+          </w:rPr>
+          <w:t>Creately</w:t>
+        </w:r>
+      </w:hyperlink>
+      <w:r>
+        <w:rPr>
+          <w:sz w:val="28"/>
+          <w:szCs w:val="28"/>
+          <w:lang w:val="en-US"/>
+        </w:rPr>
+        <w:t xml:space="preserve">: </w:t>
       </w:r>
     </w:p>
     <w:p>
@@ -5220,9 +5263,9 @@
         </w:rPr>
         <w:drawing>
           <wp:inline distT="0" distB="0" distL="0" distR="0">
-            <wp:extent cx="2095682" cy="4648603"/>
-            <wp:effectExtent l="0" t="0" r="0" b="0"/>
-            <wp:docPr id="1" name="Picture 1"/>
+            <wp:extent cx="2278577" cy="4602879"/>
+            <wp:effectExtent l="0" t="0" r="7620" b="7620"/>
+            <wp:docPr id="3" name="Picture 3"/>
             <wp:cNvGraphicFramePr>
               <a:graphicFrameLocks xmlns:a="http://schemas.openxmlformats.org/drawingml/2006/main" noChangeAspect="1"/>
             </wp:cNvGraphicFramePr>
@@ -5230,11 +5273,11 @@
               <a:graphicData uri="http://schemas.openxmlformats.org/drawingml/2006/picture">
                 <pic:pic xmlns:pic="http://schemas.openxmlformats.org/drawingml/2006/picture">
                   <pic:nvPicPr>
-                    <pic:cNvPr id="1" name="Capture.PNG"/>
+                    <pic:cNvPr id="3" name="Capture.PNG"/>
                     <pic:cNvPicPr/>
                   </pic:nvPicPr>
                   <pic:blipFill>
-                    <a:blip r:embed="rId31">
+                    <a:blip r:embed="rId32">
                       <a:extLst>
                         <a:ext uri="{28A0092B-C50C-407E-A947-70E740481C1C}">
                           <a14:useLocalDpi xmlns:a14="http://schemas.microsoft.com/office/drawing/2010/main" val="0"/>
@@ -5248,7 +5291,7 @@
                   <pic:spPr>
                     <a:xfrm>
                       <a:off x="0" y="0"/>
-                      <a:ext cx="2095682" cy="4648603"/>
+                      <a:ext cx="2278577" cy="4602879"/>
                     </a:xfrm>
                     <a:prstGeom prst="rect">
                       <a:avLst/>
@@ -5342,9 +5385,9 @@
             <o:lock v:ext="edit" aspectratio="t"/>
           </v:shapetype>
           <v:shape id="_x0000_i1025" type="#_x0000_t75" style="width:468pt;height:157.2pt" o:ole="">
-            <v:imagedata r:id="rId32" o:title=""/>
+            <v:imagedata r:id="rId33" o:title=""/>
           </v:shape>
-          <o:OLEObject Type="Embed" ProgID="Word.OpenDocumentText.12" ShapeID="_x0000_i1025" DrawAspect="Content" ObjectID="_1617869708" r:id="rId33"/>
+          <o:OLEObject Type="Embed" ProgID="Word.OpenDocumentText.12" ShapeID="_x0000_i1025" DrawAspect="Content" ObjectID="_1617882326" r:id="rId34"/>
         </w:object>
       </w:r>
     </w:p>
@@ -5428,9 +5471,9 @@
         </w:rPr>
         <w:object w:dxaOrig="9360" w:dyaOrig="4048">
           <v:shape id="_x0000_i1026" type="#_x0000_t75" style="width:468pt;height:202.2pt" o:ole="">
-            <v:imagedata r:id="rId34" o:title=""/>
+            <v:imagedata r:id="rId35" o:title=""/>
           </v:shape>
-          <o:OLEObject Type="Embed" ProgID="Word.OpenDocumentText.12" ShapeID="_x0000_i1026" DrawAspect="Content" ObjectID="_1617869709" r:id="rId35"/>
+          <o:OLEObject Type="Embed" ProgID="Word.OpenDocumentText.12" ShapeID="_x0000_i1026" DrawAspect="Content" ObjectID="_1617882327" r:id="rId36"/>
         </w:object>
       </w:r>
     </w:p>
@@ -5520,25 +5563,7 @@
           <w:szCs w:val="28"/>
           <w:lang w:val="bg-BG"/>
         </w:rPr>
-        <w:t>Инициализация</w:t>
-      </w:r>
-      <w:r>
-        <w:rPr>
-          <w:b/>
-          <w:sz w:val="28"/>
-          <w:szCs w:val="28"/>
-          <w:lang w:val="bg-BG"/>
-        </w:rPr>
-        <w:t xml:space="preserve"> на</w:t>
-      </w:r>
-      <w:r>
-        <w:rPr>
-          <w:b/>
-          <w:sz w:val="28"/>
-          <w:szCs w:val="28"/>
-          <w:lang w:val="bg-BG"/>
-        </w:rPr>
-        <w:t xml:space="preserve"> екран и кейпад</w:t>
+        <w:t>Инициализация на екран и кейпад</w:t>
       </w:r>
       <w:r>
         <w:rPr>
@@ -5577,9 +5602,9 @@
         </w:rPr>
         <w:object w:dxaOrig="9360" w:dyaOrig="5398">
           <v:shape id="_x0000_i1027" type="#_x0000_t75" style="width:468pt;height:270pt" o:ole="">
-            <v:imagedata r:id="rId36" o:title=""/>
+            <v:imagedata r:id="rId37" o:title=""/>
           </v:shape>
-          <o:OLEObject Type="Embed" ProgID="Word.OpenDocumentText.12" ShapeID="_x0000_i1027" DrawAspect="Content" ObjectID="_1617869710" r:id="rId37"/>
+          <o:OLEObject Type="Embed" ProgID="Word.OpenDocumentText.12" ShapeID="_x0000_i1027" DrawAspect="Content" ObjectID="_1617882328" r:id="rId38"/>
         </w:object>
       </w:r>
     </w:p>
@@ -5754,9 +5779,9 @@
         </w:rPr>
         <w:object w:dxaOrig="9360" w:dyaOrig="1349">
           <v:shape id="_x0000_i1028" type="#_x0000_t75" style="width:468pt;height:67.2pt" o:ole="">
-            <v:imagedata r:id="rId38" o:title=""/>
+            <v:imagedata r:id="rId39" o:title=""/>
           </v:shape>
-          <o:OLEObject Type="Embed" ProgID="Word.OpenDocumentText.12" ShapeID="_x0000_i1028" DrawAspect="Content" ObjectID="_1617869711" r:id="rId39"/>
+          <o:OLEObject Type="Embed" ProgID="Word.OpenDocumentText.12" ShapeID="_x0000_i1028" DrawAspect="Content" ObjectID="_1617882329" r:id="rId40"/>
         </w:object>
       </w:r>
     </w:p>
@@ -5988,9 +6013,9 @@
         </w:rPr>
         <w:object w:dxaOrig="9360" w:dyaOrig="1639">
           <v:shape id="_x0000_i1029" type="#_x0000_t75" style="width:468pt;height:82.2pt" o:ole="">
-            <v:imagedata r:id="rId40" o:title=""/>
+            <v:imagedata r:id="rId41" o:title=""/>
           </v:shape>
-          <o:OLEObject Type="Embed" ProgID="Word.OpenDocumentText.12" ShapeID="_x0000_i1029" DrawAspect="Content" ObjectID="_1617869712" r:id="rId41"/>
+          <o:OLEObject Type="Embed" ProgID="Word.OpenDocumentText.12" ShapeID="_x0000_i1029" DrawAspect="Content" ObjectID="_1617882330" r:id="rId42"/>
         </w:object>
       </w:r>
     </w:p>
@@ -6166,21 +6191,11 @@
           <w:szCs w:val="28"/>
           <w:lang w:val="bg-BG"/>
         </w:rPr>
-        <w:t>фунцията на Ардуиното заедно със самото принтиране на менюто</w:t>
-      </w:r>
-      <w:bookmarkStart w:id="5" w:name="_GoBack"/>
-      <w:bookmarkEnd w:id="5"/>
-      <w:r>
-        <w:rPr>
-          <w:sz w:val="28"/>
-          <w:szCs w:val="28"/>
-          <w:lang w:val="bg-BG"/>
-        </w:rPr>
-        <w:t>.</w:t>
-      </w:r>
-    </w:p>
-    <w:bookmarkStart w:id="6" w:name="_MON_1617869623"/>
-    <w:bookmarkEnd w:id="6"/>
+        <w:t>фунцията на Ардуиното заедно със самото принтиране на менюто.</w:t>
+      </w:r>
+    </w:p>
+    <w:bookmarkStart w:id="5" w:name="_MON_1617869623"/>
+    <w:bookmarkEnd w:id="5"/>
     <w:p>
       <w:pPr>
         <w:rPr>
@@ -6197,9 +6212,9 @@
         </w:rPr>
         <w:object w:dxaOrig="9360" w:dyaOrig="1349">
           <v:shape id="_x0000_i1030" type="#_x0000_t75" style="width:468pt;height:67.2pt" o:ole="">
-            <v:imagedata r:id="rId42" o:title=""/>
+            <v:imagedata r:id="rId43" o:title=""/>
           </v:shape>
-          <o:OLEObject Type="Embed" ProgID="Word.OpenDocumentText.12" ShapeID="_x0000_i1030" DrawAspect="Content" ObjectID="_1617869713" r:id="rId43"/>
+          <o:OLEObject Type="Embed" ProgID="Word.OpenDocumentText.12" ShapeID="_x0000_i1030" DrawAspect="Content" ObjectID="_1617882331" r:id="rId44"/>
         </w:object>
       </w:r>
     </w:p>
@@ -6251,6 +6266,3619 @@
     </w:p>
     <w:p>
       <w:pPr>
+        <w:pStyle w:val="ListParagraph"/>
+        <w:numPr>
+          <w:ilvl w:val="1"/>
+          <w:numId w:val="21"/>
+        </w:numPr>
+        <w:rPr>
+          <w:sz w:val="28"/>
+          <w:szCs w:val="28"/>
+          <w:lang w:val="bg-BG"/>
+        </w:rPr>
+      </w:pPr>
+      <w:r>
+        <w:rPr>
+          <w:sz w:val="28"/>
+          <w:szCs w:val="28"/>
+          <w:lang w:val="en-US"/>
+        </w:rPr>
+        <w:lastRenderedPageBreak/>
+        <w:t xml:space="preserve"> </w:t>
+      </w:r>
+      <w:r>
+        <w:rPr>
+          <w:sz w:val="28"/>
+          <w:szCs w:val="28"/>
+          <w:lang w:val="en-US"/>
+        </w:rPr>
+        <w:t xml:space="preserve">UML </w:t>
+      </w:r>
+      <w:r>
+        <w:rPr>
+          <w:sz w:val="28"/>
+          <w:szCs w:val="28"/>
+          <w:lang w:val="bg-BG"/>
+        </w:rPr>
+        <w:t>диаграми</w:t>
+      </w:r>
+    </w:p>
+    <w:p>
+      <w:pPr>
+        <w:rPr>
+          <w:sz w:val="28"/>
+          <w:szCs w:val="28"/>
+          <w:lang w:val="bg-BG"/>
+        </w:rPr>
+      </w:pPr>
+      <w:r>
+        <w:rPr>
+          <w:sz w:val="28"/>
+          <w:szCs w:val="28"/>
+          <w:lang w:val="en-US"/>
+        </w:rPr>
+        <w:t xml:space="preserve">Диаграмите са начертани на </w:t>
+      </w:r>
+      <w:hyperlink r:id="rId45" w:history="1">
+        <w:r>
+          <w:rPr>
+            <w:rStyle w:val="Hyperlink"/>
+            <w:sz w:val="28"/>
+            <w:szCs w:val="28"/>
+            <w:lang w:val="bg-BG"/>
+          </w:rPr>
+          <w:t>Creately</w:t>
+        </w:r>
+      </w:hyperlink>
+      <w:r>
+        <w:rPr>
+          <w:sz w:val="28"/>
+          <w:szCs w:val="28"/>
+          <w:lang w:val="bg-BG"/>
+        </w:rPr>
+        <w:t>.</w:t>
+      </w:r>
+    </w:p>
+    <w:p>
+      <w:pPr>
+        <w:rPr>
+          <w:sz w:val="28"/>
+          <w:szCs w:val="28"/>
+          <w:lang w:val="en-US"/>
+        </w:rPr>
+      </w:pPr>
+    </w:p>
+    <w:p>
+      <w:pPr>
+        <w:rPr>
+          <w:sz w:val="28"/>
+          <w:szCs w:val="28"/>
+          <w:lang w:val="bg-BG"/>
+        </w:rPr>
+      </w:pPr>
+      <w:r>
+        <w:rPr>
+          <w:sz w:val="28"/>
+          <w:szCs w:val="28"/>
+          <w:lang w:val="bg-BG"/>
+        </w:rPr>
+        <w:t xml:space="preserve">Диаграма на </w:t>
+      </w:r>
+      <w:r>
+        <w:rPr>
+          <w:sz w:val="28"/>
+          <w:szCs w:val="28"/>
+          <w:lang w:val="en-US"/>
+        </w:rPr>
+        <w:t xml:space="preserve">Menu </w:t>
+      </w:r>
+      <w:r>
+        <w:rPr>
+          <w:sz w:val="28"/>
+          <w:szCs w:val="28"/>
+          <w:lang w:val="bg-BG"/>
+        </w:rPr>
+        <w:t>библиотеката:</w:t>
+      </w:r>
+    </w:p>
+    <w:p>
+      <w:pPr>
+        <w:rPr>
+          <w:sz w:val="28"/>
+          <w:szCs w:val="28"/>
+          <w:lang w:val="bg-BG"/>
+        </w:rPr>
+      </w:pPr>
+    </w:p>
+    <w:p>
+      <w:pPr>
+        <w:rPr>
+          <w:sz w:val="28"/>
+          <w:szCs w:val="28"/>
+          <w:lang w:val="bg-BG"/>
+        </w:rPr>
+      </w:pPr>
+    </w:p>
+    <w:p>
+      <w:pPr>
+        <w:rPr>
+          <w:sz w:val="28"/>
+          <w:szCs w:val="28"/>
+          <w:lang w:val="en-US"/>
+        </w:rPr>
+      </w:pPr>
+      <w:r>
+        <w:rPr>
+          <w:noProof/>
+          <w:sz w:val="28"/>
+          <w:szCs w:val="28"/>
+          <w:lang w:val="en-US"/>
+        </w:rPr>
+        <w:drawing>
+          <wp:inline distT="0" distB="0" distL="0" distR="0">
+            <wp:extent cx="6322278" cy="2926080"/>
+            <wp:effectExtent l="0" t="0" r="2540" b="7620"/>
+            <wp:docPr id="5" name="Picture 5"/>
+            <wp:cNvGraphicFramePr>
+              <a:graphicFrameLocks xmlns:a="http://schemas.openxmlformats.org/drawingml/2006/main" noChangeAspect="1"/>
+            </wp:cNvGraphicFramePr>
+            <a:graphic xmlns:a="http://schemas.openxmlformats.org/drawingml/2006/main">
+              <a:graphicData uri="http://schemas.openxmlformats.org/drawingml/2006/picture">
+                <pic:pic xmlns:pic="http://schemas.openxmlformats.org/drawingml/2006/picture">
+                  <pic:nvPicPr>
+                    <pic:cNvPr id="5" name="Capture.PNG"/>
+                    <pic:cNvPicPr/>
+                  </pic:nvPicPr>
+                  <pic:blipFill>
+                    <a:blip r:embed="rId46">
+                      <a:extLst>
+                        <a:ext uri="{28A0092B-C50C-407E-A947-70E740481C1C}">
+                          <a14:useLocalDpi xmlns:a14="http://schemas.microsoft.com/office/drawing/2010/main" val="0"/>
+                        </a:ext>
+                      </a:extLst>
+                    </a:blip>
+                    <a:stretch>
+                      <a:fillRect/>
+                    </a:stretch>
+                  </pic:blipFill>
+                  <pic:spPr>
+                    <a:xfrm>
+                      <a:off x="0" y="0"/>
+                      <a:ext cx="6327288" cy="2928399"/>
+                    </a:xfrm>
+                    <a:prstGeom prst="rect">
+                      <a:avLst/>
+                    </a:prstGeom>
+                  </pic:spPr>
+                </pic:pic>
+              </a:graphicData>
+            </a:graphic>
+          </wp:inline>
+        </w:drawing>
+      </w:r>
+    </w:p>
+    <w:p>
+      <w:pPr>
+        <w:rPr>
+          <w:sz w:val="28"/>
+          <w:szCs w:val="28"/>
+          <w:lang w:val="en-US"/>
+        </w:rPr>
+      </w:pPr>
+    </w:p>
+    <w:p>
+      <w:pPr>
+        <w:rPr>
+          <w:sz w:val="28"/>
+          <w:szCs w:val="28"/>
+          <w:lang w:val="en-US"/>
+        </w:rPr>
+      </w:pPr>
+    </w:p>
+    <w:p>
+      <w:pPr>
+        <w:rPr>
+          <w:sz w:val="28"/>
+          <w:szCs w:val="28"/>
+          <w:lang w:val="en-US"/>
+        </w:rPr>
+      </w:pPr>
+    </w:p>
+    <w:p>
+      <w:pPr>
+        <w:rPr>
+          <w:sz w:val="28"/>
+          <w:szCs w:val="28"/>
+          <w:lang w:val="en-US"/>
+        </w:rPr>
+      </w:pPr>
+    </w:p>
+    <w:p>
+      <w:pPr>
+        <w:rPr>
+          <w:sz w:val="28"/>
+          <w:szCs w:val="28"/>
+          <w:lang w:val="en-US"/>
+        </w:rPr>
+      </w:pPr>
+    </w:p>
+    <w:p>
+      <w:pPr>
+        <w:rPr>
+          <w:sz w:val="28"/>
+          <w:szCs w:val="28"/>
+          <w:lang w:val="en-US"/>
+        </w:rPr>
+      </w:pPr>
+    </w:p>
+    <w:p>
+      <w:pPr>
+        <w:rPr>
+          <w:sz w:val="28"/>
+          <w:szCs w:val="28"/>
+          <w:lang w:val="en-US"/>
+        </w:rPr>
+      </w:pPr>
+    </w:p>
+    <w:p>
+      <w:pPr>
+        <w:rPr>
+          <w:sz w:val="28"/>
+          <w:szCs w:val="28"/>
+          <w:lang w:val="en-US"/>
+        </w:rPr>
+      </w:pPr>
+    </w:p>
+    <w:p>
+      <w:pPr>
+        <w:rPr>
+          <w:sz w:val="28"/>
+          <w:szCs w:val="28"/>
+          <w:lang w:val="bg-BG"/>
+        </w:rPr>
+      </w:pPr>
+      <w:r>
+        <w:rPr>
+          <w:sz w:val="28"/>
+          <w:szCs w:val="28"/>
+          <w:lang w:val="en-US"/>
+        </w:rPr>
+        <w:lastRenderedPageBreak/>
+        <w:t xml:space="preserve">Диаграма на </w:t>
+      </w:r>
+      <w:r>
+        <w:rPr>
+          <w:sz w:val="28"/>
+          <w:szCs w:val="28"/>
+          <w:lang w:val="bg-BG"/>
+        </w:rPr>
+        <w:t>GameController библиотеката:</w:t>
+      </w:r>
+    </w:p>
+    <w:p>
+      <w:pPr>
+        <w:rPr>
+          <w:sz w:val="28"/>
+          <w:szCs w:val="28"/>
+          <w:lang w:val="bg-BG"/>
+        </w:rPr>
+      </w:pPr>
+    </w:p>
+    <w:p>
+      <w:pPr>
+        <w:rPr>
+          <w:sz w:val="28"/>
+          <w:szCs w:val="28"/>
+          <w:lang w:val="en-US"/>
+        </w:rPr>
+      </w:pPr>
+      <w:r>
+        <w:rPr>
+          <w:noProof/>
+          <w:sz w:val="28"/>
+          <w:szCs w:val="28"/>
+          <w:lang w:val="en-US"/>
+        </w:rPr>
+        <w:drawing>
+          <wp:inline distT="0" distB="0" distL="0" distR="0">
+            <wp:extent cx="4793395" cy="4884843"/>
+            <wp:effectExtent l="0" t="0" r="7620" b="0"/>
+            <wp:docPr id="12" name="Picture 12"/>
+            <wp:cNvGraphicFramePr>
+              <a:graphicFrameLocks xmlns:a="http://schemas.openxmlformats.org/drawingml/2006/main" noChangeAspect="1"/>
+            </wp:cNvGraphicFramePr>
+            <a:graphic xmlns:a="http://schemas.openxmlformats.org/drawingml/2006/main">
+              <a:graphicData uri="http://schemas.openxmlformats.org/drawingml/2006/picture">
+                <pic:pic xmlns:pic="http://schemas.openxmlformats.org/drawingml/2006/picture">
+                  <pic:nvPicPr>
+                    <pic:cNvPr id="12" name="Capture.PNG"/>
+                    <pic:cNvPicPr/>
+                  </pic:nvPicPr>
+                  <pic:blipFill>
+                    <a:blip r:embed="rId47">
+                      <a:extLst>
+                        <a:ext uri="{28A0092B-C50C-407E-A947-70E740481C1C}">
+                          <a14:useLocalDpi xmlns:a14="http://schemas.microsoft.com/office/drawing/2010/main" val="0"/>
+                        </a:ext>
+                      </a:extLst>
+                    </a:blip>
+                    <a:stretch>
+                      <a:fillRect/>
+                    </a:stretch>
+                  </pic:blipFill>
+                  <pic:spPr>
+                    <a:xfrm>
+                      <a:off x="0" y="0"/>
+                      <a:ext cx="4793395" cy="4884843"/>
+                    </a:xfrm>
+                    <a:prstGeom prst="rect">
+                      <a:avLst/>
+                    </a:prstGeom>
+                  </pic:spPr>
+                </pic:pic>
+              </a:graphicData>
+            </a:graphic>
+          </wp:inline>
+        </w:drawing>
+      </w:r>
+    </w:p>
+    <w:p>
+      <w:pPr>
+        <w:rPr>
+          <w:sz w:val="28"/>
+          <w:szCs w:val="28"/>
+          <w:lang w:val="en-US"/>
+        </w:rPr>
+      </w:pPr>
+    </w:p>
+    <w:p>
+      <w:pPr>
+        <w:rPr>
+          <w:sz w:val="28"/>
+          <w:szCs w:val="28"/>
+          <w:lang w:val="en-US"/>
+        </w:rPr>
+      </w:pPr>
+      <w:r>
+        <w:rPr>
+          <w:sz w:val="28"/>
+          <w:szCs w:val="28"/>
+          <w:lang w:val="en-US"/>
+        </w:rPr>
+        <w:t>GameController</w:t>
+      </w:r>
+      <w:r>
+        <w:rPr>
+          <w:sz w:val="28"/>
+          <w:szCs w:val="28"/>
+          <w:lang w:val="bg-BG"/>
+        </w:rPr>
+        <w:t xml:space="preserve">-а се грижи да стартира избраната игра от потребителя през менюто с метода </w:t>
+      </w:r>
+      <w:r>
+        <w:rPr>
+          <w:sz w:val="28"/>
+          <w:szCs w:val="28"/>
+          <w:lang w:val="en-US"/>
+        </w:rPr>
+        <w:t>executeSelectedOption().</w:t>
+      </w:r>
+    </w:p>
+    <w:p>
+      <w:pPr>
+        <w:rPr>
+          <w:sz w:val="28"/>
+          <w:szCs w:val="28"/>
+          <w:lang w:val="bg-BG"/>
+        </w:rPr>
+      </w:pPr>
+      <w:r>
+        <w:rPr>
+          <w:sz w:val="28"/>
+          <w:szCs w:val="28"/>
+          <w:lang w:val="en-US"/>
+        </w:rPr>
+        <w:t xml:space="preserve">GameEngine </w:t>
+      </w:r>
+      <w:r>
+        <w:rPr>
+          <w:sz w:val="28"/>
+          <w:szCs w:val="28"/>
+          <w:lang w:val="bg-BG"/>
+        </w:rPr>
+        <w:t xml:space="preserve">е абстрактен клас, дефиниращ базовите неща, които всеки енджин трябва да има за да се стартира безпроблемно от </w:t>
+      </w:r>
+      <w:r>
+        <w:rPr>
+          <w:sz w:val="28"/>
+          <w:szCs w:val="28"/>
+          <w:lang w:val="en-US"/>
+        </w:rPr>
+        <w:t>GameController</w:t>
+      </w:r>
+      <w:r>
+        <w:rPr>
+          <w:sz w:val="28"/>
+          <w:szCs w:val="28"/>
+          <w:lang w:val="bg-BG"/>
+        </w:rPr>
+        <w:t>-а.</w:t>
+      </w:r>
+    </w:p>
+    <w:p>
+      <w:pPr>
+        <w:rPr>
+          <w:sz w:val="28"/>
+          <w:szCs w:val="28"/>
+          <w:lang w:val="en-US"/>
+        </w:rPr>
+      </w:pPr>
+    </w:p>
+    <w:p>
+      <w:pPr>
+        <w:rPr>
+          <w:sz w:val="28"/>
+          <w:szCs w:val="28"/>
+          <w:lang w:val="en-US"/>
+        </w:rPr>
+      </w:pPr>
+    </w:p>
+    <w:p>
+      <w:pPr>
+        <w:rPr>
+          <w:sz w:val="28"/>
+          <w:szCs w:val="28"/>
+          <w:lang w:val="en-US"/>
+        </w:rPr>
+      </w:pPr>
+      <w:r>
+        <w:rPr>
+          <w:sz w:val="28"/>
+          <w:szCs w:val="28"/>
+          <w:lang w:val="en-US"/>
+        </w:rPr>
+        <w:lastRenderedPageBreak/>
+        <w:t xml:space="preserve">Диаграма на </w:t>
+      </w:r>
+      <w:r>
+        <w:rPr>
+          <w:sz w:val="28"/>
+          <w:szCs w:val="28"/>
+          <w:lang w:val="bg-BG"/>
+        </w:rPr>
+        <w:t>YourOwnGameEngine</w:t>
+      </w:r>
+      <w:r>
+        <w:rPr>
+          <w:sz w:val="28"/>
+          <w:szCs w:val="28"/>
+          <w:lang w:val="en-US"/>
+        </w:rPr>
+        <w:t xml:space="preserve">: </w:t>
+      </w:r>
+    </w:p>
+    <w:p>
+      <w:pPr>
+        <w:rPr>
+          <w:sz w:val="28"/>
+          <w:szCs w:val="28"/>
+          <w:lang w:val="en-US"/>
+        </w:rPr>
+      </w:pPr>
+    </w:p>
+    <w:p>
+      <w:pPr>
+        <w:rPr>
+          <w:sz w:val="28"/>
+          <w:szCs w:val="28"/>
+          <w:lang w:val="en-US"/>
+        </w:rPr>
+      </w:pPr>
+    </w:p>
+    <w:p>
+      <w:pPr>
+        <w:rPr>
+          <w:sz w:val="28"/>
+          <w:szCs w:val="28"/>
+          <w:lang w:val="en-US"/>
+        </w:rPr>
+      </w:pPr>
+      <w:r>
+        <w:rPr>
+          <w:noProof/>
+          <w:sz w:val="28"/>
+          <w:szCs w:val="28"/>
+          <w:lang w:val="en-US"/>
+        </w:rPr>
+        <w:drawing>
+          <wp:inline distT="0" distB="0" distL="0" distR="0">
+            <wp:extent cx="5578323" cy="5403048"/>
+            <wp:effectExtent l="0" t="0" r="3810" b="7620"/>
+            <wp:docPr id="16" name="Picture 16"/>
+            <wp:cNvGraphicFramePr>
+              <a:graphicFrameLocks xmlns:a="http://schemas.openxmlformats.org/drawingml/2006/main" noChangeAspect="1"/>
+            </wp:cNvGraphicFramePr>
+            <a:graphic xmlns:a="http://schemas.openxmlformats.org/drawingml/2006/main">
+              <a:graphicData uri="http://schemas.openxmlformats.org/drawingml/2006/picture">
+                <pic:pic xmlns:pic="http://schemas.openxmlformats.org/drawingml/2006/picture">
+                  <pic:nvPicPr>
+                    <pic:cNvPr id="16" name="Capture.PNG"/>
+                    <pic:cNvPicPr/>
+                  </pic:nvPicPr>
+                  <pic:blipFill>
+                    <a:blip r:embed="rId48">
+                      <a:extLst>
+                        <a:ext uri="{28A0092B-C50C-407E-A947-70E740481C1C}">
+                          <a14:useLocalDpi xmlns:a14="http://schemas.microsoft.com/office/drawing/2010/main" val="0"/>
+                        </a:ext>
+                      </a:extLst>
+                    </a:blip>
+                    <a:stretch>
+                      <a:fillRect/>
+                    </a:stretch>
+                  </pic:blipFill>
+                  <pic:spPr>
+                    <a:xfrm>
+                      <a:off x="0" y="0"/>
+                      <a:ext cx="5578323" cy="5403048"/>
+                    </a:xfrm>
+                    <a:prstGeom prst="rect">
+                      <a:avLst/>
+                    </a:prstGeom>
+                  </pic:spPr>
+                </pic:pic>
+              </a:graphicData>
+            </a:graphic>
+          </wp:inline>
+        </w:drawing>
+      </w:r>
+    </w:p>
+    <w:p>
+      <w:pPr>
+        <w:rPr>
+          <w:sz w:val="28"/>
+          <w:szCs w:val="28"/>
+          <w:lang w:val="en-US"/>
+        </w:rPr>
+      </w:pPr>
+    </w:p>
+    <w:p>
+      <w:pPr>
+        <w:rPr>
+          <w:sz w:val="28"/>
+          <w:szCs w:val="28"/>
+          <w:lang w:val="bg-BG"/>
+        </w:rPr>
+      </w:pPr>
+      <w:r>
+        <w:rPr>
+          <w:sz w:val="28"/>
+          <w:szCs w:val="28"/>
+          <w:lang w:val="en-US"/>
+        </w:rPr>
+        <w:t xml:space="preserve">YourOwnGameEngine </w:t>
+      </w:r>
+      <w:r>
+        <w:rPr>
+          <w:sz w:val="28"/>
+          <w:szCs w:val="28"/>
+          <w:lang w:val="bg-BG"/>
+        </w:rPr>
+        <w:t>е клас който просто принтира на конзолата, че тук можеш да напишеш играта си.</w:t>
+      </w:r>
+    </w:p>
+    <w:p>
+      <w:pPr>
+        <w:rPr>
+          <w:sz w:val="28"/>
+          <w:szCs w:val="28"/>
+          <w:lang w:val="en-US"/>
+        </w:rPr>
+      </w:pPr>
+    </w:p>
+    <w:p>
+      <w:pPr>
+        <w:rPr>
+          <w:sz w:val="28"/>
+          <w:szCs w:val="28"/>
+          <w:lang w:val="en-US"/>
+        </w:rPr>
+      </w:pPr>
+    </w:p>
+    <w:p>
+      <w:pPr>
+        <w:rPr>
+          <w:sz w:val="28"/>
+          <w:szCs w:val="28"/>
+          <w:lang w:val="en-US"/>
+        </w:rPr>
+      </w:pPr>
+      <w:r>
+        <w:rPr>
+          <w:sz w:val="28"/>
+          <w:szCs w:val="28"/>
+          <w:lang w:val="bg-BG"/>
+        </w:rPr>
+        <w:t xml:space="preserve">Диаграма на </w:t>
+      </w:r>
+      <w:r>
+        <w:rPr>
+          <w:sz w:val="28"/>
+          <w:szCs w:val="28"/>
+          <w:lang w:val="en-US"/>
+        </w:rPr>
+        <w:t>DinosaurGame:</w:t>
+      </w:r>
+    </w:p>
+    <w:p>
+      <w:pPr>
+        <w:rPr>
+          <w:sz w:val="28"/>
+          <w:szCs w:val="28"/>
+          <w:lang w:val="en-US"/>
+        </w:rPr>
+      </w:pPr>
+      <w:r>
+        <w:rPr>
+          <w:noProof/>
+          <w:sz w:val="28"/>
+          <w:szCs w:val="28"/>
+          <w:lang w:val="en-US"/>
+        </w:rPr>
+        <w:drawing>
+          <wp:inline distT="0" distB="0" distL="0" distR="0">
+            <wp:extent cx="5943600" cy="3307715"/>
+            <wp:effectExtent l="0" t="0" r="0" b="6985"/>
+            <wp:docPr id="17" name="Picture 17"/>
+            <wp:cNvGraphicFramePr>
+              <a:graphicFrameLocks xmlns:a="http://schemas.openxmlformats.org/drawingml/2006/main" noChangeAspect="1"/>
+            </wp:cNvGraphicFramePr>
+            <a:graphic xmlns:a="http://schemas.openxmlformats.org/drawingml/2006/main">
+              <a:graphicData uri="http://schemas.openxmlformats.org/drawingml/2006/picture">
+                <pic:pic xmlns:pic="http://schemas.openxmlformats.org/drawingml/2006/picture">
+                  <pic:nvPicPr>
+                    <pic:cNvPr id="17" name="Capture.PNG"/>
+                    <pic:cNvPicPr/>
+                  </pic:nvPicPr>
+                  <pic:blipFill>
+                    <a:blip r:embed="rId49">
+                      <a:extLst>
+                        <a:ext uri="{28A0092B-C50C-407E-A947-70E740481C1C}">
+                          <a14:useLocalDpi xmlns:a14="http://schemas.microsoft.com/office/drawing/2010/main" val="0"/>
+                        </a:ext>
+                      </a:extLst>
+                    </a:blip>
+                    <a:stretch>
+                      <a:fillRect/>
+                    </a:stretch>
+                  </pic:blipFill>
+                  <pic:spPr>
+                    <a:xfrm>
+                      <a:off x="0" y="0"/>
+                      <a:ext cx="5943600" cy="3307715"/>
+                    </a:xfrm>
+                    <a:prstGeom prst="rect">
+                      <a:avLst/>
+                    </a:prstGeom>
+                  </pic:spPr>
+                </pic:pic>
+              </a:graphicData>
+            </a:graphic>
+          </wp:inline>
+        </w:drawing>
+      </w:r>
+    </w:p>
+    <w:p>
+      <w:pPr>
+        <w:rPr>
+          <w:sz w:val="28"/>
+          <w:szCs w:val="28"/>
+          <w:lang w:val="en-US"/>
+        </w:rPr>
+      </w:pPr>
+      <w:r>
+        <w:rPr>
+          <w:sz w:val="28"/>
+          <w:szCs w:val="28"/>
+          <w:lang w:val="bg-BG"/>
+        </w:rPr>
+        <w:t xml:space="preserve">Цялата логика на „Динозавър“ играта е в класа </w:t>
+      </w:r>
+      <w:r>
+        <w:rPr>
+          <w:sz w:val="28"/>
+          <w:szCs w:val="28"/>
+          <w:lang w:val="en-US"/>
+        </w:rPr>
+        <w:t>DinosaurGameEngine</w:t>
+      </w:r>
+      <w:r>
+        <w:rPr>
+          <w:sz w:val="28"/>
+          <w:szCs w:val="28"/>
+          <w:lang w:val="bg-BG"/>
+        </w:rPr>
+        <w:t xml:space="preserve">, който наследява </w:t>
+      </w:r>
+      <w:r>
+        <w:rPr>
+          <w:sz w:val="28"/>
+          <w:szCs w:val="28"/>
+          <w:lang w:val="en-US"/>
+        </w:rPr>
+        <w:t>GameEngine</w:t>
+      </w:r>
+      <w:r>
+        <w:rPr>
+          <w:sz w:val="28"/>
+          <w:szCs w:val="28"/>
+          <w:lang w:val="bg-BG"/>
+        </w:rPr>
+        <w:t xml:space="preserve"> класа</w:t>
+      </w:r>
+      <w:r>
+        <w:rPr>
+          <w:sz w:val="28"/>
+          <w:szCs w:val="28"/>
+          <w:lang w:val="en-US"/>
+        </w:rPr>
+        <w:t>.</w:t>
+      </w:r>
+    </w:p>
+    <w:p>
+      <w:pPr>
+        <w:rPr>
+          <w:sz w:val="28"/>
+          <w:szCs w:val="28"/>
+          <w:lang w:val="en-US"/>
+        </w:rPr>
+      </w:pPr>
+    </w:p>
+    <w:p>
+      <w:pPr>
+        <w:rPr>
+          <w:sz w:val="28"/>
+          <w:szCs w:val="28"/>
+          <w:lang w:val="bg-BG"/>
+        </w:rPr>
+      </w:pPr>
+      <w:r>
+        <w:rPr>
+          <w:sz w:val="28"/>
+          <w:szCs w:val="28"/>
+          <w:lang w:val="bg-BG"/>
+        </w:rPr>
+        <w:t xml:space="preserve">Играта представлява малко по-различно копие на версията за </w:t>
+      </w:r>
+      <w:r>
+        <w:rPr>
+          <w:sz w:val="28"/>
+          <w:szCs w:val="28"/>
+          <w:lang w:val="en-US"/>
+        </w:rPr>
+        <w:t>Google Chrome</w:t>
+      </w:r>
+      <w:r>
+        <w:rPr>
+          <w:sz w:val="28"/>
+          <w:szCs w:val="28"/>
+          <w:lang w:val="bg-BG"/>
+        </w:rPr>
+        <w:t>. Ходова е за разлика от другата и е доста по-проста.</w:t>
+      </w:r>
+    </w:p>
+    <w:p>
+      <w:pPr>
+        <w:rPr>
+          <w:sz w:val="28"/>
+          <w:szCs w:val="28"/>
+          <w:lang w:val="en-US"/>
+        </w:rPr>
+      </w:pPr>
+      <w:r>
+        <w:rPr>
+          <w:sz w:val="28"/>
+          <w:szCs w:val="28"/>
+          <w:lang w:val="bg-BG"/>
+        </w:rPr>
+        <w:t>Оригиналната игра:</w:t>
+      </w:r>
+      <w:r>
+        <w:rPr>
+          <w:lang w:val="bg-BG"/>
+        </w:rPr>
+        <w:t xml:space="preserve"> </w:t>
+      </w:r>
+      <w:hyperlink r:id="rId50" w:history="1">
+        <w:r>
+          <w:rPr>
+            <w:rStyle w:val="Hyperlink"/>
+          </w:rPr>
+          <w:t>https://chromedino.com/</w:t>
+        </w:r>
+      </w:hyperlink>
+    </w:p>
+    <w:p>
+      <w:pPr>
+        <w:rPr>
+          <w:sz w:val="28"/>
+          <w:szCs w:val="28"/>
+          <w:lang w:val="en-US"/>
+        </w:rPr>
+      </w:pPr>
+    </w:p>
+    <w:p>
+      <w:pPr>
+        <w:rPr>
+          <w:sz w:val="28"/>
+          <w:szCs w:val="28"/>
+          <w:lang w:val="bg-BG"/>
+        </w:rPr>
+      </w:pPr>
+    </w:p>
+    <w:p>
+      <w:pPr>
+        <w:rPr>
+          <w:sz w:val="28"/>
+          <w:szCs w:val="28"/>
+          <w:lang w:val="bg-BG"/>
+        </w:rPr>
+      </w:pPr>
+    </w:p>
+    <w:p>
+      <w:pPr>
+        <w:rPr>
+          <w:sz w:val="28"/>
+          <w:szCs w:val="28"/>
+          <w:lang w:val="bg-BG"/>
+        </w:rPr>
+      </w:pPr>
+    </w:p>
+    <w:p>
+      <w:pPr>
+        <w:rPr>
+          <w:sz w:val="28"/>
+          <w:szCs w:val="28"/>
+          <w:lang w:val="bg-BG"/>
+        </w:rPr>
+      </w:pPr>
+    </w:p>
+    <w:p>
+      <w:pPr>
+        <w:rPr>
+          <w:sz w:val="28"/>
+          <w:szCs w:val="28"/>
+          <w:lang w:val="bg-BG"/>
+        </w:rPr>
+      </w:pPr>
+    </w:p>
+    <w:p>
+      <w:pPr>
+        <w:rPr>
+          <w:sz w:val="28"/>
+          <w:szCs w:val="28"/>
+          <w:lang w:val="bg-BG"/>
+        </w:rPr>
+      </w:pPr>
+    </w:p>
+    <w:p>
+      <w:pPr>
+        <w:rPr>
+          <w:sz w:val="28"/>
+          <w:szCs w:val="28"/>
+          <w:lang w:val="bg-BG"/>
+        </w:rPr>
+      </w:pPr>
+    </w:p>
+    <w:p>
+      <w:pPr>
+        <w:rPr>
+          <w:sz w:val="28"/>
+          <w:szCs w:val="28"/>
+          <w:lang w:val="bg-BG"/>
+        </w:rPr>
+      </w:pPr>
+    </w:p>
+    <w:p>
+      <w:pPr>
+        <w:rPr>
+          <w:sz w:val="28"/>
+          <w:szCs w:val="28"/>
+          <w:lang w:val="en-US"/>
+        </w:rPr>
+      </w:pPr>
+      <w:r>
+        <w:rPr>
+          <w:sz w:val="28"/>
+          <w:szCs w:val="28"/>
+          <w:lang w:val="bg-BG"/>
+        </w:rPr>
+        <w:t xml:space="preserve">Диаграма на </w:t>
+      </w:r>
+      <w:r>
+        <w:rPr>
+          <w:sz w:val="28"/>
+          <w:szCs w:val="28"/>
+          <w:lang w:val="en-US"/>
+        </w:rPr>
+        <w:t>BullsAndCowsGame:</w:t>
+      </w:r>
+    </w:p>
+    <w:p>
+      <w:pPr>
+        <w:rPr>
+          <w:noProof/>
+          <w:sz w:val="28"/>
+          <w:szCs w:val="28"/>
+          <w:lang w:val="en-US"/>
+        </w:rPr>
+      </w:pPr>
+    </w:p>
+    <w:p>
+      <w:pPr>
+        <w:rPr>
+          <w:sz w:val="28"/>
+          <w:szCs w:val="28"/>
+          <w:lang w:val="en-US"/>
+        </w:rPr>
+      </w:pPr>
+      <w:r>
+        <w:rPr>
+          <w:noProof/>
+          <w:sz w:val="28"/>
+          <w:szCs w:val="28"/>
+          <w:lang w:val="en-US"/>
+        </w:rPr>
+        <w:drawing>
+          <wp:inline distT="0" distB="0" distL="0" distR="0">
+            <wp:extent cx="6800305" cy="2590800"/>
+            <wp:effectExtent l="0" t="0" r="635" b="0"/>
+            <wp:docPr id="19" name="Picture 19"/>
+            <wp:cNvGraphicFramePr>
+              <a:graphicFrameLocks xmlns:a="http://schemas.openxmlformats.org/drawingml/2006/main" noChangeAspect="1"/>
+            </wp:cNvGraphicFramePr>
+            <a:graphic xmlns:a="http://schemas.openxmlformats.org/drawingml/2006/main">
+              <a:graphicData uri="http://schemas.openxmlformats.org/drawingml/2006/picture">
+                <pic:pic xmlns:pic="http://schemas.openxmlformats.org/drawingml/2006/picture">
+                  <pic:nvPicPr>
+                    <pic:cNvPr id="19" name="Capture.PNG"/>
+                    <pic:cNvPicPr/>
+                  </pic:nvPicPr>
+                  <pic:blipFill>
+                    <a:blip r:embed="rId51">
+                      <a:extLst>
+                        <a:ext uri="{28A0092B-C50C-407E-A947-70E740481C1C}">
+                          <a14:useLocalDpi xmlns:a14="http://schemas.microsoft.com/office/drawing/2010/main" val="0"/>
+                        </a:ext>
+                      </a:extLst>
+                    </a:blip>
+                    <a:stretch>
+                      <a:fillRect/>
+                    </a:stretch>
+                  </pic:blipFill>
+                  <pic:spPr>
+                    <a:xfrm>
+                      <a:off x="0" y="0"/>
+                      <a:ext cx="6804643" cy="2592453"/>
+                    </a:xfrm>
+                    <a:prstGeom prst="rect">
+                      <a:avLst/>
+                    </a:prstGeom>
+                  </pic:spPr>
+                </pic:pic>
+              </a:graphicData>
+            </a:graphic>
+          </wp:inline>
+        </w:drawing>
+      </w:r>
+    </w:p>
+    <w:p>
+      <w:pPr>
+        <w:rPr>
+          <w:sz w:val="28"/>
+          <w:szCs w:val="28"/>
+          <w:lang w:val="en-US"/>
+        </w:rPr>
+      </w:pPr>
+    </w:p>
+    <w:p>
+      <w:pPr>
+        <w:rPr>
+          <w:sz w:val="28"/>
+          <w:szCs w:val="28"/>
+          <w:lang w:val="bg-BG"/>
+        </w:rPr>
+      </w:pPr>
+      <w:r>
+        <w:rPr>
+          <w:sz w:val="28"/>
+          <w:szCs w:val="28"/>
+          <w:lang w:val="bg-BG"/>
+        </w:rPr>
+        <w:t>Играта се състои от четири класа, играч, компютър, клас за числото и самия енджин. Целта е играча да познае генерираното от компютъра число, което е четирицифрено и е с четири различни цифри.</w:t>
+      </w:r>
+    </w:p>
+    <w:p>
+      <w:pPr>
+        <w:rPr>
+          <w:sz w:val="28"/>
+          <w:szCs w:val="28"/>
+          <w:lang w:val="bg-BG"/>
+        </w:rPr>
+      </w:pPr>
+      <w:r>
+        <w:rPr>
+          <w:sz w:val="28"/>
+          <w:szCs w:val="28"/>
+          <w:lang w:val="bg-BG"/>
+        </w:rPr>
+        <w:t xml:space="preserve">В зависимост от </w:t>
+      </w:r>
+      <w:r>
+        <w:rPr>
+          <w:sz w:val="28"/>
+          <w:szCs w:val="28"/>
+          <w:lang w:val="en-US"/>
+        </w:rPr>
+        <w:t>това какво е числото се добавят нужните крави и бикове към него, когато числото на играча получи 4 бика, то значи, че съвп</w:t>
+      </w:r>
+      <w:r>
+        <w:rPr>
+          <w:sz w:val="28"/>
+          <w:szCs w:val="28"/>
+          <w:lang w:val="bg-BG"/>
+        </w:rPr>
+        <w:t>ада с генерираното число и играчът побеждава.</w:t>
+      </w:r>
+    </w:p>
+    <w:p>
+      <w:r>
+        <w:rPr>
+          <w:sz w:val="28"/>
+          <w:szCs w:val="28"/>
+          <w:lang w:val="bg-BG"/>
+        </w:rPr>
+        <w:t xml:space="preserve">Подробни правила: </w:t>
+      </w:r>
+      <w:hyperlink r:id="rId52" w:history="1">
+        <w:r>
+          <w:rPr>
+            <w:rStyle w:val="Hyperlink"/>
+          </w:rPr>
+          <w:t>https://en.wikipedia.org/wiki/Bulls_and_Cows</w:t>
+        </w:r>
+      </w:hyperlink>
+    </w:p>
+    <w:p/>
+    <w:p/>
+    <w:p>
+      <w:pPr>
+        <w:ind w:left="450"/>
+        <w:jc w:val="center"/>
+        <w:rPr>
+          <w:sz w:val="28"/>
+          <w:szCs w:val="28"/>
+          <w:lang w:val="bg-BG"/>
+        </w:rPr>
+      </w:pPr>
+      <w:r>
+        <w:rPr>
+          <w:sz w:val="28"/>
+          <w:szCs w:val="28"/>
+          <w:lang w:val="bg-BG"/>
+        </w:rPr>
+        <w:lastRenderedPageBreak/>
+        <w:t>4.3 Д</w:t>
+      </w:r>
+      <w:r>
+        <w:rPr>
+          <w:sz w:val="28"/>
+          <w:szCs w:val="28"/>
+          <w:lang w:val="bg-BG"/>
+        </w:rPr>
+        <w:t>окументация</w:t>
+      </w:r>
+    </w:p>
+    <w:p>
+      <w:pPr>
+        <w:rPr>
+          <w:b/>
+          <w:sz w:val="36"/>
+          <w:szCs w:val="36"/>
+          <w:lang w:val="en-US"/>
+        </w:rPr>
+      </w:pPr>
+      <w:r>
+        <w:rPr>
+          <w:b/>
+          <w:sz w:val="36"/>
+          <w:szCs w:val="36"/>
+          <w:lang w:val="bg-BG"/>
+        </w:rPr>
+        <w:t xml:space="preserve">Функции на </w:t>
+      </w:r>
+      <w:r>
+        <w:rPr>
+          <w:b/>
+          <w:sz w:val="36"/>
+          <w:szCs w:val="36"/>
+          <w:lang w:val="en-US"/>
+        </w:rPr>
+        <w:t>Menu</w:t>
+      </w:r>
+      <w:r>
+        <w:rPr>
+          <w:b/>
+          <w:sz w:val="36"/>
+          <w:szCs w:val="36"/>
+          <w:lang w:val="bg-BG"/>
+        </w:rPr>
+        <w:t xml:space="preserve"> класа</w:t>
+      </w:r>
+      <w:r>
+        <w:rPr>
+          <w:b/>
+          <w:sz w:val="36"/>
+          <w:szCs w:val="36"/>
+          <w:lang w:val="en-US"/>
+        </w:rPr>
+        <w:t>:</w:t>
+      </w:r>
+    </w:p>
+    <w:p>
+      <w:pPr>
+        <w:rPr>
+          <w:sz w:val="28"/>
+          <w:szCs w:val="28"/>
+          <w:lang w:val="bg-BG"/>
+        </w:rPr>
+      </w:pPr>
+      <w:r>
+        <w:rPr>
+          <w:b/>
+          <w:sz w:val="28"/>
+          <w:szCs w:val="28"/>
+          <w:lang w:val="en-US"/>
+        </w:rPr>
+        <w:t xml:space="preserve">void run() – </w:t>
+      </w:r>
+      <w:r>
+        <w:rPr>
+          <w:sz w:val="28"/>
+          <w:szCs w:val="28"/>
+          <w:lang w:val="bg-BG"/>
+        </w:rPr>
+        <w:t xml:space="preserve">при извикване менюто става интерактивно като може да се скролва при натискане на определените за това бутони и могат да се избират опции. Сменя се индекса на </w:t>
+      </w:r>
+      <w:r>
+        <w:rPr>
+          <w:sz w:val="28"/>
+          <w:szCs w:val="28"/>
+          <w:lang w:val="en-US"/>
+        </w:rPr>
+        <w:t>MenuItem-</w:t>
+      </w:r>
+      <w:r>
+        <w:rPr>
+          <w:sz w:val="28"/>
+          <w:szCs w:val="28"/>
+          <w:lang w:val="bg-BG"/>
+        </w:rPr>
+        <w:t>а, реално този индекс е избраната опция.</w:t>
+      </w:r>
+    </w:p>
+    <w:p>
+      <w:pPr>
+        <w:rPr>
+          <w:sz w:val="28"/>
+          <w:szCs w:val="28"/>
+          <w:lang w:val="en-US"/>
+        </w:rPr>
+      </w:pPr>
+    </w:p>
+    <w:p>
+      <w:pPr>
+        <w:rPr>
+          <w:sz w:val="28"/>
+          <w:szCs w:val="28"/>
+          <w:lang w:val="bg-BG"/>
+        </w:rPr>
+      </w:pPr>
+      <w:r>
+        <w:rPr>
+          <w:b/>
+          <w:sz w:val="28"/>
+          <w:szCs w:val="28"/>
+          <w:lang w:val="en-US"/>
+        </w:rPr>
+        <w:t>Menu(MenuItem* options, int optionsCount, LiquidC</w:t>
+      </w:r>
+      <w:r>
+        <w:rPr>
+          <w:b/>
+          <w:sz w:val="28"/>
+          <w:szCs w:val="28"/>
+          <w:lang w:val="en-US"/>
+        </w:rPr>
+        <w:t>rystal&amp; screen, Keypad&amp; keyPad)</w:t>
+      </w:r>
+      <w:r>
+        <w:rPr>
+          <w:sz w:val="28"/>
+          <w:szCs w:val="28"/>
+          <w:lang w:val="bg-BG"/>
+        </w:rPr>
+        <w:t xml:space="preserve"> - конструктор, приемащ пойнтер сочещ към масив от </w:t>
+      </w:r>
+      <w:r>
+        <w:rPr>
+          <w:sz w:val="28"/>
+          <w:szCs w:val="28"/>
+          <w:lang w:val="en-US"/>
+        </w:rPr>
+        <w:t>MenuItem</w:t>
+      </w:r>
+      <w:r>
+        <w:rPr>
+          <w:sz w:val="28"/>
+          <w:szCs w:val="28"/>
+          <w:lang w:val="bg-BG"/>
+        </w:rPr>
+        <w:t xml:space="preserve"> инстанции, бройка на инстанциите и екран и кейпад подадени по референция.</w:t>
+      </w:r>
+    </w:p>
+    <w:p>
+      <w:pPr>
+        <w:rPr>
+          <w:sz w:val="28"/>
+          <w:szCs w:val="28"/>
+          <w:lang w:val="en-US"/>
+        </w:rPr>
+      </w:pPr>
+    </w:p>
+    <w:p>
+      <w:pPr>
+        <w:rPr>
+          <w:b/>
+          <w:sz w:val="28"/>
+          <w:szCs w:val="28"/>
+          <w:lang w:val="bg-BG"/>
+        </w:rPr>
+      </w:pPr>
+      <w:r>
+        <w:rPr>
+          <w:b/>
+          <w:sz w:val="28"/>
+          <w:szCs w:val="28"/>
+          <w:lang w:val="en-US"/>
+        </w:rPr>
+        <w:t xml:space="preserve">void print() – </w:t>
+      </w:r>
+      <w:r>
+        <w:rPr>
+          <w:sz w:val="28"/>
+          <w:szCs w:val="28"/>
+          <w:lang w:val="en-US"/>
+        </w:rPr>
+        <w:t>извежда</w:t>
+      </w:r>
+      <w:r>
+        <w:rPr>
+          <w:sz w:val="28"/>
+          <w:szCs w:val="28"/>
+          <w:lang w:val="bg-BG"/>
+        </w:rPr>
+        <w:t xml:space="preserve"> на конзолата началния екран и инструкциите за работа с менюто.</w:t>
+      </w:r>
+    </w:p>
+    <w:p>
+      <w:pPr>
+        <w:rPr>
+          <w:sz w:val="28"/>
+          <w:szCs w:val="28"/>
+          <w:lang w:val="en-US"/>
+        </w:rPr>
+      </w:pPr>
+      <w:r>
+        <w:rPr>
+          <w:sz w:val="28"/>
+          <w:szCs w:val="28"/>
+          <w:lang w:val="en-US"/>
+        </w:rPr>
+        <w:tab/>
+      </w:r>
+    </w:p>
+    <w:p>
+      <w:pPr>
+        <w:rPr>
+          <w:sz w:val="28"/>
+          <w:szCs w:val="28"/>
+          <w:lang w:val="bg-BG"/>
+        </w:rPr>
+      </w:pPr>
+      <w:r>
+        <w:rPr>
+          <w:b/>
+          <w:sz w:val="28"/>
+          <w:szCs w:val="28"/>
+          <w:lang w:val="en-US"/>
+        </w:rPr>
+        <w:t xml:space="preserve">int getSelectedOption() – </w:t>
+      </w:r>
+      <w:r>
+        <w:rPr>
+          <w:sz w:val="28"/>
+          <w:szCs w:val="28"/>
+          <w:lang w:val="bg-BG"/>
+        </w:rPr>
+        <w:t>връща индекса на който се намира избраната от потребителя опция.</w:t>
+      </w:r>
+    </w:p>
+    <w:p>
+      <w:pPr>
+        <w:rPr>
+          <w:sz w:val="28"/>
+          <w:szCs w:val="28"/>
+          <w:lang w:val="en-US"/>
+        </w:rPr>
+      </w:pPr>
+    </w:p>
+    <w:p>
+      <w:pPr>
+        <w:rPr>
+          <w:sz w:val="28"/>
+          <w:szCs w:val="28"/>
+          <w:lang w:val="bg-BG"/>
+        </w:rPr>
+      </w:pPr>
+      <w:r>
+        <w:rPr>
+          <w:b/>
+          <w:sz w:val="28"/>
+          <w:szCs w:val="28"/>
+          <w:lang w:val="en-US"/>
+        </w:rPr>
+        <w:t xml:space="preserve">MenuItem* getOptions() – </w:t>
+      </w:r>
+      <w:r>
+        <w:rPr>
+          <w:sz w:val="28"/>
+          <w:szCs w:val="28"/>
+          <w:lang w:val="bg-BG"/>
+        </w:rPr>
+        <w:t>връща пойнтер който сочи към първия елемент на MenuItem масива.</w:t>
+      </w:r>
+    </w:p>
+    <w:p>
+      <w:pPr>
+        <w:rPr>
+          <w:sz w:val="28"/>
+          <w:szCs w:val="28"/>
+          <w:lang w:val="bg-BG"/>
+        </w:rPr>
+      </w:pPr>
+    </w:p>
+    <w:p>
+      <w:pPr>
+        <w:rPr>
+          <w:sz w:val="28"/>
+          <w:szCs w:val="28"/>
+          <w:lang w:val="bg-BG"/>
+        </w:rPr>
+      </w:pPr>
+    </w:p>
+    <w:p>
+      <w:pPr>
+        <w:rPr>
+          <w:sz w:val="28"/>
+          <w:szCs w:val="28"/>
+          <w:lang w:val="bg-BG"/>
+        </w:rPr>
+      </w:pPr>
+    </w:p>
+    <w:p>
+      <w:pPr>
+        <w:rPr>
+          <w:sz w:val="28"/>
+          <w:szCs w:val="28"/>
+          <w:lang w:val="bg-BG"/>
+        </w:rPr>
+      </w:pPr>
+    </w:p>
+    <w:p>
+      <w:pPr>
+        <w:rPr>
+          <w:b/>
+          <w:sz w:val="40"/>
+          <w:szCs w:val="40"/>
+          <w:lang w:val="bg-BG"/>
+        </w:rPr>
+      </w:pPr>
+      <w:r>
+        <w:rPr>
+          <w:b/>
+          <w:sz w:val="40"/>
+          <w:szCs w:val="40"/>
+          <w:lang w:val="bg-BG"/>
+        </w:rPr>
+        <w:lastRenderedPageBreak/>
+        <w:t xml:space="preserve">Функции на  </w:t>
+      </w:r>
+      <w:r>
+        <w:rPr>
+          <w:b/>
+          <w:sz w:val="40"/>
+          <w:szCs w:val="40"/>
+          <w:lang w:val="en-US"/>
+        </w:rPr>
+        <w:t>MenuItem</w:t>
+      </w:r>
+      <w:r>
+        <w:rPr>
+          <w:b/>
+          <w:sz w:val="40"/>
+          <w:szCs w:val="40"/>
+          <w:lang w:val="bg-BG"/>
+        </w:rPr>
+        <w:t xml:space="preserve"> класа:</w:t>
+      </w:r>
+    </w:p>
+    <w:p>
+      <w:pPr>
+        <w:rPr>
+          <w:sz w:val="28"/>
+          <w:szCs w:val="28"/>
+          <w:lang w:val="bg-BG"/>
+        </w:rPr>
+      </w:pPr>
+      <w:r>
+        <w:rPr>
+          <w:b/>
+          <w:sz w:val="28"/>
+          <w:szCs w:val="28"/>
+          <w:lang w:val="bg-BG"/>
+        </w:rPr>
+        <w:t xml:space="preserve">MenuItem() – </w:t>
+      </w:r>
+      <w:r>
+        <w:rPr>
+          <w:sz w:val="28"/>
+          <w:szCs w:val="28"/>
+          <w:lang w:val="bg-BG"/>
+        </w:rPr>
+        <w:t>дефоултен конструктор</w:t>
+      </w:r>
+    </w:p>
+    <w:p>
+      <w:pPr>
+        <w:rPr>
+          <w:sz w:val="28"/>
+          <w:szCs w:val="28"/>
+          <w:lang w:val="en-US"/>
+        </w:rPr>
+      </w:pPr>
+      <w:r>
+        <w:rPr>
+          <w:b/>
+          <w:sz w:val="28"/>
+          <w:szCs w:val="28"/>
+          <w:lang w:val="bg-BG"/>
+        </w:rPr>
+        <w:t>MenuItem(String name, GameEngine* gameEngine)</w:t>
+      </w:r>
+      <w:r>
+        <w:rPr>
+          <w:sz w:val="28"/>
+          <w:szCs w:val="28"/>
+          <w:lang w:val="bg-BG"/>
+        </w:rPr>
+        <w:t xml:space="preserve"> – конструктор приемащ като параметри стринг с името на опцията и пойнтер сочещ към съответния </w:t>
+      </w:r>
+      <w:r>
+        <w:rPr>
+          <w:sz w:val="28"/>
+          <w:szCs w:val="28"/>
+          <w:lang w:val="en-US"/>
+        </w:rPr>
+        <w:t>GameEngine.</w:t>
+      </w:r>
+    </w:p>
+    <w:p>
+      <w:pPr>
+        <w:rPr>
+          <w:sz w:val="28"/>
+          <w:szCs w:val="28"/>
+          <w:lang w:val="en-US"/>
+        </w:rPr>
+      </w:pPr>
+    </w:p>
+    <w:p>
+      <w:pPr>
+        <w:rPr>
+          <w:b/>
+          <w:sz w:val="40"/>
+          <w:szCs w:val="40"/>
+          <w:lang w:val="bg-BG"/>
+        </w:rPr>
+      </w:pPr>
+      <w:r>
+        <w:rPr>
+          <w:b/>
+          <w:sz w:val="40"/>
+          <w:szCs w:val="40"/>
+          <w:lang w:val="bg-BG"/>
+        </w:rPr>
+        <w:t xml:space="preserve">Функции на </w:t>
+      </w:r>
+      <w:r>
+        <w:rPr>
+          <w:b/>
+          <w:sz w:val="40"/>
+          <w:szCs w:val="40"/>
+          <w:lang w:val="bg-BG"/>
+        </w:rPr>
+        <w:t>абстрактния</w:t>
+      </w:r>
+      <w:r>
+        <w:rPr>
+          <w:b/>
+          <w:sz w:val="40"/>
+          <w:szCs w:val="40"/>
+          <w:lang w:val="bg-BG"/>
+        </w:rPr>
+        <w:t xml:space="preserve"> </w:t>
+      </w:r>
+      <w:r>
+        <w:rPr>
+          <w:b/>
+          <w:sz w:val="40"/>
+          <w:szCs w:val="40"/>
+          <w:lang w:val="en-US"/>
+        </w:rPr>
+        <w:t>GameEngine</w:t>
+      </w:r>
+      <w:r>
+        <w:rPr>
+          <w:b/>
+          <w:sz w:val="40"/>
+          <w:szCs w:val="40"/>
+          <w:lang w:val="bg-BG"/>
+        </w:rPr>
+        <w:t xml:space="preserve"> клас</w:t>
+      </w:r>
+      <w:r>
+        <w:rPr>
+          <w:b/>
+          <w:sz w:val="40"/>
+          <w:szCs w:val="40"/>
+          <w:lang w:val="bg-BG"/>
+        </w:rPr>
+        <w:t>:</w:t>
+      </w:r>
+    </w:p>
+    <w:p>
+      <w:pPr>
+        <w:rPr>
+          <w:sz w:val="28"/>
+          <w:szCs w:val="28"/>
+          <w:lang w:val="bg-BG"/>
+        </w:rPr>
+      </w:pPr>
+      <w:r>
+        <w:rPr>
+          <w:b/>
+          <w:sz w:val="28"/>
+          <w:szCs w:val="28"/>
+          <w:lang w:val="en-US"/>
+        </w:rPr>
+        <w:t>GameEngine(Keypad&amp;</w:t>
+      </w:r>
+      <w:r>
+        <w:rPr>
+          <w:b/>
+          <w:sz w:val="28"/>
+          <w:szCs w:val="28"/>
+          <w:lang w:val="en-US"/>
+        </w:rPr>
+        <w:t xml:space="preserve"> keyPad, LiquidCrystal&amp; screen) – </w:t>
+      </w:r>
+      <w:r>
+        <w:rPr>
+          <w:sz w:val="28"/>
+          <w:szCs w:val="28"/>
+          <w:lang w:val="bg-BG"/>
+        </w:rPr>
+        <w:t>конструктор</w:t>
+      </w:r>
+      <w:r>
+        <w:rPr>
+          <w:b/>
+          <w:sz w:val="28"/>
+          <w:szCs w:val="28"/>
+          <w:lang w:val="bg-BG"/>
+        </w:rPr>
+        <w:t xml:space="preserve"> </w:t>
+      </w:r>
+      <w:r>
+        <w:rPr>
+          <w:sz w:val="28"/>
+          <w:szCs w:val="28"/>
+          <w:lang w:val="bg-BG"/>
+        </w:rPr>
+        <w:t>приемащ като параметри екран и кейпад подадени по референция.</w:t>
+      </w:r>
+    </w:p>
+    <w:p>
+      <w:pPr>
+        <w:rPr>
+          <w:sz w:val="28"/>
+          <w:szCs w:val="28"/>
+          <w:lang w:val="en-US"/>
+        </w:rPr>
+      </w:pPr>
+    </w:p>
+    <w:p>
+      <w:pPr>
+        <w:rPr>
+          <w:sz w:val="28"/>
+          <w:szCs w:val="28"/>
+          <w:lang w:val="bg-BG"/>
+        </w:rPr>
+      </w:pPr>
+      <w:r>
+        <w:rPr>
+          <w:sz w:val="28"/>
+          <w:szCs w:val="28"/>
+          <w:lang w:val="en-US"/>
+        </w:rPr>
+        <w:t xml:space="preserve"> </w:t>
+      </w:r>
+      <w:r>
+        <w:rPr>
+          <w:b/>
+          <w:sz w:val="28"/>
+          <w:szCs w:val="28"/>
+          <w:lang w:val="en-US"/>
+        </w:rPr>
+        <w:t xml:space="preserve">virtual void startGame() = 0 – </w:t>
+      </w:r>
+      <w:r>
+        <w:rPr>
+          <w:sz w:val="28"/>
+          <w:szCs w:val="28"/>
+          <w:lang w:val="bg-BG"/>
+        </w:rPr>
+        <w:t xml:space="preserve">абстрактна функция, стартураща играта за която </w:t>
+      </w:r>
+      <w:r>
+        <w:rPr>
+          <w:sz w:val="28"/>
+          <w:szCs w:val="28"/>
+          <w:lang w:val="en-US"/>
+        </w:rPr>
+        <w:t>GameEngine-</w:t>
+      </w:r>
+      <w:r>
+        <w:rPr>
+          <w:sz w:val="28"/>
+          <w:szCs w:val="28"/>
+          <w:lang w:val="bg-BG"/>
+        </w:rPr>
+        <w:t>а е отговорен. Трябва да се имплементира ит наследник на класа.</w:t>
+      </w:r>
+    </w:p>
+    <w:p>
+      <w:pPr>
+        <w:rPr>
+          <w:sz w:val="28"/>
+          <w:szCs w:val="28"/>
+          <w:lang w:val="bg-BG"/>
+        </w:rPr>
+      </w:pPr>
+    </w:p>
+    <w:p>
+      <w:pPr>
+        <w:rPr>
+          <w:b/>
+          <w:sz w:val="40"/>
+          <w:szCs w:val="40"/>
+          <w:lang w:val="bg-BG"/>
+        </w:rPr>
+      </w:pPr>
+      <w:r>
+        <w:rPr>
+          <w:b/>
+          <w:sz w:val="40"/>
+          <w:szCs w:val="40"/>
+          <w:lang w:val="bg-BG"/>
+        </w:rPr>
+        <w:t xml:space="preserve">Функции на </w:t>
+      </w:r>
+      <w:r>
+        <w:rPr>
+          <w:b/>
+          <w:sz w:val="40"/>
+          <w:szCs w:val="40"/>
+          <w:lang w:val="en-US"/>
+        </w:rPr>
+        <w:t>GameController</w:t>
+      </w:r>
+      <w:r>
+        <w:rPr>
+          <w:b/>
+          <w:sz w:val="40"/>
+          <w:szCs w:val="40"/>
+          <w:lang w:val="bg-BG"/>
+        </w:rPr>
+        <w:t xml:space="preserve"> класа</w:t>
+      </w:r>
+      <w:r>
+        <w:rPr>
+          <w:b/>
+          <w:sz w:val="40"/>
+          <w:szCs w:val="40"/>
+          <w:lang w:val="bg-BG"/>
+        </w:rPr>
+        <w:t>:</w:t>
+      </w:r>
+    </w:p>
+    <w:p>
+      <w:pPr>
+        <w:rPr>
+          <w:sz w:val="28"/>
+          <w:szCs w:val="28"/>
+          <w:lang w:val="bg-BG"/>
+        </w:rPr>
+      </w:pPr>
+      <w:r>
+        <w:rPr>
+          <w:b/>
+          <w:sz w:val="28"/>
+          <w:szCs w:val="28"/>
+          <w:lang w:val="bg-BG"/>
+        </w:rPr>
+        <w:t>GameController(Keypad&amp; keyPad, LiquidCrystal&amp; screen,</w:t>
+      </w:r>
+      <w:r>
+        <w:rPr>
+          <w:b/>
+          <w:sz w:val="28"/>
+          <w:szCs w:val="28"/>
+          <w:lang w:val="bg-BG"/>
+        </w:rPr>
+        <w:t xml:space="preserve"> MenuItem* options, int option) – </w:t>
+      </w:r>
+      <w:r>
+        <w:rPr>
+          <w:sz w:val="28"/>
+          <w:szCs w:val="28"/>
+          <w:lang w:val="bg-BG"/>
+        </w:rPr>
+        <w:t xml:space="preserve">конструктор, приемащ референция към кейпад, екран, пойнтер сочещ към масива с </w:t>
+      </w:r>
+      <w:r>
+        <w:rPr>
+          <w:sz w:val="28"/>
+          <w:szCs w:val="28"/>
+          <w:lang w:val="en-US"/>
+        </w:rPr>
+        <w:t>MenuItems</w:t>
+      </w:r>
+      <w:r>
+        <w:rPr>
+          <w:sz w:val="28"/>
+          <w:szCs w:val="28"/>
+          <w:lang w:val="bg-BG"/>
+        </w:rPr>
+        <w:t xml:space="preserve"> и индекса на избраната от потребителя опция(игра).</w:t>
+      </w:r>
+    </w:p>
+    <w:p>
+      <w:pPr>
+        <w:rPr>
+          <w:sz w:val="28"/>
+          <w:szCs w:val="28"/>
+          <w:lang w:val="bg-BG"/>
+        </w:rPr>
+      </w:pPr>
+      <w:r>
+        <w:rPr>
+          <w:b/>
+          <w:sz w:val="28"/>
+          <w:szCs w:val="28"/>
+          <w:lang w:val="bg-BG"/>
+        </w:rPr>
+        <w:t xml:space="preserve">void executeSelectedOption() – </w:t>
+      </w:r>
+      <w:r>
+        <w:rPr>
+          <w:sz w:val="28"/>
+          <w:szCs w:val="28"/>
+          <w:lang w:val="bg-BG"/>
+        </w:rPr>
+        <w:t xml:space="preserve">вика </w:t>
+      </w:r>
+      <w:r>
+        <w:rPr>
+          <w:sz w:val="28"/>
+          <w:szCs w:val="28"/>
+          <w:lang w:val="en-US"/>
+        </w:rPr>
+        <w:t xml:space="preserve">startGame() </w:t>
+      </w:r>
+      <w:r>
+        <w:rPr>
+          <w:sz w:val="28"/>
+          <w:szCs w:val="28"/>
+          <w:lang w:val="bg-BG"/>
+        </w:rPr>
+        <w:t>функцията на съответния гейм енджин отговарящ на индекса на избраната игра.</w:t>
+      </w:r>
+    </w:p>
+    <w:p>
+      <w:pPr>
+        <w:rPr>
+          <w:sz w:val="28"/>
+          <w:szCs w:val="28"/>
+          <w:lang w:val="bg-BG"/>
+        </w:rPr>
+      </w:pPr>
+    </w:p>
+    <w:p>
+      <w:pPr>
+        <w:rPr>
+          <w:sz w:val="28"/>
+          <w:szCs w:val="28"/>
+          <w:lang w:val="bg-BG"/>
+        </w:rPr>
+      </w:pPr>
+    </w:p>
+    <w:p>
+      <w:pPr>
+        <w:rPr>
+          <w:sz w:val="28"/>
+          <w:szCs w:val="28"/>
+          <w:lang w:val="bg-BG"/>
+        </w:rPr>
+      </w:pPr>
+    </w:p>
+    <w:p>
+      <w:pPr>
+        <w:rPr>
+          <w:b/>
+          <w:sz w:val="40"/>
+          <w:szCs w:val="40"/>
+          <w:lang w:val="bg-BG"/>
+        </w:rPr>
+      </w:pPr>
+      <w:r>
+        <w:rPr>
+          <w:b/>
+          <w:sz w:val="40"/>
+          <w:szCs w:val="40"/>
+          <w:lang w:val="bg-BG"/>
+        </w:rPr>
+        <w:lastRenderedPageBreak/>
+        <w:t xml:space="preserve">Функции на </w:t>
+      </w:r>
+      <w:r>
+        <w:rPr>
+          <w:b/>
+          <w:sz w:val="40"/>
+          <w:szCs w:val="40"/>
+          <w:lang w:val="en-US"/>
+        </w:rPr>
+        <w:t>DinosaurGameEngine</w:t>
+      </w:r>
+      <w:r>
+        <w:rPr>
+          <w:b/>
+          <w:sz w:val="40"/>
+          <w:szCs w:val="40"/>
+          <w:lang w:val="bg-BG"/>
+        </w:rPr>
+        <w:t xml:space="preserve"> класа</w:t>
+      </w:r>
+      <w:r>
+        <w:rPr>
+          <w:b/>
+          <w:sz w:val="40"/>
+          <w:szCs w:val="40"/>
+          <w:lang w:val="bg-BG"/>
+        </w:rPr>
+        <w:t>:</w:t>
+      </w:r>
+    </w:p>
+    <w:p>
+      <w:pPr>
+        <w:rPr>
+          <w:sz w:val="28"/>
+          <w:szCs w:val="28"/>
+          <w:lang w:val="bg-BG"/>
+        </w:rPr>
+      </w:pPr>
+      <w:r>
+        <w:rPr>
+          <w:sz w:val="28"/>
+          <w:szCs w:val="28"/>
+          <w:lang w:val="bg-BG"/>
+        </w:rPr>
+        <w:t xml:space="preserve">Класът наследява </w:t>
+      </w:r>
+      <w:r>
+        <w:rPr>
+          <w:sz w:val="28"/>
+          <w:szCs w:val="28"/>
+          <w:lang w:val="en-US"/>
+        </w:rPr>
+        <w:t>GameEngine</w:t>
+      </w:r>
+      <w:r>
+        <w:rPr>
+          <w:sz w:val="28"/>
+          <w:szCs w:val="28"/>
+          <w:lang w:val="bg-BG"/>
+        </w:rPr>
+        <w:t xml:space="preserve"> класа.</w:t>
+      </w:r>
+    </w:p>
+    <w:p>
+      <w:pPr>
+        <w:rPr>
+          <w:sz w:val="28"/>
+          <w:szCs w:val="28"/>
+          <w:lang w:val="bg-BG"/>
+        </w:rPr>
+      </w:pPr>
+      <w:r>
+        <w:rPr>
+          <w:b/>
+          <w:sz w:val="28"/>
+          <w:szCs w:val="28"/>
+          <w:lang w:val="bg-BG"/>
+        </w:rPr>
+        <w:t xml:space="preserve">void intro() – </w:t>
+      </w:r>
+      <w:r>
+        <w:rPr>
+          <w:sz w:val="28"/>
+          <w:szCs w:val="28"/>
+          <w:lang w:val="bg-BG"/>
+        </w:rPr>
+        <w:t xml:space="preserve">дефинира всички графики в играта и вика </w:t>
+      </w:r>
+      <w:r>
+        <w:rPr>
+          <w:sz w:val="28"/>
+          <w:szCs w:val="28"/>
+          <w:lang w:val="en-US"/>
+        </w:rPr>
+        <w:t>showHomeScreen()</w:t>
+      </w:r>
+      <w:r>
+        <w:rPr>
+          <w:sz w:val="28"/>
+          <w:szCs w:val="28"/>
+          <w:lang w:val="bg-BG"/>
+        </w:rPr>
+        <w:t xml:space="preserve"> функцията.</w:t>
+      </w:r>
+    </w:p>
+    <w:p>
+      <w:pPr>
+        <w:rPr>
+          <w:sz w:val="28"/>
+          <w:szCs w:val="28"/>
+          <w:lang w:val="bg-BG"/>
+        </w:rPr>
+      </w:pPr>
+      <w:r>
+        <w:rPr>
+          <w:b/>
+          <w:sz w:val="28"/>
+          <w:szCs w:val="28"/>
+          <w:lang w:val="bg-BG"/>
+        </w:rPr>
+        <w:t xml:space="preserve">void gameLoop() – </w:t>
+      </w:r>
+      <w:r>
+        <w:rPr>
+          <w:sz w:val="28"/>
+          <w:szCs w:val="28"/>
+          <w:lang w:val="en-US"/>
+        </w:rPr>
+        <w:t xml:space="preserve">върти </w:t>
+      </w:r>
+      <w:r>
+        <w:rPr>
+          <w:sz w:val="28"/>
+          <w:szCs w:val="28"/>
+          <w:lang w:val="bg-BG"/>
+        </w:rPr>
+        <w:t>игровия цикъл с цялата логика на играта</w:t>
+      </w:r>
+      <w:r>
+        <w:rPr>
+          <w:sz w:val="28"/>
+          <w:szCs w:val="28"/>
+          <w:lang w:val="bg-BG"/>
+        </w:rPr>
+        <w:t xml:space="preserve">. Вика </w:t>
+      </w:r>
+      <w:r>
+        <w:rPr>
+          <w:sz w:val="28"/>
+          <w:szCs w:val="28"/>
+          <w:lang w:val="en-US"/>
+        </w:rPr>
+        <w:t xml:space="preserve">readKey() </w:t>
+      </w:r>
+      <w:r>
+        <w:rPr>
+          <w:sz w:val="28"/>
+          <w:szCs w:val="28"/>
+          <w:lang w:val="bg-BG"/>
+        </w:rPr>
+        <w:t>функцията.</w:t>
+      </w:r>
+    </w:p>
+    <w:p>
+      <w:pPr>
+        <w:rPr>
+          <w:sz w:val="28"/>
+          <w:szCs w:val="28"/>
+          <w:lang w:val="bg-BG"/>
+        </w:rPr>
+      </w:pPr>
+      <w:r>
+        <w:rPr>
+          <w:b/>
+          <w:sz w:val="28"/>
+          <w:szCs w:val="28"/>
+          <w:lang w:val="bg-BG"/>
+        </w:rPr>
+        <w:t xml:space="preserve">void showHomeScreen() – </w:t>
+      </w:r>
+      <w:r>
+        <w:rPr>
+          <w:sz w:val="28"/>
+          <w:szCs w:val="28"/>
+          <w:lang w:val="bg-BG"/>
+        </w:rPr>
+        <w:t>принтира</w:t>
+      </w:r>
+      <w:r>
+        <w:rPr>
+          <w:b/>
+          <w:sz w:val="28"/>
+          <w:szCs w:val="28"/>
+          <w:lang w:val="bg-BG"/>
+        </w:rPr>
+        <w:t xml:space="preserve"> </w:t>
+      </w:r>
+      <w:r>
+        <w:rPr>
+          <w:sz w:val="28"/>
+          <w:szCs w:val="28"/>
+          <w:lang w:val="bg-BG"/>
+        </w:rPr>
+        <w:t xml:space="preserve">на дисплея началния екран и принтира инструкции за играта, както и името й. Извиква </w:t>
+      </w:r>
+      <w:r>
+        <w:rPr>
+          <w:sz w:val="28"/>
+          <w:szCs w:val="28"/>
+          <w:lang w:val="en-US"/>
+        </w:rPr>
+        <w:t>drawHomeGraphics()</w:t>
+      </w:r>
+      <w:r>
+        <w:rPr>
+          <w:sz w:val="28"/>
+          <w:szCs w:val="28"/>
+          <w:lang w:val="bg-BG"/>
+        </w:rPr>
+        <w:t xml:space="preserve"> функцията.</w:t>
+      </w:r>
+    </w:p>
+    <w:p>
+      <w:pPr>
+        <w:rPr>
+          <w:sz w:val="28"/>
+          <w:szCs w:val="28"/>
+          <w:lang w:val="bg-BG"/>
+        </w:rPr>
+      </w:pPr>
+      <w:r>
+        <w:rPr>
+          <w:b/>
+          <w:sz w:val="28"/>
+          <w:szCs w:val="28"/>
+          <w:lang w:val="bg-BG"/>
+        </w:rPr>
+        <w:t>void drawHomeGraphics()</w:t>
+      </w:r>
+      <w:r>
+        <w:rPr>
+          <w:sz w:val="28"/>
+          <w:szCs w:val="28"/>
+          <w:lang w:val="bg-BG"/>
+        </w:rPr>
+        <w:t xml:space="preserve"> – отговорна е за принтирането на графиките, дефинирани в </w:t>
+      </w:r>
+      <w:r>
+        <w:rPr>
+          <w:sz w:val="28"/>
+          <w:szCs w:val="28"/>
+          <w:lang w:val="en-US"/>
+        </w:rPr>
+        <w:t xml:space="preserve">intro() </w:t>
+      </w:r>
+      <w:r>
+        <w:rPr>
+          <w:sz w:val="28"/>
+          <w:szCs w:val="28"/>
+          <w:lang w:val="bg-BG"/>
+        </w:rPr>
+        <w:t>функцията.</w:t>
+      </w:r>
+    </w:p>
+    <w:p>
+      <w:pPr>
+        <w:rPr>
+          <w:sz w:val="28"/>
+          <w:szCs w:val="28"/>
+          <w:lang w:val="bg-BG"/>
+        </w:rPr>
+      </w:pPr>
+      <w:r>
+        <w:rPr>
+          <w:b/>
+          <w:sz w:val="28"/>
+          <w:szCs w:val="28"/>
+          <w:lang w:val="bg-BG"/>
+        </w:rPr>
+        <w:t xml:space="preserve">char readKey() – </w:t>
+      </w:r>
+      <w:r>
+        <w:rPr>
+          <w:sz w:val="28"/>
+          <w:szCs w:val="28"/>
+          <w:lang w:val="bg-BG"/>
+        </w:rPr>
+        <w:t xml:space="preserve">отговаря за натискането на бутон, като функцията връща чара на бутона, който е бил натиснат. </w:t>
+      </w:r>
+    </w:p>
+    <w:p>
+      <w:pPr>
+        <w:rPr>
+          <w:sz w:val="28"/>
+          <w:szCs w:val="28"/>
+          <w:lang w:val="bg-BG"/>
+        </w:rPr>
+      </w:pPr>
+      <w:r>
+        <w:rPr>
+          <w:b/>
+          <w:sz w:val="28"/>
+          <w:szCs w:val="28"/>
+          <w:lang w:val="bg-BG"/>
+        </w:rPr>
+        <w:t>DinosaurGameEngine(Keypad&amp;</w:t>
+      </w:r>
+      <w:r>
+        <w:rPr>
+          <w:b/>
+          <w:sz w:val="28"/>
+          <w:szCs w:val="28"/>
+          <w:lang w:val="bg-BG"/>
+        </w:rPr>
+        <w:t xml:space="preserve"> keyPad, LiquidCrystal&amp; screen) – </w:t>
+      </w:r>
+      <w:r>
+        <w:rPr>
+          <w:sz w:val="28"/>
+          <w:szCs w:val="28"/>
+          <w:lang w:val="bg-BG"/>
+        </w:rPr>
+        <w:t>конструктор, приемащ референция към кейпада и екрана.</w:t>
+      </w:r>
+    </w:p>
+    <w:p>
+      <w:pPr>
+        <w:rPr>
+          <w:sz w:val="28"/>
+          <w:szCs w:val="28"/>
+          <w:lang w:val="en-US"/>
+        </w:rPr>
+      </w:pPr>
+      <w:r>
+        <w:rPr>
+          <w:b/>
+          <w:sz w:val="28"/>
+          <w:szCs w:val="28"/>
+          <w:lang w:val="bg-BG"/>
+        </w:rPr>
+        <w:t xml:space="preserve">void startGame() – </w:t>
+      </w:r>
+      <w:r>
+        <w:rPr>
+          <w:sz w:val="28"/>
+          <w:szCs w:val="28"/>
+          <w:lang w:val="bg-BG"/>
+        </w:rPr>
+        <w:t xml:space="preserve">стартира играта като вика функцията </w:t>
+      </w:r>
+      <w:r>
+        <w:rPr>
+          <w:sz w:val="28"/>
+          <w:szCs w:val="28"/>
+          <w:lang w:val="en-US"/>
+        </w:rPr>
+        <w:t xml:space="preserve">intro() </w:t>
+      </w:r>
+      <w:r>
+        <w:rPr>
+          <w:sz w:val="28"/>
+          <w:szCs w:val="28"/>
+          <w:lang w:val="bg-BG"/>
+        </w:rPr>
+        <w:t xml:space="preserve">и </w:t>
+      </w:r>
+      <w:r>
+        <w:rPr>
+          <w:sz w:val="28"/>
+          <w:szCs w:val="28"/>
+          <w:lang w:val="en-US"/>
+        </w:rPr>
+        <w:t>gameLoop().</w:t>
+      </w:r>
+    </w:p>
+    <w:p>
+      <w:pPr>
+        <w:rPr>
+          <w:sz w:val="28"/>
+          <w:szCs w:val="28"/>
+          <w:lang w:val="bg-BG"/>
+        </w:rPr>
+      </w:pPr>
+    </w:p>
+    <w:p>
+      <w:pPr>
+        <w:rPr>
+          <w:b/>
+          <w:sz w:val="40"/>
+          <w:szCs w:val="40"/>
+          <w:lang w:val="bg-BG"/>
+        </w:rPr>
+      </w:pPr>
+      <w:r>
+        <w:rPr>
+          <w:b/>
+          <w:sz w:val="40"/>
+          <w:szCs w:val="40"/>
+          <w:lang w:val="bg-BG"/>
+        </w:rPr>
+        <w:t xml:space="preserve">Функции на </w:t>
+      </w:r>
+      <w:r>
+        <w:rPr>
+          <w:b/>
+          <w:sz w:val="40"/>
+          <w:szCs w:val="40"/>
+          <w:lang w:val="bg-BG"/>
+        </w:rPr>
+        <w:t>Number класа</w:t>
+      </w:r>
+      <w:r>
+        <w:rPr>
+          <w:b/>
+          <w:sz w:val="40"/>
+          <w:szCs w:val="40"/>
+          <w:lang w:val="bg-BG"/>
+        </w:rPr>
+        <w:t>:</w:t>
+      </w:r>
+    </w:p>
+    <w:p>
+      <w:pPr>
+        <w:rPr>
+          <w:sz w:val="28"/>
+          <w:szCs w:val="28"/>
+          <w:lang w:val="bg-BG"/>
+        </w:rPr>
+      </w:pPr>
+      <w:r>
+        <w:rPr>
+          <w:b/>
+          <w:sz w:val="28"/>
+          <w:szCs w:val="28"/>
+          <w:lang w:val="bg-BG"/>
+        </w:rPr>
+        <w:t xml:space="preserve">Number() – </w:t>
+      </w:r>
+      <w:r>
+        <w:rPr>
+          <w:sz w:val="28"/>
+          <w:szCs w:val="28"/>
+          <w:lang w:val="en-US"/>
+        </w:rPr>
+        <w:t>дефоултен</w:t>
+      </w:r>
+      <w:r>
+        <w:rPr>
+          <w:sz w:val="28"/>
+          <w:szCs w:val="28"/>
+          <w:lang w:val="bg-BG"/>
+        </w:rPr>
+        <w:t xml:space="preserve"> конструктор.</w:t>
+      </w:r>
+    </w:p>
+    <w:p>
+      <w:pPr>
+        <w:rPr>
+          <w:sz w:val="28"/>
+          <w:szCs w:val="28"/>
+          <w:lang w:val="en-US"/>
+        </w:rPr>
+      </w:pPr>
+      <w:r>
+        <w:rPr>
+          <w:b/>
+          <w:sz w:val="28"/>
+          <w:szCs w:val="28"/>
+          <w:lang w:val="bg-BG"/>
+        </w:rPr>
+        <w:t xml:space="preserve">Number(int num) – </w:t>
+      </w:r>
+      <w:r>
+        <w:rPr>
+          <w:sz w:val="28"/>
+          <w:szCs w:val="28"/>
+          <w:lang w:val="bg-BG"/>
+        </w:rPr>
+        <w:t xml:space="preserve">конструктор, сетваш </w:t>
+      </w:r>
+      <w:r>
+        <w:rPr>
+          <w:sz w:val="28"/>
+          <w:szCs w:val="28"/>
+          <w:lang w:val="en-US"/>
+        </w:rPr>
+        <w:t xml:space="preserve">value = num и биковете и кравите на 0. </w:t>
+      </w:r>
+    </w:p>
+    <w:p>
+      <w:pPr>
+        <w:rPr>
+          <w:sz w:val="28"/>
+          <w:szCs w:val="28"/>
+          <w:lang w:val="en-US"/>
+        </w:rPr>
+      </w:pPr>
+      <w:r>
+        <w:rPr>
+          <w:b/>
+          <w:sz w:val="28"/>
+          <w:szCs w:val="28"/>
+          <w:lang w:val="bg-BG"/>
+        </w:rPr>
+        <w:t xml:space="preserve">bool checkIsValid(int num) – </w:t>
+      </w:r>
+      <w:r>
+        <w:rPr>
+          <w:sz w:val="28"/>
+          <w:szCs w:val="28"/>
+          <w:lang w:val="bg-BG"/>
+        </w:rPr>
+        <w:t xml:space="preserve">проверява дали числото е валидно, вика </w:t>
+      </w:r>
+      <w:r>
+        <w:rPr>
+          <w:sz w:val="28"/>
+          <w:szCs w:val="28"/>
+          <w:lang w:val="en-US"/>
+        </w:rPr>
+        <w:t xml:space="preserve">getNumberDigits() </w:t>
+      </w:r>
+      <w:r>
+        <w:rPr>
+          <w:sz w:val="28"/>
+          <w:szCs w:val="28"/>
+          <w:lang w:val="bg-BG"/>
+        </w:rPr>
+        <w:t xml:space="preserve">и </w:t>
+      </w:r>
+      <w:r>
+        <w:rPr>
+          <w:sz w:val="28"/>
+          <w:szCs w:val="28"/>
+          <w:lang w:val="en-US"/>
+        </w:rPr>
+        <w:t>hasDuplicates().</w:t>
+      </w:r>
+    </w:p>
+    <w:p>
+      <w:pPr>
+        <w:rPr>
+          <w:sz w:val="28"/>
+          <w:szCs w:val="28"/>
+          <w:lang w:val="bg-BG"/>
+        </w:rPr>
+      </w:pPr>
+      <w:r>
+        <w:rPr>
+          <w:b/>
+          <w:sz w:val="28"/>
+          <w:szCs w:val="28"/>
+          <w:lang w:val="bg-BG"/>
+        </w:rPr>
+        <w:t xml:space="preserve">void addCow() – </w:t>
+      </w:r>
+      <w:r>
+        <w:rPr>
+          <w:sz w:val="28"/>
+          <w:szCs w:val="28"/>
+          <w:lang w:val="bg-BG"/>
+        </w:rPr>
+        <w:t>Добавя крава към числото.</w:t>
+      </w:r>
+    </w:p>
+    <w:p>
+      <w:pPr>
+        <w:rPr>
+          <w:sz w:val="28"/>
+          <w:szCs w:val="28"/>
+          <w:lang w:val="bg-BG"/>
+        </w:rPr>
+      </w:pPr>
+      <w:r>
+        <w:rPr>
+          <w:b/>
+          <w:sz w:val="28"/>
+          <w:szCs w:val="28"/>
+          <w:lang w:val="bg-BG"/>
+        </w:rPr>
+        <w:lastRenderedPageBreak/>
+        <w:t xml:space="preserve">void addBull() – </w:t>
+      </w:r>
+      <w:r>
+        <w:rPr>
+          <w:sz w:val="28"/>
+          <w:szCs w:val="28"/>
+          <w:lang w:val="bg-BG"/>
+        </w:rPr>
+        <w:t>Добавя бик към числото.</w:t>
+      </w:r>
+    </w:p>
+    <w:p>
+      <w:pPr>
+        <w:rPr>
+          <w:sz w:val="28"/>
+          <w:szCs w:val="28"/>
+          <w:lang w:val="bg-BG"/>
+        </w:rPr>
+      </w:pPr>
+      <w:r>
+        <w:rPr>
+          <w:b/>
+          <w:sz w:val="28"/>
+          <w:szCs w:val="28"/>
+          <w:lang w:val="bg-BG"/>
+        </w:rPr>
+        <w:t xml:space="preserve">void addCow(int cows) – </w:t>
+      </w:r>
+      <w:r>
+        <w:rPr>
+          <w:sz w:val="28"/>
+          <w:szCs w:val="28"/>
+          <w:lang w:val="bg-BG"/>
+        </w:rPr>
+        <w:t>Като параметър идва броя на кравите, които се добавят към числото.</w:t>
+      </w:r>
+    </w:p>
+    <w:p>
+      <w:pPr>
+        <w:rPr>
+          <w:sz w:val="28"/>
+          <w:szCs w:val="28"/>
+          <w:lang w:val="bg-BG"/>
+        </w:rPr>
+      </w:pPr>
+      <w:r>
+        <w:rPr>
+          <w:b/>
+          <w:sz w:val="28"/>
+          <w:szCs w:val="28"/>
+          <w:lang w:val="bg-BG"/>
+        </w:rPr>
+        <w:t xml:space="preserve">void addBulls(int bulls) – </w:t>
+      </w:r>
+      <w:r>
+        <w:rPr>
+          <w:sz w:val="28"/>
+          <w:szCs w:val="28"/>
+          <w:lang w:val="bg-BG"/>
+        </w:rPr>
+        <w:t xml:space="preserve">Като параметър идва броя на </w:t>
+      </w:r>
+      <w:r>
+        <w:rPr>
+          <w:sz w:val="28"/>
+          <w:szCs w:val="28"/>
+          <w:lang w:val="en-US"/>
+        </w:rPr>
+        <w:t>биковете</w:t>
+      </w:r>
+      <w:r>
+        <w:rPr>
+          <w:sz w:val="28"/>
+          <w:szCs w:val="28"/>
+          <w:lang w:val="bg-BG"/>
+        </w:rPr>
+        <w:t>, които се добавят към числото.</w:t>
+      </w:r>
+    </w:p>
+    <w:p>
+      <w:pPr>
+        <w:rPr>
+          <w:sz w:val="28"/>
+          <w:szCs w:val="28"/>
+          <w:lang w:val="bg-BG"/>
+        </w:rPr>
+      </w:pPr>
+      <w:r>
+        <w:rPr>
+          <w:b/>
+          <w:sz w:val="28"/>
+          <w:szCs w:val="28"/>
+          <w:lang w:val="bg-BG"/>
+        </w:rPr>
+        <w:t>void updateValue(int value)</w:t>
+      </w:r>
+      <w:r>
+        <w:rPr>
+          <w:b/>
+          <w:sz w:val="28"/>
+          <w:szCs w:val="28"/>
+          <w:lang w:val="bg-BG"/>
+        </w:rPr>
+        <w:t xml:space="preserve"> – </w:t>
+      </w:r>
+      <w:r>
+        <w:rPr>
+          <w:sz w:val="28"/>
+          <w:szCs w:val="28"/>
+          <w:lang w:val="bg-BG"/>
+        </w:rPr>
+        <w:t>Сменя стойноста на числото с подадената като параметър стойност и нулира броя на биковете и кравите.</w:t>
+      </w:r>
+    </w:p>
+    <w:p>
+      <w:pPr>
+        <w:rPr>
+          <w:sz w:val="28"/>
+          <w:szCs w:val="28"/>
+          <w:lang w:val="bg-BG"/>
+        </w:rPr>
+      </w:pPr>
+      <w:r>
+        <w:rPr>
+          <w:b/>
+          <w:sz w:val="28"/>
+          <w:szCs w:val="28"/>
+          <w:lang w:val="bg-BG"/>
+        </w:rPr>
+        <w:t xml:space="preserve">int getNumberDigits(int num) – </w:t>
+      </w:r>
+      <w:r>
+        <w:rPr>
+          <w:sz w:val="28"/>
+          <w:szCs w:val="28"/>
+          <w:lang w:val="bg-BG"/>
+        </w:rPr>
+        <w:t>Подава се число като параметър и връща броя на цифрите в числото.</w:t>
+      </w:r>
+    </w:p>
+    <w:p>
+      <w:pPr>
+        <w:rPr>
+          <w:sz w:val="28"/>
+          <w:szCs w:val="28"/>
+          <w:lang w:val="bg-BG"/>
+        </w:rPr>
+      </w:pPr>
+      <w:r>
+        <w:rPr>
+          <w:b/>
+          <w:sz w:val="28"/>
+          <w:szCs w:val="28"/>
+          <w:lang w:val="bg-BG"/>
+        </w:rPr>
+        <w:t xml:space="preserve">bool hasDuplicates(int num) – </w:t>
+      </w:r>
+      <w:r>
+        <w:rPr>
+          <w:sz w:val="28"/>
+          <w:szCs w:val="28"/>
+          <w:lang w:val="bg-BG"/>
+        </w:rPr>
+        <w:t>Връща булева стойности дали подаденото число като параметър съдържа дублиращи се цифри.</w:t>
+      </w:r>
+    </w:p>
+    <w:p>
+      <w:pPr>
+        <w:rPr>
+          <w:sz w:val="28"/>
+          <w:szCs w:val="28"/>
+          <w:lang w:val="bg-BG"/>
+        </w:rPr>
+      </w:pPr>
+      <w:r>
+        <w:rPr>
+          <w:b/>
+          <w:sz w:val="28"/>
+          <w:szCs w:val="28"/>
+          <w:lang w:val="bg-BG"/>
+        </w:rPr>
+        <w:t xml:space="preserve">int getValue() – </w:t>
+      </w:r>
+      <w:r>
+        <w:rPr>
+          <w:sz w:val="28"/>
+          <w:szCs w:val="28"/>
+          <w:lang w:val="bg-BG"/>
+        </w:rPr>
+        <w:t>връща стойноста на числото.</w:t>
+      </w:r>
+    </w:p>
+    <w:p>
+      <w:pPr>
+        <w:rPr>
+          <w:sz w:val="28"/>
+          <w:szCs w:val="28"/>
+          <w:lang w:val="bg-BG"/>
+        </w:rPr>
+      </w:pPr>
+      <w:r>
+        <w:rPr>
+          <w:b/>
+          <w:sz w:val="28"/>
+          <w:szCs w:val="28"/>
+          <w:lang w:val="bg-BG"/>
+        </w:rPr>
+        <w:t>int</w:t>
+      </w:r>
+      <w:r>
+        <w:rPr>
+          <w:b/>
+          <w:sz w:val="28"/>
+          <w:szCs w:val="28"/>
+          <w:lang w:val="bg-BG"/>
+        </w:rPr>
+        <w:t xml:space="preserve"> getBulls() – </w:t>
+      </w:r>
+      <w:r>
+        <w:rPr>
+          <w:sz w:val="28"/>
+          <w:szCs w:val="28"/>
+          <w:lang w:val="bg-BG"/>
+        </w:rPr>
+        <w:t>връща</w:t>
+      </w:r>
+      <w:r>
+        <w:rPr>
+          <w:sz w:val="28"/>
+          <w:szCs w:val="28"/>
+          <w:lang w:val="bg-BG"/>
+        </w:rPr>
+        <w:t xml:space="preserve"> колко бикове има числото.</w:t>
+      </w:r>
+    </w:p>
+    <w:p>
+      <w:pPr>
+        <w:rPr>
+          <w:sz w:val="28"/>
+          <w:szCs w:val="28"/>
+          <w:lang w:val="bg-BG"/>
+        </w:rPr>
+      </w:pPr>
+      <w:r>
+        <w:rPr>
+          <w:b/>
+          <w:sz w:val="28"/>
+          <w:szCs w:val="28"/>
+          <w:lang w:val="bg-BG"/>
+        </w:rPr>
+        <w:t xml:space="preserve">int getCows() – </w:t>
+      </w:r>
+      <w:r>
+        <w:rPr>
+          <w:sz w:val="28"/>
+          <w:szCs w:val="28"/>
+          <w:lang w:val="bg-BG"/>
+        </w:rPr>
+        <w:t>връща колко крави има числото.</w:t>
+      </w:r>
+    </w:p>
+    <w:p>
+      <w:pPr>
+        <w:rPr>
+          <w:sz w:val="28"/>
+          <w:szCs w:val="28"/>
+          <w:lang w:val="bg-BG"/>
+        </w:rPr>
+      </w:pPr>
+      <w:r>
+        <w:rPr>
+          <w:b/>
+          <w:sz w:val="28"/>
+          <w:szCs w:val="28"/>
+          <w:lang w:val="bg-BG"/>
+        </w:rPr>
+        <w:t xml:space="preserve">bool getIsValid() – </w:t>
+      </w:r>
+      <w:r>
+        <w:rPr>
+          <w:sz w:val="28"/>
+          <w:szCs w:val="28"/>
+          <w:lang w:val="bg-BG"/>
+        </w:rPr>
+        <w:t>връща булева стойност дали числото е валидно, дали съдържа дублиращи се цифри.</w:t>
+      </w:r>
+    </w:p>
+    <w:p>
+      <w:pPr>
+        <w:rPr>
+          <w:sz w:val="28"/>
+          <w:szCs w:val="28"/>
+          <w:lang w:val="bg-BG"/>
+        </w:rPr>
+      </w:pPr>
+    </w:p>
+    <w:p>
+      <w:pPr>
+        <w:rPr>
+          <w:b/>
+          <w:sz w:val="40"/>
+          <w:szCs w:val="40"/>
+          <w:lang w:val="bg-BG"/>
+        </w:rPr>
+      </w:pPr>
+      <w:r>
+        <w:rPr>
+          <w:b/>
+          <w:sz w:val="40"/>
+          <w:szCs w:val="40"/>
+          <w:lang w:val="bg-BG"/>
+        </w:rPr>
+        <w:t xml:space="preserve">Функции на </w:t>
+      </w:r>
+      <w:r>
+        <w:rPr>
+          <w:b/>
+          <w:sz w:val="40"/>
+          <w:szCs w:val="40"/>
+          <w:lang w:val="en-US"/>
+        </w:rPr>
+        <w:t>Player</w:t>
+      </w:r>
+      <w:r>
+        <w:rPr>
+          <w:b/>
+          <w:sz w:val="40"/>
+          <w:szCs w:val="40"/>
+          <w:lang w:val="bg-BG"/>
+        </w:rPr>
+        <w:t xml:space="preserve"> класа</w:t>
+      </w:r>
+      <w:r>
+        <w:rPr>
+          <w:b/>
+          <w:sz w:val="40"/>
+          <w:szCs w:val="40"/>
+          <w:lang w:val="bg-BG"/>
+        </w:rPr>
+        <w:t>:</w:t>
+      </w:r>
+    </w:p>
+    <w:p>
+      <w:pPr>
+        <w:rPr>
+          <w:sz w:val="28"/>
+          <w:szCs w:val="28"/>
+          <w:lang w:val="bg-BG"/>
+        </w:rPr>
+      </w:pPr>
+      <w:r>
+        <w:rPr>
+          <w:b/>
+          <w:sz w:val="28"/>
+          <w:szCs w:val="28"/>
+          <w:lang w:val="bg-BG"/>
+        </w:rPr>
+        <w:t xml:space="preserve">Player(Keypad keyPad) – </w:t>
+      </w:r>
+      <w:r>
+        <w:rPr>
+          <w:sz w:val="28"/>
+          <w:szCs w:val="28"/>
+          <w:lang w:val="bg-BG"/>
+        </w:rPr>
+        <w:t>конструктор, приемащ кейпада като параметър.</w:t>
+      </w:r>
+    </w:p>
+    <w:p>
+      <w:pPr>
+        <w:rPr>
+          <w:sz w:val="28"/>
+          <w:szCs w:val="28"/>
+          <w:lang w:val="bg-BG"/>
+        </w:rPr>
+      </w:pPr>
+      <w:r>
+        <w:rPr>
+          <w:b/>
+          <w:sz w:val="28"/>
+          <w:szCs w:val="28"/>
+          <w:lang w:val="bg-BG"/>
+        </w:rPr>
+        <w:t xml:space="preserve">void makeGuess(int value) – </w:t>
+      </w:r>
+      <w:r>
+        <w:rPr>
+          <w:sz w:val="28"/>
+          <w:szCs w:val="28"/>
+          <w:lang w:val="en-US"/>
+        </w:rPr>
+        <w:t xml:space="preserve">Приема стойност като параметър и я присвоява </w:t>
+      </w:r>
+      <w:r>
+        <w:rPr>
+          <w:sz w:val="28"/>
+          <w:szCs w:val="28"/>
+          <w:lang w:val="bg-BG"/>
+        </w:rPr>
+        <w:t xml:space="preserve">на </w:t>
+      </w:r>
+      <w:r>
+        <w:rPr>
+          <w:sz w:val="28"/>
+          <w:szCs w:val="28"/>
+          <w:lang w:val="en-US"/>
+        </w:rPr>
+        <w:t xml:space="preserve">Number </w:t>
+      </w:r>
+      <w:r>
+        <w:rPr>
+          <w:sz w:val="28"/>
+          <w:szCs w:val="28"/>
+          <w:lang w:val="bg-BG"/>
+        </w:rPr>
+        <w:t>инстанцията на Player класа.</w:t>
+      </w:r>
+    </w:p>
+    <w:p>
+      <w:pPr>
+        <w:rPr>
+          <w:sz w:val="28"/>
+          <w:szCs w:val="28"/>
+          <w:lang w:val="bg-BG"/>
+        </w:rPr>
+      </w:pPr>
+    </w:p>
+    <w:p>
+      <w:pPr>
+        <w:rPr>
+          <w:sz w:val="28"/>
+          <w:szCs w:val="28"/>
+          <w:lang w:val="bg-BG"/>
+        </w:rPr>
+      </w:pPr>
+    </w:p>
+    <w:p>
+      <w:pPr>
+        <w:rPr>
+          <w:sz w:val="28"/>
+          <w:szCs w:val="28"/>
+          <w:lang w:val="bg-BG"/>
+        </w:rPr>
+      </w:pPr>
+    </w:p>
+    <w:p>
+      <w:pPr>
+        <w:rPr>
+          <w:b/>
+          <w:sz w:val="40"/>
+          <w:szCs w:val="40"/>
+          <w:lang w:val="bg-BG"/>
+        </w:rPr>
+      </w:pPr>
+      <w:r>
+        <w:rPr>
+          <w:b/>
+          <w:sz w:val="40"/>
+          <w:szCs w:val="40"/>
+          <w:lang w:val="bg-BG"/>
+        </w:rPr>
+        <w:lastRenderedPageBreak/>
+        <w:t xml:space="preserve">Функции на </w:t>
+      </w:r>
+      <w:r>
+        <w:rPr>
+          <w:b/>
+          <w:sz w:val="40"/>
+          <w:szCs w:val="40"/>
+          <w:lang w:val="en-US"/>
+        </w:rPr>
+        <w:t>Computer</w:t>
+      </w:r>
+      <w:r>
+        <w:rPr>
+          <w:b/>
+          <w:sz w:val="40"/>
+          <w:szCs w:val="40"/>
+          <w:lang w:val="bg-BG"/>
+        </w:rPr>
+        <w:t xml:space="preserve"> класа</w:t>
+      </w:r>
+      <w:r>
+        <w:rPr>
+          <w:b/>
+          <w:sz w:val="40"/>
+          <w:szCs w:val="40"/>
+          <w:lang w:val="bg-BG"/>
+        </w:rPr>
+        <w:t>:</w:t>
+      </w:r>
+    </w:p>
+    <w:p>
+      <w:pPr>
+        <w:rPr>
+          <w:sz w:val="28"/>
+          <w:szCs w:val="28"/>
+          <w:lang w:val="bg-BG"/>
+        </w:rPr>
+      </w:pPr>
+      <w:r>
+        <w:rPr>
+          <w:b/>
+          <w:sz w:val="28"/>
+          <w:szCs w:val="28"/>
+          <w:lang w:val="bg-BG"/>
+        </w:rPr>
+        <w:t xml:space="preserve">Computer() – </w:t>
+      </w:r>
+      <w:r>
+        <w:rPr>
+          <w:sz w:val="28"/>
+          <w:szCs w:val="28"/>
+          <w:lang w:val="en-US"/>
+        </w:rPr>
+        <w:t>конструктор,</w:t>
+      </w:r>
+      <w:r>
+        <w:rPr>
+          <w:sz w:val="28"/>
+          <w:szCs w:val="28"/>
+          <w:lang w:val="bg-BG"/>
+        </w:rPr>
+        <w:t xml:space="preserve"> който дефинира рандъм сийда за генератора на числа.</w:t>
+      </w:r>
+    </w:p>
+    <w:p>
+      <w:pPr>
+        <w:rPr>
+          <w:sz w:val="28"/>
+          <w:szCs w:val="28"/>
+          <w:lang w:val="bg-BG"/>
+        </w:rPr>
+      </w:pPr>
+      <w:r>
+        <w:rPr>
+          <w:b/>
+          <w:sz w:val="28"/>
+          <w:szCs w:val="28"/>
+          <w:lang w:val="bg-BG"/>
+        </w:rPr>
+        <w:t>void generateNumber()</w:t>
+      </w:r>
+      <w:r>
+        <w:rPr>
+          <w:sz w:val="28"/>
+          <w:szCs w:val="28"/>
+          <w:lang w:val="bg-BG"/>
+        </w:rPr>
+        <w:t xml:space="preserve"> – генерира число между 1000 и 9998 като генерира число докато то не бъде валидно. Вика </w:t>
+      </w:r>
+      <w:r>
+        <w:rPr>
+          <w:sz w:val="28"/>
+          <w:szCs w:val="28"/>
+          <w:lang w:val="en-US"/>
+        </w:rPr>
+        <w:t xml:space="preserve">hasDuplicates() </w:t>
+      </w:r>
+      <w:r>
+        <w:rPr>
+          <w:sz w:val="28"/>
+          <w:szCs w:val="28"/>
+          <w:lang w:val="bg-BG"/>
+        </w:rPr>
+        <w:t>за да провери дали числото има дублиращи се цифри.</w:t>
+      </w:r>
+    </w:p>
+    <w:p>
+      <w:pPr>
+        <w:rPr>
+          <w:sz w:val="28"/>
+          <w:szCs w:val="28"/>
+          <w:lang w:val="bg-BG"/>
+        </w:rPr>
+      </w:pPr>
+      <w:r>
+        <w:rPr>
+          <w:b/>
+          <w:sz w:val="28"/>
+          <w:szCs w:val="28"/>
+          <w:lang w:val="bg-BG"/>
+        </w:rPr>
+        <w:t>bool hasDuplicates</w:t>
+      </w:r>
+      <w:r>
+        <w:rPr>
+          <w:b/>
+          <w:sz w:val="28"/>
+          <w:szCs w:val="28"/>
+          <w:lang w:val="bg-BG"/>
+        </w:rPr>
+        <w:t xml:space="preserve">(int num) – </w:t>
+      </w:r>
+      <w:r>
+        <w:rPr>
+          <w:sz w:val="28"/>
+          <w:szCs w:val="28"/>
+          <w:lang w:val="bg-BG"/>
+        </w:rPr>
+        <w:t>проверява дали числото подадено като пареметър има дублиращи се цифри.</w:t>
+      </w:r>
+    </w:p>
+    <w:p>
+      <w:pPr>
+        <w:rPr>
+          <w:sz w:val="28"/>
+          <w:szCs w:val="28"/>
+          <w:lang w:val="bg-BG"/>
+        </w:rPr>
+      </w:pPr>
+    </w:p>
+    <w:p>
+      <w:pPr>
+        <w:rPr>
+          <w:b/>
+          <w:sz w:val="40"/>
+          <w:szCs w:val="40"/>
+          <w:lang w:val="bg-BG"/>
+        </w:rPr>
+      </w:pPr>
+      <w:r>
+        <w:rPr>
+          <w:b/>
+          <w:sz w:val="40"/>
+          <w:szCs w:val="40"/>
+          <w:lang w:val="bg-BG"/>
+        </w:rPr>
+        <w:t xml:space="preserve">Функции на </w:t>
+      </w:r>
+      <w:r>
+        <w:rPr>
+          <w:b/>
+          <w:sz w:val="40"/>
+          <w:szCs w:val="40"/>
+          <w:lang w:val="bg-BG"/>
+        </w:rPr>
+        <w:t>BullsAndCowsGameEngine</w:t>
+      </w:r>
+      <w:r>
+        <w:rPr>
+          <w:b/>
+          <w:sz w:val="40"/>
+          <w:szCs w:val="40"/>
+          <w:lang w:val="bg-BG"/>
+        </w:rPr>
+        <w:t xml:space="preserve"> класа</w:t>
+      </w:r>
+      <w:r>
+        <w:rPr>
+          <w:b/>
+          <w:sz w:val="40"/>
+          <w:szCs w:val="40"/>
+          <w:lang w:val="bg-BG"/>
+        </w:rPr>
+        <w:t>:</w:t>
+      </w:r>
+    </w:p>
+    <w:p>
+      <w:pPr>
+        <w:rPr>
+          <w:sz w:val="28"/>
+          <w:szCs w:val="28"/>
+          <w:lang w:val="bg-BG"/>
+        </w:rPr>
+      </w:pPr>
+      <w:r>
+        <w:rPr>
+          <w:b/>
+          <w:sz w:val="28"/>
+          <w:szCs w:val="28"/>
+          <w:lang w:val="bg-BG"/>
+        </w:rPr>
+        <w:t>void drawIntro()</w:t>
+      </w:r>
+      <w:r>
+        <w:rPr>
+          <w:b/>
+          <w:sz w:val="28"/>
+          <w:szCs w:val="28"/>
+          <w:lang w:val="en-US"/>
+        </w:rPr>
+        <w:t xml:space="preserve"> </w:t>
+      </w:r>
+      <w:r>
+        <w:rPr>
+          <w:b/>
+          <w:sz w:val="28"/>
+          <w:szCs w:val="28"/>
+          <w:lang w:val="bg-BG"/>
+        </w:rPr>
+        <w:t xml:space="preserve">– </w:t>
+      </w:r>
+      <w:r>
+        <w:rPr>
+          <w:sz w:val="28"/>
+          <w:szCs w:val="28"/>
+          <w:lang w:val="en-US"/>
+        </w:rPr>
+        <w:t xml:space="preserve">принтира </w:t>
+      </w:r>
+      <w:r>
+        <w:rPr>
+          <w:sz w:val="28"/>
+          <w:szCs w:val="28"/>
+          <w:lang w:val="bg-BG"/>
+        </w:rPr>
+        <w:t xml:space="preserve">името на играта, </w:t>
+      </w:r>
+      <w:r>
+        <w:rPr>
+          <w:sz w:val="28"/>
+          <w:szCs w:val="28"/>
+          <w:lang w:val="en-US"/>
+        </w:rPr>
+        <w:t xml:space="preserve">главното меню на </w:t>
+      </w:r>
+      <w:r>
+        <w:rPr>
+          <w:sz w:val="28"/>
+          <w:szCs w:val="28"/>
+          <w:lang w:val="bg-BG"/>
+        </w:rPr>
+        <w:t>играта и инструкциите за игра.</w:t>
+      </w:r>
+    </w:p>
+    <w:p>
+      <w:pPr>
+        <w:rPr>
+          <w:sz w:val="28"/>
+          <w:szCs w:val="28"/>
+          <w:lang w:val="bg-BG"/>
+        </w:rPr>
+      </w:pPr>
+      <w:r>
+        <w:rPr>
+          <w:b/>
+          <w:sz w:val="28"/>
+          <w:szCs w:val="28"/>
+          <w:lang w:val="bg-BG"/>
+        </w:rPr>
+        <w:t xml:space="preserve">void startGameLoop() </w:t>
+      </w:r>
+      <w:r>
+        <w:rPr>
+          <w:b/>
+          <w:sz w:val="28"/>
+          <w:szCs w:val="28"/>
+          <w:lang w:val="bg-BG"/>
+        </w:rPr>
+        <w:t>–</w:t>
+      </w:r>
+      <w:r>
+        <w:rPr>
+          <w:b/>
+          <w:sz w:val="28"/>
+          <w:szCs w:val="28"/>
+          <w:lang w:val="bg-BG"/>
+        </w:rPr>
+        <w:t xml:space="preserve"> </w:t>
+      </w:r>
+      <w:r>
+        <w:rPr>
+          <w:sz w:val="28"/>
+          <w:szCs w:val="28"/>
+          <w:lang w:val="bg-BG"/>
+        </w:rPr>
+        <w:t>стартира главния игрови цикъл, който контролира цялата логика на играта.</w:t>
+      </w:r>
+    </w:p>
+    <w:p>
+      <w:pPr>
+        <w:rPr>
+          <w:sz w:val="28"/>
+          <w:szCs w:val="28"/>
+          <w:lang w:val="en-US"/>
+        </w:rPr>
+      </w:pPr>
+      <w:r>
+        <w:rPr>
+          <w:b/>
+          <w:sz w:val="28"/>
+          <w:szCs w:val="28"/>
+          <w:lang w:val="bg-BG"/>
+        </w:rPr>
+        <w:t xml:space="preserve">void checkForBullsAndCows() </w:t>
+      </w:r>
+      <w:r>
+        <w:rPr>
+          <w:b/>
+          <w:sz w:val="28"/>
+          <w:szCs w:val="28"/>
+          <w:lang w:val="bg-BG"/>
+        </w:rPr>
+        <w:t xml:space="preserve">– </w:t>
+      </w:r>
+      <w:r>
+        <w:rPr>
+          <w:sz w:val="28"/>
+          <w:szCs w:val="28"/>
+          <w:lang w:val="bg-BG"/>
+        </w:rPr>
+        <w:t>проверява колко крави и бикове има въведеното от играча число и добавя биковете и кравите към него.</w:t>
+      </w:r>
+    </w:p>
+    <w:p>
+      <w:pPr>
+        <w:rPr>
+          <w:sz w:val="28"/>
+          <w:szCs w:val="28"/>
+          <w:lang w:val="bg-BG"/>
+        </w:rPr>
+      </w:pPr>
+      <w:r>
+        <w:rPr>
+          <w:b/>
+          <w:sz w:val="28"/>
+          <w:szCs w:val="28"/>
+          <w:lang w:val="bg-BG"/>
+        </w:rPr>
+        <w:t xml:space="preserve">void printLog() </w:t>
+      </w:r>
+      <w:r>
+        <w:rPr>
+          <w:b/>
+          <w:sz w:val="28"/>
+          <w:szCs w:val="28"/>
+          <w:lang w:val="bg-BG"/>
+        </w:rPr>
+        <w:t xml:space="preserve">– </w:t>
+      </w:r>
+      <w:r>
+        <w:rPr>
+          <w:sz w:val="28"/>
+          <w:szCs w:val="28"/>
+          <w:lang w:val="bg-BG"/>
+        </w:rPr>
+        <w:t xml:space="preserve">Изпринтира на конзолата всички опити на играча да познае числото във формат {число} </w:t>
+      </w:r>
+      <w:r>
+        <w:rPr>
+          <w:sz w:val="28"/>
+          <w:szCs w:val="28"/>
+          <w:lang w:val="en-US"/>
+        </w:rPr>
+        <w:t>B:</w:t>
+      </w:r>
+      <w:r>
+        <w:rPr>
+          <w:sz w:val="28"/>
+          <w:szCs w:val="28"/>
+          <w:lang w:val="bg-BG"/>
+        </w:rPr>
+        <w:t xml:space="preserve">{бикове} </w:t>
+      </w:r>
+      <w:r>
+        <w:rPr>
+          <w:sz w:val="28"/>
+          <w:szCs w:val="28"/>
+          <w:lang w:val="en-US"/>
+        </w:rPr>
+        <w:t>C:</w:t>
+      </w:r>
+      <w:r>
+        <w:rPr>
+          <w:sz w:val="28"/>
+          <w:szCs w:val="28"/>
+          <w:lang w:val="bg-BG"/>
+        </w:rPr>
+        <w:t>{крави}.</w:t>
+      </w:r>
+    </w:p>
+    <w:p>
+      <w:pPr>
+        <w:rPr>
+          <w:sz w:val="28"/>
+          <w:szCs w:val="28"/>
+          <w:lang w:val="bg-BG"/>
+        </w:rPr>
+      </w:pPr>
+      <w:r>
+        <w:rPr>
+          <w:b/>
+          <w:sz w:val="28"/>
+          <w:szCs w:val="28"/>
+          <w:lang w:val="bg-BG"/>
+        </w:rPr>
+        <w:t xml:space="preserve">int makeGuess() </w:t>
+      </w:r>
+      <w:r>
+        <w:rPr>
+          <w:b/>
+          <w:sz w:val="28"/>
+          <w:szCs w:val="28"/>
+          <w:lang w:val="bg-BG"/>
+        </w:rPr>
+        <w:t xml:space="preserve">– </w:t>
+      </w:r>
+      <w:r>
+        <w:rPr>
+          <w:sz w:val="28"/>
+          <w:szCs w:val="28"/>
+          <w:lang w:val="bg-BG"/>
+        </w:rPr>
+        <w:t>Изчаква потребителят да въведе валидно число. При невалидно число потребителят трябва да въвежда отново докато не въведе валидно число.</w:t>
+      </w:r>
+    </w:p>
+    <w:p>
+      <w:pPr>
+        <w:rPr>
+          <w:sz w:val="28"/>
+          <w:szCs w:val="28"/>
+          <w:lang w:val="bg-BG"/>
+        </w:rPr>
+      </w:pPr>
+      <w:r>
+        <w:rPr>
+          <w:b/>
+          <w:sz w:val="28"/>
+          <w:szCs w:val="28"/>
+          <w:lang w:val="bg-BG"/>
+        </w:rPr>
+        <w:t xml:space="preserve">bool hasDuplicates(int value[]) </w:t>
+      </w:r>
+      <w:r>
+        <w:rPr>
+          <w:b/>
+          <w:sz w:val="28"/>
+          <w:szCs w:val="28"/>
+          <w:lang w:val="bg-BG"/>
+        </w:rPr>
+        <w:t xml:space="preserve">– </w:t>
+      </w:r>
+      <w:r>
+        <w:rPr>
+          <w:sz w:val="28"/>
+          <w:szCs w:val="28"/>
+          <w:lang w:val="bg-BG"/>
+        </w:rPr>
+        <w:t>Като параметър функцията приема масив от четири цифри, цифрите на числото, и ги проверява дали има сред тях повтарящи се цифри. Резултатът се връща като булева променлива.</w:t>
+      </w:r>
+    </w:p>
+    <w:p>
+      <w:pPr>
+        <w:rPr>
+          <w:sz w:val="28"/>
+          <w:szCs w:val="28"/>
+          <w:lang w:val="bg-BG"/>
+        </w:rPr>
+      </w:pPr>
+      <w:r>
+        <w:rPr>
+          <w:b/>
+          <w:sz w:val="28"/>
+          <w:szCs w:val="28"/>
+          <w:lang w:val="bg-BG"/>
+        </w:rPr>
+        <w:t>BullsAndCowsGameEngine(Keypad&amp;</w:t>
+      </w:r>
+      <w:r>
+        <w:rPr>
+          <w:b/>
+          <w:sz w:val="28"/>
+          <w:szCs w:val="28"/>
+          <w:lang w:val="bg-BG"/>
+        </w:rPr>
+        <w:t xml:space="preserve"> keyPad, LiquidCrystal&amp; screen) </w:t>
+      </w:r>
+      <w:r>
+        <w:rPr>
+          <w:b/>
+          <w:sz w:val="28"/>
+          <w:szCs w:val="28"/>
+          <w:lang w:val="bg-BG"/>
+        </w:rPr>
+        <w:t xml:space="preserve">– </w:t>
+      </w:r>
+      <w:r>
+        <w:rPr>
+          <w:sz w:val="28"/>
+          <w:szCs w:val="28"/>
+          <w:lang w:val="bg-BG"/>
+        </w:rPr>
+        <w:t>Конструктор приемащ кейпад и екран.</w:t>
+      </w:r>
+    </w:p>
+    <w:p>
+      <w:pPr>
+        <w:rPr>
+          <w:sz w:val="28"/>
+          <w:szCs w:val="28"/>
+          <w:lang w:val="en-US"/>
+        </w:rPr>
+      </w:pPr>
+      <w:r>
+        <w:rPr>
+          <w:b/>
+          <w:sz w:val="28"/>
+          <w:szCs w:val="28"/>
+          <w:lang w:val="bg-BG"/>
+        </w:rPr>
+        <w:lastRenderedPageBreak/>
+        <w:t xml:space="preserve">void startGame() </w:t>
+      </w:r>
+      <w:r>
+        <w:rPr>
+          <w:b/>
+          <w:sz w:val="28"/>
+          <w:szCs w:val="28"/>
+          <w:lang w:val="bg-BG"/>
+        </w:rPr>
+        <w:t xml:space="preserve">– </w:t>
+      </w:r>
+      <w:r>
+        <w:rPr>
+          <w:sz w:val="28"/>
+          <w:szCs w:val="28"/>
+          <w:lang w:val="bg-BG"/>
+        </w:rPr>
+        <w:t xml:space="preserve">Стартира играта, извиквайки drawIntro() и </w:t>
+      </w:r>
+      <w:r>
+        <w:rPr>
+          <w:sz w:val="28"/>
+          <w:szCs w:val="28"/>
+          <w:lang w:val="en-US"/>
+        </w:rPr>
+        <w:t>startGameLoop().</w:t>
+      </w:r>
+    </w:p>
+    <w:p>
+      <w:pPr>
+        <w:rPr>
+          <w:sz w:val="28"/>
+          <w:szCs w:val="28"/>
+          <w:lang w:val="bg-BG"/>
+        </w:rPr>
+      </w:pPr>
+      <w:r>
+        <w:rPr>
+          <w:b/>
+          <w:sz w:val="28"/>
+          <w:szCs w:val="28"/>
+          <w:lang w:val="bg-BG"/>
+        </w:rPr>
+        <w:t xml:space="preserve">int getTries() </w:t>
+      </w:r>
+      <w:r>
+        <w:rPr>
+          <w:b/>
+          <w:sz w:val="28"/>
+          <w:szCs w:val="28"/>
+          <w:lang w:val="bg-BG"/>
+        </w:rPr>
+        <w:t>–</w:t>
+      </w:r>
+      <w:r>
+        <w:rPr>
+          <w:b/>
+          <w:sz w:val="28"/>
+          <w:szCs w:val="28"/>
+          <w:lang w:val="en-US"/>
+        </w:rPr>
+        <w:t xml:space="preserve"> </w:t>
+      </w:r>
+      <w:r>
+        <w:rPr>
+          <w:sz w:val="28"/>
+          <w:szCs w:val="28"/>
+          <w:lang w:val="bg-BG"/>
+        </w:rPr>
+        <w:t>Връща броя на опитите</w:t>
+      </w:r>
+      <w:r>
+        <w:rPr>
+          <w:sz w:val="28"/>
+          <w:szCs w:val="28"/>
+          <w:lang w:val="bg-BG"/>
+        </w:rPr>
+        <w:t xml:space="preserve"> направени от играча.</w:t>
+      </w:r>
+    </w:p>
+    <w:p>
+      <w:pPr>
+        <w:rPr>
+          <w:sz w:val="28"/>
+          <w:szCs w:val="28"/>
+          <w:lang w:val="bg-BG"/>
+        </w:rPr>
+      </w:pPr>
+      <w:r>
+        <w:rPr>
+          <w:b/>
+          <w:sz w:val="28"/>
+          <w:szCs w:val="28"/>
+          <w:lang w:val="bg-BG"/>
+        </w:rPr>
+        <w:t>bool get</w:t>
+      </w:r>
+      <w:r>
+        <w:rPr>
+          <w:b/>
+          <w:sz w:val="28"/>
+          <w:szCs w:val="28"/>
+          <w:lang w:val="bg-BG"/>
+        </w:rPr>
+        <w:t xml:space="preserve">GameState() </w:t>
+      </w:r>
+      <w:r>
+        <w:rPr>
+          <w:b/>
+          <w:sz w:val="28"/>
+          <w:szCs w:val="28"/>
+          <w:lang w:val="bg-BG"/>
+        </w:rPr>
+        <w:t xml:space="preserve">– </w:t>
+      </w:r>
+      <w:r>
+        <w:rPr>
+          <w:sz w:val="28"/>
+          <w:szCs w:val="28"/>
+          <w:lang w:val="bg-BG"/>
+        </w:rPr>
+        <w:t>Връща булева стойност дали играта е приключила или не.</w:t>
+      </w:r>
+      <w:bookmarkStart w:id="6" w:name="_GoBack"/>
+      <w:bookmarkEnd w:id="6"/>
+    </w:p>
+    <w:p>
+      <w:pPr>
+        <w:rPr>
+          <w:sz w:val="28"/>
+          <w:szCs w:val="28"/>
+          <w:lang w:val="en-US"/>
+        </w:rPr>
+      </w:pPr>
+    </w:p>
+    <w:p>
+      <w:pPr>
         <w:rPr>
           <w:sz w:val="28"/>
           <w:szCs w:val="28"/>
@@ -6259,7 +9887,7 @@
       </w:pPr>
     </w:p>
     <w:sectPr>
-      <w:footerReference w:type="default" r:id="rId44"/>
+      <w:footerReference w:type="default" r:id="rId53"/>
       <w:pgSz w:w="12240" w:h="15840"/>
       <w:pgMar w:top="1440" w:right="1440" w:bottom="1440" w:left="1440" w:header="720" w:footer="720" w:gutter="0"/>
       <w:cols w:space="720"/>
@@ -6328,7 +9956,7 @@
           <w:rPr>
             <w:noProof/>
           </w:rPr>
-          <w:t>18</w:t>
+          <w:t>27</w:t>
         </w:r>
         <w:r>
           <w:rPr>
@@ -7229,6 +10857,127 @@
     </w:lvl>
   </w:abstractNum>
   <w:abstractNum w:abstractNumId="6" w15:restartNumberingAfterBreak="0">
+    <w:nsid w:val="2FF8064E"/>
+    <w:multiLevelType w:val="multilevel"/>
+    <w:tmpl w:val="6F20983C"/>
+    <w:lvl w:ilvl="0">
+      <w:start w:val="1"/>
+      <w:numFmt w:val="decimal"/>
+      <w:lvlText w:val="%1."/>
+      <w:lvlJc w:val="left"/>
+      <w:pPr>
+        <w:ind w:left="540" w:hanging="360"/>
+      </w:pPr>
+      <w:rPr>
+        <w:rFonts w:hint="default"/>
+      </w:rPr>
+    </w:lvl>
+    <w:lvl w:ilvl="1">
+      <w:start w:val="1"/>
+      <w:numFmt w:val="decimal"/>
+      <w:isLgl/>
+      <w:lvlText w:val="%1.%2"/>
+      <w:lvlJc w:val="left"/>
+      <w:pPr>
+        <w:ind w:left="630" w:hanging="360"/>
+      </w:pPr>
+      <w:rPr>
+        <w:rFonts w:hint="default"/>
+      </w:rPr>
+    </w:lvl>
+    <w:lvl w:ilvl="2">
+      <w:start w:val="1"/>
+      <w:numFmt w:val="decimal"/>
+      <w:isLgl/>
+      <w:lvlText w:val="%1.%2.%3"/>
+      <w:lvlJc w:val="left"/>
+      <w:pPr>
+        <w:ind w:left="990" w:hanging="720"/>
+      </w:pPr>
+      <w:rPr>
+        <w:rFonts w:hint="default"/>
+      </w:rPr>
+    </w:lvl>
+    <w:lvl w:ilvl="3">
+      <w:start w:val="1"/>
+      <w:numFmt w:val="decimal"/>
+      <w:isLgl/>
+      <w:lvlText w:val="%1.%2.%3.%4"/>
+      <w:lvlJc w:val="left"/>
+      <w:pPr>
+        <w:ind w:left="1350" w:hanging="1080"/>
+      </w:pPr>
+      <w:rPr>
+        <w:rFonts w:hint="default"/>
+      </w:rPr>
+    </w:lvl>
+    <w:lvl w:ilvl="4">
+      <w:start w:val="1"/>
+      <w:numFmt w:val="decimal"/>
+      <w:isLgl/>
+      <w:lvlText w:val="%1.%2.%3.%4.%5"/>
+      <w:lvlJc w:val="left"/>
+      <w:pPr>
+        <w:ind w:left="1350" w:hanging="1080"/>
+      </w:pPr>
+      <w:rPr>
+        <w:rFonts w:hint="default"/>
+      </w:rPr>
+    </w:lvl>
+    <w:lvl w:ilvl="5">
+      <w:start w:val="1"/>
+      <w:numFmt w:val="decimal"/>
+      <w:isLgl/>
+      <w:lvlText w:val="%1.%2.%3.%4.%5.%6"/>
+      <w:lvlJc w:val="left"/>
+      <w:pPr>
+        <w:ind w:left="1710" w:hanging="1440"/>
+      </w:pPr>
+      <w:rPr>
+        <w:rFonts w:hint="default"/>
+      </w:rPr>
+    </w:lvl>
+    <w:lvl w:ilvl="6">
+      <w:start w:val="1"/>
+      <w:numFmt w:val="decimal"/>
+      <w:isLgl/>
+      <w:lvlText w:val="%1.%2.%3.%4.%5.%6.%7"/>
+      <w:lvlJc w:val="left"/>
+      <w:pPr>
+        <w:ind w:left="1710" w:hanging="1440"/>
+      </w:pPr>
+      <w:rPr>
+        <w:rFonts w:hint="default"/>
+      </w:rPr>
+    </w:lvl>
+    <w:lvl w:ilvl="7">
+      <w:start w:val="1"/>
+      <w:numFmt w:val="decimal"/>
+      <w:isLgl/>
+      <w:lvlText w:val="%1.%2.%3.%4.%5.%6.%7.%8"/>
+      <w:lvlJc w:val="left"/>
+      <w:pPr>
+        <w:ind w:left="2070" w:hanging="1800"/>
+      </w:pPr>
+      <w:rPr>
+        <w:rFonts w:hint="default"/>
+      </w:rPr>
+    </w:lvl>
+    <w:lvl w:ilvl="8">
+      <w:start w:val="1"/>
+      <w:numFmt w:val="decimal"/>
+      <w:isLgl/>
+      <w:lvlText w:val="%1.%2.%3.%4.%5.%6.%7.%8.%9"/>
+      <w:lvlJc w:val="left"/>
+      <w:pPr>
+        <w:ind w:left="2430" w:hanging="2160"/>
+      </w:pPr>
+      <w:rPr>
+        <w:rFonts w:hint="default"/>
+      </w:rPr>
+    </w:lvl>
+  </w:abstractNum>
+  <w:abstractNum w:abstractNumId="7" w15:restartNumberingAfterBreak="0">
     <w:nsid w:val="30D04D7D"/>
     <w:multiLevelType w:val="multilevel"/>
     <w:tmpl w:val="0AB07258"/>
@@ -7377,7 +11126,7 @@
       </w:rPr>
     </w:lvl>
   </w:abstractNum>
-  <w:abstractNum w:abstractNumId="7" w15:restartNumberingAfterBreak="0">
+  <w:abstractNum w:abstractNumId="8" w15:restartNumberingAfterBreak="0">
     <w:nsid w:val="41895F82"/>
     <w:multiLevelType w:val="multilevel"/>
     <w:tmpl w:val="A9DA9EEA"/>
@@ -7526,7 +11275,7 @@
       </w:rPr>
     </w:lvl>
   </w:abstractNum>
-  <w:abstractNum w:abstractNumId="8" w15:restartNumberingAfterBreak="0">
+  <w:abstractNum w:abstractNumId="9" w15:restartNumberingAfterBreak="0">
     <w:nsid w:val="4BFF3266"/>
     <w:multiLevelType w:val="multilevel"/>
     <w:tmpl w:val="5F989DA8"/>
@@ -7675,7 +11424,7 @@
       </w:rPr>
     </w:lvl>
   </w:abstractNum>
-  <w:abstractNum w:abstractNumId="9" w15:restartNumberingAfterBreak="0">
+  <w:abstractNum w:abstractNumId="10" w15:restartNumberingAfterBreak="0">
     <w:nsid w:val="4F2A51F3"/>
     <w:multiLevelType w:val="multilevel"/>
     <w:tmpl w:val="6F20983C"/>
@@ -7796,7 +11545,7 @@
       </w:rPr>
     </w:lvl>
   </w:abstractNum>
-  <w:abstractNum w:abstractNumId="10" w15:restartNumberingAfterBreak="0">
+  <w:abstractNum w:abstractNumId="11" w15:restartNumberingAfterBreak="0">
     <w:nsid w:val="59113B9B"/>
     <w:multiLevelType w:val="multilevel"/>
     <w:tmpl w:val="BB5AF43E"/>
@@ -7909,7 +11658,7 @@
       </w:rPr>
     </w:lvl>
   </w:abstractNum>
-  <w:abstractNum w:abstractNumId="11" w15:restartNumberingAfterBreak="0">
+  <w:abstractNum w:abstractNumId="12" w15:restartNumberingAfterBreak="0">
     <w:nsid w:val="5C2A7EDA"/>
     <w:multiLevelType w:val="multilevel"/>
     <w:tmpl w:val="89C2409C"/>
@@ -8058,7 +11807,120 @@
       </w:rPr>
     </w:lvl>
   </w:abstractNum>
-  <w:abstractNum w:abstractNumId="12" w15:restartNumberingAfterBreak="0">
+  <w:abstractNum w:abstractNumId="13" w15:restartNumberingAfterBreak="0">
+    <w:nsid w:val="5DF131F8"/>
+    <w:multiLevelType w:val="multilevel"/>
+    <w:tmpl w:val="5F825B32"/>
+    <w:lvl w:ilvl="0">
+      <w:start w:val="4"/>
+      <w:numFmt w:val="decimal"/>
+      <w:lvlText w:val="%1"/>
+      <w:lvlJc w:val="left"/>
+      <w:pPr>
+        <w:ind w:left="360" w:hanging="360"/>
+      </w:pPr>
+      <w:rPr>
+        <w:rFonts w:hint="default"/>
+      </w:rPr>
+    </w:lvl>
+    <w:lvl w:ilvl="1">
+      <w:start w:val="2"/>
+      <w:numFmt w:val="decimal"/>
+      <w:lvlText w:val="%1.%2"/>
+      <w:lvlJc w:val="left"/>
+      <w:pPr>
+        <w:ind w:left="630" w:hanging="360"/>
+      </w:pPr>
+      <w:rPr>
+        <w:rFonts w:hint="default"/>
+      </w:rPr>
+    </w:lvl>
+    <w:lvl w:ilvl="2">
+      <w:start w:val="1"/>
+      <w:numFmt w:val="decimal"/>
+      <w:lvlText w:val="%1.%2.%3"/>
+      <w:lvlJc w:val="left"/>
+      <w:pPr>
+        <w:ind w:left="1260" w:hanging="720"/>
+      </w:pPr>
+      <w:rPr>
+        <w:rFonts w:hint="default"/>
+      </w:rPr>
+    </w:lvl>
+    <w:lvl w:ilvl="3">
+      <w:start w:val="1"/>
+      <w:numFmt w:val="decimal"/>
+      <w:lvlText w:val="%1.%2.%3.%4"/>
+      <w:lvlJc w:val="left"/>
+      <w:pPr>
+        <w:ind w:left="1890" w:hanging="1080"/>
+      </w:pPr>
+      <w:rPr>
+        <w:rFonts w:hint="default"/>
+      </w:rPr>
+    </w:lvl>
+    <w:lvl w:ilvl="4">
+      <w:start w:val="1"/>
+      <w:numFmt w:val="decimal"/>
+      <w:lvlText w:val="%1.%2.%3.%4.%5"/>
+      <w:lvlJc w:val="left"/>
+      <w:pPr>
+        <w:ind w:left="2160" w:hanging="1080"/>
+      </w:pPr>
+      <w:rPr>
+        <w:rFonts w:hint="default"/>
+      </w:rPr>
+    </w:lvl>
+    <w:lvl w:ilvl="5">
+      <w:start w:val="1"/>
+      <w:numFmt w:val="decimal"/>
+      <w:lvlText w:val="%1.%2.%3.%4.%5.%6"/>
+      <w:lvlJc w:val="left"/>
+      <w:pPr>
+        <w:ind w:left="2790" w:hanging="1440"/>
+      </w:pPr>
+      <w:rPr>
+        <w:rFonts w:hint="default"/>
+      </w:rPr>
+    </w:lvl>
+    <w:lvl w:ilvl="6">
+      <w:start w:val="1"/>
+      <w:numFmt w:val="decimal"/>
+      <w:lvlText w:val="%1.%2.%3.%4.%5.%6.%7"/>
+      <w:lvlJc w:val="left"/>
+      <w:pPr>
+        <w:ind w:left="3060" w:hanging="1440"/>
+      </w:pPr>
+      <w:rPr>
+        <w:rFonts w:hint="default"/>
+      </w:rPr>
+    </w:lvl>
+    <w:lvl w:ilvl="7">
+      <w:start w:val="1"/>
+      <w:numFmt w:val="decimal"/>
+      <w:lvlText w:val="%1.%2.%3.%4.%5.%6.%7.%8"/>
+      <w:lvlJc w:val="left"/>
+      <w:pPr>
+        <w:ind w:left="3690" w:hanging="1800"/>
+      </w:pPr>
+      <w:rPr>
+        <w:rFonts w:hint="default"/>
+      </w:rPr>
+    </w:lvl>
+    <w:lvl w:ilvl="8">
+      <w:start w:val="1"/>
+      <w:numFmt w:val="decimal"/>
+      <w:lvlText w:val="%1.%2.%3.%4.%5.%6.%7.%8.%9"/>
+      <w:lvlJc w:val="left"/>
+      <w:pPr>
+        <w:ind w:left="4320" w:hanging="2160"/>
+      </w:pPr>
+      <w:rPr>
+        <w:rFonts w:hint="default"/>
+      </w:rPr>
+    </w:lvl>
+  </w:abstractNum>
+  <w:abstractNum w:abstractNumId="14" w15:restartNumberingAfterBreak="0">
     <w:nsid w:val="5EBE6B39"/>
     <w:multiLevelType w:val="multilevel"/>
     <w:tmpl w:val="725212B6"/>
@@ -8207,7 +12069,7 @@
       </w:rPr>
     </w:lvl>
   </w:abstractNum>
-  <w:abstractNum w:abstractNumId="13" w15:restartNumberingAfterBreak="0">
+  <w:abstractNum w:abstractNumId="15" w15:restartNumberingAfterBreak="0">
     <w:nsid w:val="5FD528B6"/>
     <w:multiLevelType w:val="multilevel"/>
     <w:tmpl w:val="134EDB8E"/>
@@ -8356,7 +12218,7 @@
       </w:rPr>
     </w:lvl>
   </w:abstractNum>
-  <w:abstractNum w:abstractNumId="14" w15:restartNumberingAfterBreak="0">
+  <w:abstractNum w:abstractNumId="16" w15:restartNumberingAfterBreak="0">
     <w:nsid w:val="6D5364BB"/>
     <w:multiLevelType w:val="multilevel"/>
     <w:tmpl w:val="6F20983C"/>
@@ -8477,7 +12339,7 @@
       </w:rPr>
     </w:lvl>
   </w:abstractNum>
-  <w:abstractNum w:abstractNumId="15" w15:restartNumberingAfterBreak="0">
+  <w:abstractNum w:abstractNumId="17" w15:restartNumberingAfterBreak="0">
     <w:nsid w:val="73751911"/>
     <w:multiLevelType w:val="hybridMultilevel"/>
     <w:tmpl w:val="AB00C260"/>
@@ -8590,7 +12452,128 @@
       </w:rPr>
     </w:lvl>
   </w:abstractNum>
-  <w:abstractNum w:abstractNumId="16" w15:restartNumberingAfterBreak="0">
+  <w:abstractNum w:abstractNumId="18" w15:restartNumberingAfterBreak="0">
+    <w:nsid w:val="77054A3A"/>
+    <w:multiLevelType w:val="multilevel"/>
+    <w:tmpl w:val="6F20983C"/>
+    <w:lvl w:ilvl="0">
+      <w:start w:val="1"/>
+      <w:numFmt w:val="decimal"/>
+      <w:lvlText w:val="%1."/>
+      <w:lvlJc w:val="left"/>
+      <w:pPr>
+        <w:ind w:left="540" w:hanging="360"/>
+      </w:pPr>
+      <w:rPr>
+        <w:rFonts w:hint="default"/>
+      </w:rPr>
+    </w:lvl>
+    <w:lvl w:ilvl="1">
+      <w:start w:val="1"/>
+      <w:numFmt w:val="decimal"/>
+      <w:isLgl/>
+      <w:lvlText w:val="%1.%2"/>
+      <w:lvlJc w:val="left"/>
+      <w:pPr>
+        <w:ind w:left="810" w:hanging="360"/>
+      </w:pPr>
+      <w:rPr>
+        <w:rFonts w:hint="default"/>
+      </w:rPr>
+    </w:lvl>
+    <w:lvl w:ilvl="2">
+      <w:start w:val="1"/>
+      <w:numFmt w:val="decimal"/>
+      <w:isLgl/>
+      <w:lvlText w:val="%1.%2.%3"/>
+      <w:lvlJc w:val="left"/>
+      <w:pPr>
+        <w:ind w:left="990" w:hanging="720"/>
+      </w:pPr>
+      <w:rPr>
+        <w:rFonts w:hint="default"/>
+      </w:rPr>
+    </w:lvl>
+    <w:lvl w:ilvl="3">
+      <w:start w:val="1"/>
+      <w:numFmt w:val="decimal"/>
+      <w:isLgl/>
+      <w:lvlText w:val="%1.%2.%3.%4"/>
+      <w:lvlJc w:val="left"/>
+      <w:pPr>
+        <w:ind w:left="1350" w:hanging="1080"/>
+      </w:pPr>
+      <w:rPr>
+        <w:rFonts w:hint="default"/>
+      </w:rPr>
+    </w:lvl>
+    <w:lvl w:ilvl="4">
+      <w:start w:val="1"/>
+      <w:numFmt w:val="decimal"/>
+      <w:isLgl/>
+      <w:lvlText w:val="%1.%2.%3.%4.%5"/>
+      <w:lvlJc w:val="left"/>
+      <w:pPr>
+        <w:ind w:left="1350" w:hanging="1080"/>
+      </w:pPr>
+      <w:rPr>
+        <w:rFonts w:hint="default"/>
+      </w:rPr>
+    </w:lvl>
+    <w:lvl w:ilvl="5">
+      <w:start w:val="1"/>
+      <w:numFmt w:val="decimal"/>
+      <w:isLgl/>
+      <w:lvlText w:val="%1.%2.%3.%4.%5.%6"/>
+      <w:lvlJc w:val="left"/>
+      <w:pPr>
+        <w:ind w:left="1710" w:hanging="1440"/>
+      </w:pPr>
+      <w:rPr>
+        <w:rFonts w:hint="default"/>
+      </w:rPr>
+    </w:lvl>
+    <w:lvl w:ilvl="6">
+      <w:start w:val="1"/>
+      <w:numFmt w:val="decimal"/>
+      <w:isLgl/>
+      <w:lvlText w:val="%1.%2.%3.%4.%5.%6.%7"/>
+      <w:lvlJc w:val="left"/>
+      <w:pPr>
+        <w:ind w:left="1710" w:hanging="1440"/>
+      </w:pPr>
+      <w:rPr>
+        <w:rFonts w:hint="default"/>
+      </w:rPr>
+    </w:lvl>
+    <w:lvl w:ilvl="7">
+      <w:start w:val="1"/>
+      <w:numFmt w:val="decimal"/>
+      <w:isLgl/>
+      <w:lvlText w:val="%1.%2.%3.%4.%5.%6.%7.%8"/>
+      <w:lvlJc w:val="left"/>
+      <w:pPr>
+        <w:ind w:left="2070" w:hanging="1800"/>
+      </w:pPr>
+      <w:rPr>
+        <w:rFonts w:hint="default"/>
+      </w:rPr>
+    </w:lvl>
+    <w:lvl w:ilvl="8">
+      <w:start w:val="1"/>
+      <w:numFmt w:val="decimal"/>
+      <w:isLgl/>
+      <w:lvlText w:val="%1.%2.%3.%4.%5.%6.%7.%8.%9"/>
+      <w:lvlJc w:val="left"/>
+      <w:pPr>
+        <w:ind w:left="2430" w:hanging="2160"/>
+      </w:pPr>
+      <w:rPr>
+        <w:rFonts w:hint="default"/>
+      </w:rPr>
+    </w:lvl>
+  </w:abstractNum>
+  <w:abstractNum w:abstractNumId="19" w15:restartNumberingAfterBreak="0">
     <w:nsid w:val="79586DBA"/>
     <w:multiLevelType w:val="multilevel"/>
     <w:tmpl w:val="6F20983C"/>
@@ -8711,7 +12694,7 @@
       </w:rPr>
     </w:lvl>
   </w:abstractNum>
-  <w:abstractNum w:abstractNumId="17" w15:restartNumberingAfterBreak="0">
+  <w:abstractNum w:abstractNumId="20" w15:restartNumberingAfterBreak="0">
     <w:nsid w:val="7D020343"/>
     <w:multiLevelType w:val="multilevel"/>
     <w:tmpl w:val="B9CE8DFA"/>
@@ -8860,7 +12843,7 @@
       </w:rPr>
     </w:lvl>
   </w:abstractNum>
-  <w:abstractNum w:abstractNumId="18" w15:restartNumberingAfterBreak="0">
+  <w:abstractNum w:abstractNumId="21" w15:restartNumberingAfterBreak="0">
     <w:nsid w:val="7D4176D5"/>
     <w:multiLevelType w:val="hybridMultilevel"/>
     <w:tmpl w:val="35A099C6"/>
@@ -8950,40 +12933,40 @@
     </w:lvl>
   </w:abstractNum>
   <w:num w:numId="1">
-    <w:abstractNumId w:val="9"/>
+    <w:abstractNumId w:val="10"/>
   </w:num>
   <w:num w:numId="2">
-    <w:abstractNumId w:val="18"/>
+    <w:abstractNumId w:val="21"/>
   </w:num>
   <w:num w:numId="3">
-    <w:abstractNumId w:val="15"/>
+    <w:abstractNumId w:val="17"/>
   </w:num>
   <w:num w:numId="4">
-    <w:abstractNumId w:val="16"/>
+    <w:abstractNumId w:val="19"/>
   </w:num>
   <w:num w:numId="5">
-    <w:abstractNumId w:val="14"/>
+    <w:abstractNumId w:val="16"/>
   </w:num>
   <w:num w:numId="6">
     <w:abstractNumId w:val="2"/>
   </w:num>
   <w:num w:numId="7">
-    <w:abstractNumId w:val="10"/>
+    <w:abstractNumId w:val="11"/>
   </w:num>
   <w:num w:numId="8">
-    <w:abstractNumId w:val="8"/>
+    <w:abstractNumId w:val="9"/>
   </w:num>
   <w:num w:numId="9">
-    <w:abstractNumId w:val="11"/>
+    <w:abstractNumId w:val="12"/>
   </w:num>
   <w:num w:numId="10">
     <w:abstractNumId w:val="3"/>
   </w:num>
   <w:num w:numId="11">
-    <w:abstractNumId w:val="6"/>
+    <w:abstractNumId w:val="7"/>
   </w:num>
   <w:num w:numId="12">
-    <w:abstractNumId w:val="17"/>
+    <w:abstractNumId w:val="20"/>
   </w:num>
   <w:num w:numId="13">
     <w:abstractNumId w:val="0"/>
@@ -8995,16 +12978,25 @@
     <w:abstractNumId w:val="1"/>
   </w:num>
   <w:num w:numId="16">
-    <w:abstractNumId w:val="12"/>
+    <w:abstractNumId w:val="14"/>
   </w:num>
   <w:num w:numId="17">
     <w:abstractNumId w:val="4"/>
   </w:num>
   <w:num w:numId="18">
+    <w:abstractNumId w:val="15"/>
+  </w:num>
+  <w:num w:numId="19">
+    <w:abstractNumId w:val="8"/>
+  </w:num>
+  <w:num w:numId="20">
+    <w:abstractNumId w:val="6"/>
+  </w:num>
+  <w:num w:numId="21">
     <w:abstractNumId w:val="13"/>
   </w:num>
-  <w:num w:numId="19">
-    <w:abstractNumId w:val="7"/>
+  <w:num w:numId="22">
+    <w:abstractNumId w:val="18"/>
   </w:num>
 </w:numbering>
 </file>
@@ -9402,7 +13394,7 @@
   <w:style w:type="paragraph" w:default="1" w:styleId="Normal">
     <w:name w:val="Normal"/>
     <w:qFormat/>
-    <w:rsid w:val="00F4675C"/>
+    <w:rsid w:val="00222D23"/>
     <w:pPr>
       <w:spacing w:after="200" w:line="276" w:lineRule="auto"/>
     </w:pPr>

</xml_diff>

<commit_message>
Added a PowerPoint presentation
</commit_message>
<xml_diff>
--- a/Documentation/Компютърни архитектури - курсова работа.docx
+++ b/Documentation/Компютърни архитектури - курсова работа.docx
@@ -312,8 +312,10 @@
           <w:szCs w:val="28"/>
           <w:lang w:val="bg-BG"/>
         </w:rPr>
-        <w:t>София, 02.05</w:t>
-      </w:r>
+        <w:t>София, 27.04</w:t>
+      </w:r>
+      <w:bookmarkStart w:id="0" w:name="_GoBack"/>
+      <w:bookmarkEnd w:id="0"/>
       <w:r>
         <w:rPr>
           <w:sz w:val="28"/>
@@ -5348,8 +5350,8 @@
         </w:rPr>
       </w:pPr>
     </w:p>
-    <w:bookmarkStart w:id="0" w:name="_MON_1617867687"/>
-    <w:bookmarkEnd w:id="0"/>
+    <w:bookmarkStart w:id="1" w:name="_MON_1617867687"/>
+    <w:bookmarkEnd w:id="1"/>
     <w:p>
       <w:pPr>
         <w:rPr>
@@ -5387,7 +5389,7 @@
           <v:shape id="_x0000_i1025" type="#_x0000_t75" style="width:468pt;height:157.2pt" o:ole="">
             <v:imagedata r:id="rId33" o:title=""/>
           </v:shape>
-          <o:OLEObject Type="Embed" ProgID="Word.OpenDocumentText.12" ShapeID="_x0000_i1025" DrawAspect="Content" ObjectID="_1617882326" r:id="rId34"/>
+          <o:OLEObject Type="Embed" ProgID="Word.OpenDocumentText.12" ShapeID="_x0000_i1025" DrawAspect="Content" ObjectID="_1617882774" r:id="rId34"/>
         </w:object>
       </w:r>
     </w:p>
@@ -5453,8 +5455,8 @@
         <w:t>дефинират се всички нужни пинове, които ще трябват за правилно връзване на схемата и функциониране.</w:t>
       </w:r>
     </w:p>
-    <w:bookmarkStart w:id="1" w:name="_MON_1617867831"/>
-    <w:bookmarkEnd w:id="1"/>
+    <w:bookmarkStart w:id="2" w:name="_MON_1617867831"/>
+    <w:bookmarkEnd w:id="2"/>
     <w:p>
       <w:pPr>
         <w:rPr>
@@ -5473,7 +5475,7 @@
           <v:shape id="_x0000_i1026" type="#_x0000_t75" style="width:468pt;height:202.2pt" o:ole="">
             <v:imagedata r:id="rId35" o:title=""/>
           </v:shape>
-          <o:OLEObject Type="Embed" ProgID="Word.OpenDocumentText.12" ShapeID="_x0000_i1026" DrawAspect="Content" ObjectID="_1617882327" r:id="rId36"/>
+          <o:OLEObject Type="Embed" ProgID="Word.OpenDocumentText.12" ShapeID="_x0000_i1026" DrawAspect="Content" ObjectID="_1617882775" r:id="rId36"/>
         </w:object>
       </w:r>
     </w:p>
@@ -5584,8 +5586,8 @@
         <w:t xml:space="preserve"> – </w:t>
       </w:r>
     </w:p>
-    <w:bookmarkStart w:id="2" w:name="_MON_1617867893"/>
-    <w:bookmarkEnd w:id="2"/>
+    <w:bookmarkStart w:id="3" w:name="_MON_1617867893"/>
+    <w:bookmarkEnd w:id="3"/>
     <w:p>
       <w:pPr>
         <w:rPr>
@@ -5604,7 +5606,7 @@
           <v:shape id="_x0000_i1027" type="#_x0000_t75" style="width:468pt;height:270pt" o:ole="">
             <v:imagedata r:id="rId37" o:title=""/>
           </v:shape>
-          <o:OLEObject Type="Embed" ProgID="Word.OpenDocumentText.12" ShapeID="_x0000_i1027" DrawAspect="Content" ObjectID="_1617882328" r:id="rId38"/>
+          <o:OLEObject Type="Embed" ProgID="Word.OpenDocumentText.12" ShapeID="_x0000_i1027" DrawAspect="Content" ObjectID="_1617882776" r:id="rId38"/>
         </w:object>
       </w:r>
     </w:p>
@@ -5761,8 +5763,8 @@
         <w:t>е абстрактен клас, който се грижи за подкарването на игра, в себе си той има пойнтери към инстанция на кейпад и екран. Всяка игра се пише като се наследи този базов клас.</w:t>
       </w:r>
     </w:p>
-    <w:bookmarkStart w:id="3" w:name="_MON_1617868168"/>
-    <w:bookmarkEnd w:id="3"/>
+    <w:bookmarkStart w:id="4" w:name="_MON_1617868168"/>
+    <w:bookmarkEnd w:id="4"/>
     <w:p>
       <w:pPr>
         <w:rPr>
@@ -5781,7 +5783,7 @@
           <v:shape id="_x0000_i1028" type="#_x0000_t75" style="width:468pt;height:67.2pt" o:ole="">
             <v:imagedata r:id="rId39" o:title=""/>
           </v:shape>
-          <o:OLEObject Type="Embed" ProgID="Word.OpenDocumentText.12" ShapeID="_x0000_i1028" DrawAspect="Content" ObjectID="_1617882329" r:id="rId40"/>
+          <o:OLEObject Type="Embed" ProgID="Word.OpenDocumentText.12" ShapeID="_x0000_i1028" DrawAspect="Content" ObjectID="_1617882777" r:id="rId40"/>
         </w:object>
       </w:r>
     </w:p>
@@ -5995,8 +5997,8 @@
         </w:rPr>
       </w:pPr>
     </w:p>
-    <w:bookmarkStart w:id="4" w:name="_MON_1617868529"/>
-    <w:bookmarkEnd w:id="4"/>
+    <w:bookmarkStart w:id="5" w:name="_MON_1617868529"/>
+    <w:bookmarkEnd w:id="5"/>
     <w:p>
       <w:pPr>
         <w:rPr>
@@ -6015,7 +6017,7 @@
           <v:shape id="_x0000_i1029" type="#_x0000_t75" style="width:468pt;height:82.2pt" o:ole="">
             <v:imagedata r:id="rId41" o:title=""/>
           </v:shape>
-          <o:OLEObject Type="Embed" ProgID="Word.OpenDocumentText.12" ShapeID="_x0000_i1029" DrawAspect="Content" ObjectID="_1617882330" r:id="rId42"/>
+          <o:OLEObject Type="Embed" ProgID="Word.OpenDocumentText.12" ShapeID="_x0000_i1029" DrawAspect="Content" ObjectID="_1617882778" r:id="rId42"/>
         </w:object>
       </w:r>
     </w:p>
@@ -6194,8 +6196,8 @@
         <w:t>фунцията на Ардуиното заедно със самото принтиране на менюто.</w:t>
       </w:r>
     </w:p>
-    <w:bookmarkStart w:id="5" w:name="_MON_1617869623"/>
-    <w:bookmarkEnd w:id="5"/>
+    <w:bookmarkStart w:id="6" w:name="_MON_1617869623"/>
+    <w:bookmarkEnd w:id="6"/>
     <w:p>
       <w:pPr>
         <w:rPr>
@@ -6214,7 +6216,7 @@
           <v:shape id="_x0000_i1030" type="#_x0000_t75" style="width:468pt;height:67.2pt" o:ole="">
             <v:imagedata r:id="rId43" o:title=""/>
           </v:shape>
-          <o:OLEObject Type="Embed" ProgID="Word.OpenDocumentText.12" ShapeID="_x0000_i1030" DrawAspect="Content" ObjectID="_1617882331" r:id="rId44"/>
+          <o:OLEObject Type="Embed" ProgID="Word.OpenDocumentText.12" ShapeID="_x0000_i1030" DrawAspect="Content" ObjectID="_1617882779" r:id="rId44"/>
         </w:object>
       </w:r>
     </w:p>
@@ -9377,7 +9379,7 @@
           <w:szCs w:val="40"/>
           <w:lang w:val="bg-BG"/>
         </w:rPr>
-        <w:t>BullsAndCowsGameEngine</w:t>
+        <w:t>BullsAndCowsGameEngine класа</w:t>
       </w:r>
       <w:r>
         <w:rPr>
@@ -9386,15 +9388,6 @@
           <w:szCs w:val="40"/>
           <w:lang w:val="bg-BG"/>
         </w:rPr>
-        <w:t xml:space="preserve"> класа</w:t>
-      </w:r>
-      <w:r>
-        <w:rPr>
-          <w:b/>
-          <w:sz w:val="40"/>
-          <w:szCs w:val="40"/>
-          <w:lang w:val="bg-BG"/>
-        </w:rPr>
         <w:t>:</w:t>
       </w:r>
     </w:p>
@@ -9481,16 +9474,7 @@
           <w:szCs w:val="28"/>
           <w:lang w:val="bg-BG"/>
         </w:rPr>
-        <w:t xml:space="preserve">void startGameLoop() </w:t>
-      </w:r>
-      <w:r>
-        <w:rPr>
-          <w:b/>
-          <w:sz w:val="28"/>
-          <w:szCs w:val="28"/>
-          <w:lang w:val="bg-BG"/>
-        </w:rPr>
-        <w:t>–</w:t>
+        <w:t>void startGameLoop() –</w:t>
       </w:r>
       <w:r>
         <w:rPr>
@@ -9525,16 +9509,7 @@
           <w:szCs w:val="28"/>
           <w:lang w:val="bg-BG"/>
         </w:rPr>
-        <w:t xml:space="preserve">void checkForBullsAndCows() </w:t>
-      </w:r>
-      <w:r>
-        <w:rPr>
-          <w:b/>
-          <w:sz w:val="28"/>
-          <w:szCs w:val="28"/>
-          <w:lang w:val="bg-BG"/>
-        </w:rPr>
-        <w:t xml:space="preserve">– </w:t>
+        <w:t xml:space="preserve">void checkForBullsAndCows() – </w:t>
       </w:r>
       <w:r>
         <w:rPr>
@@ -9560,16 +9535,7 @@
           <w:szCs w:val="28"/>
           <w:lang w:val="bg-BG"/>
         </w:rPr>
-        <w:t xml:space="preserve">void printLog() </w:t>
-      </w:r>
-      <w:r>
-        <w:rPr>
-          <w:b/>
-          <w:sz w:val="28"/>
-          <w:szCs w:val="28"/>
-          <w:lang w:val="bg-BG"/>
-        </w:rPr>
-        <w:t xml:space="preserve">– </w:t>
+        <w:t xml:space="preserve">void printLog() – </w:t>
       </w:r>
       <w:r>
         <w:rPr>
@@ -9627,16 +9593,7 @@
           <w:szCs w:val="28"/>
           <w:lang w:val="bg-BG"/>
         </w:rPr>
-        <w:t xml:space="preserve">int makeGuess() </w:t>
-      </w:r>
-      <w:r>
-        <w:rPr>
-          <w:b/>
-          <w:sz w:val="28"/>
-          <w:szCs w:val="28"/>
-          <w:lang w:val="bg-BG"/>
-        </w:rPr>
-        <w:t xml:space="preserve">– </w:t>
+        <w:t xml:space="preserve">int makeGuess() – </w:t>
       </w:r>
       <w:r>
         <w:rPr>
@@ -9865,8 +9822,6 @@
         </w:rPr>
         <w:t>Връща булева стойност дали играта е приключила или не.</w:t>
       </w:r>
-      <w:bookmarkStart w:id="6" w:name="_GoBack"/>
-      <w:bookmarkEnd w:id="6"/>
     </w:p>
     <w:p>
       <w:pPr>
@@ -9956,7 +9911,7 @@
           <w:rPr>
             <w:noProof/>
           </w:rPr>
-          <w:t>27</w:t>
+          <w:t>21</w:t>
         </w:r>
         <w:r>
           <w:rPr>

</xml_diff>

<commit_message>
Added some more slides to the presentation
</commit_message>
<xml_diff>
--- a/Documentation/Компютърни архитектури - курсова работа.docx
+++ b/Documentation/Компютърни архитектури - курсова работа.docx
@@ -312,7 +312,7 @@
           <w:szCs w:val="28"/>
           <w:lang w:val="bg-BG"/>
         </w:rPr>
-        <w:t>София, 27.04</w:t>
+        <w:t>София, 02.05</w:t>
       </w:r>
       <w:bookmarkStart w:id="0" w:name="_GoBack"/>
       <w:bookmarkEnd w:id="0"/>
@@ -5389,7 +5389,7 @@
           <v:shape id="_x0000_i1025" type="#_x0000_t75" style="width:468pt;height:157.2pt" o:ole="">
             <v:imagedata r:id="rId33" o:title=""/>
           </v:shape>
-          <o:OLEObject Type="Embed" ProgID="Word.OpenDocumentText.12" ShapeID="_x0000_i1025" DrawAspect="Content" ObjectID="_1617882774" r:id="rId34"/>
+          <o:OLEObject Type="Embed" ProgID="Word.OpenDocumentText.12" ShapeID="_x0000_i1025" DrawAspect="Content" ObjectID="_1618388674" r:id="rId34"/>
         </w:object>
       </w:r>
     </w:p>
@@ -5475,7 +5475,7 @@
           <v:shape id="_x0000_i1026" type="#_x0000_t75" style="width:468pt;height:202.2pt" o:ole="">
             <v:imagedata r:id="rId35" o:title=""/>
           </v:shape>
-          <o:OLEObject Type="Embed" ProgID="Word.OpenDocumentText.12" ShapeID="_x0000_i1026" DrawAspect="Content" ObjectID="_1617882775" r:id="rId36"/>
+          <o:OLEObject Type="Embed" ProgID="Word.OpenDocumentText.12" ShapeID="_x0000_i1026" DrawAspect="Content" ObjectID="_1618388675" r:id="rId36"/>
         </w:object>
       </w:r>
     </w:p>
@@ -5606,7 +5606,7 @@
           <v:shape id="_x0000_i1027" type="#_x0000_t75" style="width:468pt;height:270pt" o:ole="">
             <v:imagedata r:id="rId37" o:title=""/>
           </v:shape>
-          <o:OLEObject Type="Embed" ProgID="Word.OpenDocumentText.12" ShapeID="_x0000_i1027" DrawAspect="Content" ObjectID="_1617882776" r:id="rId38"/>
+          <o:OLEObject Type="Embed" ProgID="Word.OpenDocumentText.12" ShapeID="_x0000_i1027" DrawAspect="Content" ObjectID="_1618388676" r:id="rId38"/>
         </w:object>
       </w:r>
     </w:p>
@@ -5783,7 +5783,7 @@
           <v:shape id="_x0000_i1028" type="#_x0000_t75" style="width:468pt;height:67.2pt" o:ole="">
             <v:imagedata r:id="rId39" o:title=""/>
           </v:shape>
-          <o:OLEObject Type="Embed" ProgID="Word.OpenDocumentText.12" ShapeID="_x0000_i1028" DrawAspect="Content" ObjectID="_1617882777" r:id="rId40"/>
+          <o:OLEObject Type="Embed" ProgID="Word.OpenDocumentText.12" ShapeID="_x0000_i1028" DrawAspect="Content" ObjectID="_1618388677" r:id="rId40"/>
         </w:object>
       </w:r>
     </w:p>
@@ -6017,7 +6017,7 @@
           <v:shape id="_x0000_i1029" type="#_x0000_t75" style="width:468pt;height:82.2pt" o:ole="">
             <v:imagedata r:id="rId41" o:title=""/>
           </v:shape>
-          <o:OLEObject Type="Embed" ProgID="Word.OpenDocumentText.12" ShapeID="_x0000_i1029" DrawAspect="Content" ObjectID="_1617882778" r:id="rId42"/>
+          <o:OLEObject Type="Embed" ProgID="Word.OpenDocumentText.12" ShapeID="_x0000_i1029" DrawAspect="Content" ObjectID="_1618388678" r:id="rId42"/>
         </w:object>
       </w:r>
     </w:p>
@@ -6216,7 +6216,7 @@
           <v:shape id="_x0000_i1030" type="#_x0000_t75" style="width:468pt;height:67.2pt" o:ole="">
             <v:imagedata r:id="rId43" o:title=""/>
           </v:shape>
-          <o:OLEObject Type="Embed" ProgID="Word.OpenDocumentText.12" ShapeID="_x0000_i1030" DrawAspect="Content" ObjectID="_1617882779" r:id="rId44"/>
+          <o:OLEObject Type="Embed" ProgID="Word.OpenDocumentText.12" ShapeID="_x0000_i1030" DrawAspect="Content" ObjectID="_1618388679" r:id="rId44"/>
         </w:object>
       </w:r>
     </w:p>
@@ -9911,7 +9911,7 @@
           <w:rPr>
             <w:noProof/>
           </w:rPr>
-          <w:t>21</w:t>
+          <w:t>20</w:t>
         </w:r>
         <w:r>
           <w:rPr>

</xml_diff>